<commit_message>
Se intentó agregar campos de persona
Se modificaron inserts, parámetros de funciones y variables de sesiones
para agregar campos en el insert de persona.
</commit_message>
<xml_diff>
--- a/# Relevamiento/2017-06-17_Relevamiento.docx
+++ b/# Relevamiento/2017-06-17_Relevamiento.docx
@@ -240,7 +240,29 @@
           <w:highlight w:val="red"/>
           <w:lang w:eastAsia="es-AR"/>
         </w:rPr>
-        <w:t>3) Agregar "EMAIL", "DOMICILIO REAL", "LOCALIDAD" y "PROVINCIA" en la carga de personas. Que estas cuatro sean para cargar manualmente</w:t>
+        <w:t>3) Agregar "</w:t>
+      </w:r>
+      <w:r>
+        <w:rPr>
+          <w:rFonts w:ascii="Arial" w:eastAsia="Times New Roman" w:hAnsi="Arial" w:cs="Arial"/>
+          <w:color w:val="222222"/>
+          <w:sz w:val="19"/>
+          <w:szCs w:val="19"/>
+          <w:highlight w:val="green"/>
+          <w:lang w:eastAsia="es-AR"/>
+        </w:rPr>
+        <w:t>EMAIL</w:t>
+      </w:r>
+      <w:r>
+        <w:rPr>
+          <w:rFonts w:ascii="Arial" w:eastAsia="Times New Roman" w:hAnsi="Arial" w:cs="Arial"/>
+          <w:color w:val="222222"/>
+          <w:sz w:val="19"/>
+          <w:szCs w:val="19"/>
+          <w:highlight w:val="red"/>
+          <w:lang w:eastAsia="es-AR"/>
+        </w:rPr>
+        <w:t>", "DOMICILIO REAL", "LOCALIDAD" y "PROVINCIA" en la carga de personas. Que estas cuatro sean para cargar manualmente</w:t>
       </w:r>
     </w:p>
     <w:p>
@@ -2587,7 +2609,7 @@
   <a:extraClrSchemeLst/>
   <a:extLst>
     <a:ext uri="{05A4C25C-085E-4340-85A3-A5531E510DB2}">
-      <thm15:themeFamily xmlns:thm15="http://schemas.microsoft.com/office/thememl/2012/main" xmlns="" name="Office Theme" id="{62F939B6-93AF-4DB8-9C6B-D6C7DFDC589F}" vid="{4A3C46E8-61CC-4603-A589-7422A47A8E4A}"/>
+      <thm15:themeFamily xmlns="" xmlns:thm15="http://schemas.microsoft.com/office/thememl/2012/main" name="Office Theme" id="{62F939B6-93AF-4DB8-9C6B-D6C7DFDC589F}" vid="{4A3C46E8-61CC-4603-A589-7422A47A8E4A}"/>
     </a:ext>
   </a:extLst>
 </a:theme>

</xml_diff>

<commit_message>
Se agregan INSERTS y actualiza documentación
Se agregan lineas de INSERT de los requerimientos de información que
solicitó el cliente.
Se actualiza la documentación marcando en verde las relaciones entre
proceso y detalle tipo solicitado. Se indica que el detalle tipo fué
creado indicando el Número con la descripción del mismo.
</commit_message>
<xml_diff>
--- a/# Relevamiento/2017-06-17_Relevamiento.docx
+++ b/# Relevamiento/2017-06-17_Relevamiento.docx
@@ -801,6 +801,813 @@
           <w:szCs w:val="19"/>
           <w:lang w:eastAsia="es-AR"/>
         </w:rPr>
+        <w:t xml:space="preserve"> 62-Fecha de VISTA MÉDICA</w:t>
+      </w:r>
+    </w:p>
+    <w:p>
+      <w:pPr>
+        <w:shd w:val="clear" w:color="auto" w:fill="FFFFFF"/>
+        <w:spacing w:after="0" w:line="240" w:lineRule="auto"/>
+        <w:rPr>
+          <w:rFonts w:ascii="Arial" w:eastAsia="Times New Roman" w:hAnsi="Arial" w:cs="Arial"/>
+          <w:color w:val="0000FF"/>
+          <w:sz w:val="19"/>
+          <w:szCs w:val="19"/>
+          <w:lang w:eastAsia="es-AR"/>
+        </w:rPr>
+      </w:pPr>
+      <w:r>
+        <w:rPr>
+          <w:rFonts w:ascii="Arial" w:eastAsia="Times New Roman" w:hAnsi="Arial" w:cs="Arial"/>
+          <w:color w:val="0000FF"/>
+          <w:sz w:val="19"/>
+          <w:szCs w:val="19"/>
+          <w:highlight w:val="green"/>
+          <w:lang w:eastAsia="es-AR"/>
+        </w:rPr>
+        <w:t>HORA</w:t>
+      </w:r>
+      <w:r>
+        <w:rPr>
+          <w:rFonts w:ascii="Arial" w:eastAsia="Times New Roman" w:hAnsi="Arial" w:cs="Arial"/>
+          <w:color w:val="0000FF"/>
+          <w:sz w:val="19"/>
+          <w:szCs w:val="19"/>
+          <w:lang w:eastAsia="es-AR"/>
+        </w:rPr>
+        <w:t xml:space="preserve"> 63-Hora de VISTA MÉDICA</w:t>
+      </w:r>
+    </w:p>
+    <w:p>
+      <w:pPr>
+        <w:shd w:val="clear" w:color="auto" w:fill="FFFFFF"/>
+        <w:spacing w:after="0" w:line="240" w:lineRule="auto"/>
+        <w:rPr>
+          <w:rFonts w:ascii="Arial" w:eastAsia="Times New Roman" w:hAnsi="Arial" w:cs="Arial"/>
+          <w:color w:val="0000FF"/>
+          <w:sz w:val="19"/>
+          <w:szCs w:val="19"/>
+          <w:lang w:eastAsia="es-AR"/>
+        </w:rPr>
+      </w:pPr>
+      <w:r>
+        <w:rPr>
+          <w:rFonts w:ascii="Arial" w:eastAsia="Times New Roman" w:hAnsi="Arial" w:cs="Arial"/>
+          <w:color w:val="0000FF"/>
+          <w:sz w:val="19"/>
+          <w:szCs w:val="19"/>
+          <w:highlight w:val="green"/>
+          <w:lang w:eastAsia="es-AR"/>
+        </w:rPr>
+        <w:t>LUGAR</w:t>
+      </w:r>
+      <w:r>
+        <w:rPr>
+          <w:rFonts w:ascii="Arial" w:eastAsia="Times New Roman" w:hAnsi="Arial" w:cs="Arial"/>
+          <w:color w:val="0000FF"/>
+          <w:sz w:val="19"/>
+          <w:szCs w:val="19"/>
+          <w:lang w:eastAsia="es-AR"/>
+        </w:rPr>
+        <w:t xml:space="preserve"> 61-</w:t>
+      </w:r>
+      <w:r>
+        <w:rPr>
+          <w:rFonts w:ascii="Arial" w:eastAsia="Times New Roman" w:hAnsi="Arial" w:cs="Arial"/>
+          <w:color w:val="0000FF"/>
+          <w:sz w:val="19"/>
+          <w:szCs w:val="19"/>
+          <w:lang w:eastAsia="es-AR"/>
+        </w:rPr>
+        <w:t>Lugar de VISTA MÉDICA</w:t>
+      </w:r>
+    </w:p>
+    <w:p>
+      <w:pPr>
+        <w:shd w:val="clear" w:color="auto" w:fill="FFFFFF"/>
+        <w:spacing w:after="0" w:line="240" w:lineRule="auto"/>
+        <w:rPr>
+          <w:rFonts w:ascii="Arial" w:eastAsia="Times New Roman" w:hAnsi="Arial" w:cs="Arial"/>
+          <w:color w:val="222222"/>
+          <w:sz w:val="19"/>
+          <w:szCs w:val="19"/>
+          <w:lang w:eastAsia="es-AR"/>
+        </w:rPr>
+      </w:pPr>
+    </w:p>
+    <w:p>
+      <w:pPr>
+        <w:shd w:val="clear" w:color="auto" w:fill="FFFFFF"/>
+        <w:spacing w:after="0" w:line="240" w:lineRule="auto"/>
+        <w:rPr>
+          <w:rFonts w:ascii="Arial" w:eastAsia="Times New Roman" w:hAnsi="Arial" w:cs="Arial"/>
+          <w:color w:val="222222"/>
+          <w:sz w:val="19"/>
+          <w:szCs w:val="19"/>
+          <w:lang w:eastAsia="es-AR"/>
+        </w:rPr>
+      </w:pPr>
+      <w:r>
+        <w:rPr>
+          <w:rFonts w:ascii="Arial" w:eastAsia="Times New Roman" w:hAnsi="Arial" w:cs="Arial"/>
+          <w:color w:val="0000FF"/>
+          <w:sz w:val="19"/>
+          <w:szCs w:val="19"/>
+          <w:highlight w:val="green"/>
+          <w:lang w:eastAsia="es-AR"/>
+        </w:rPr>
+        <w:t>EN NEGOCIACIÓN                   -  SI/NO</w:t>
+      </w:r>
+      <w:r>
+        <w:rPr>
+          <w:rFonts w:ascii="Arial" w:eastAsia="Times New Roman" w:hAnsi="Arial" w:cs="Arial"/>
+          <w:color w:val="0000FF"/>
+          <w:sz w:val="19"/>
+          <w:szCs w:val="19"/>
+          <w:lang w:eastAsia="es-AR"/>
+        </w:rPr>
+        <w:t xml:space="preserve"> 6</w:t>
+      </w:r>
+      <w:r>
+        <w:rPr>
+          <w:rFonts w:ascii="Arial" w:eastAsia="Times New Roman" w:hAnsi="Arial" w:cs="Arial"/>
+          <w:color w:val="0000FF"/>
+          <w:sz w:val="19"/>
+          <w:szCs w:val="19"/>
+          <w:lang w:eastAsia="es-AR"/>
+        </w:rPr>
+        <w:t>4</w:t>
+      </w:r>
+      <w:r>
+        <w:rPr>
+          <w:rFonts w:ascii="Arial" w:eastAsia="Times New Roman" w:hAnsi="Arial" w:cs="Arial"/>
+          <w:color w:val="0000FF"/>
+          <w:sz w:val="19"/>
+          <w:szCs w:val="19"/>
+          <w:lang w:eastAsia="es-AR"/>
+        </w:rPr>
+        <w:t>-</w:t>
+      </w:r>
+      <w:r>
+        <w:rPr>
+          <w:rFonts w:ascii="Arial" w:eastAsia="Times New Roman" w:hAnsi="Arial" w:cs="Arial"/>
+          <w:color w:val="0000FF"/>
+          <w:sz w:val="19"/>
+          <w:szCs w:val="19"/>
+          <w:lang w:eastAsia="es-AR"/>
+        </w:rPr>
+        <w:t>¿</w:t>
+      </w:r>
+      <w:r>
+        <w:rPr>
+          <w:rFonts w:ascii="Arial" w:eastAsia="Times New Roman" w:hAnsi="Arial" w:cs="Arial"/>
+          <w:color w:val="0000FF"/>
+          <w:sz w:val="19"/>
+          <w:szCs w:val="19"/>
+          <w:lang w:eastAsia="es-AR"/>
+        </w:rPr>
+        <w:t>En NEGOCIACIÓN</w:t>
+      </w:r>
+      <w:r>
+        <w:rPr>
+          <w:rFonts w:ascii="Arial" w:eastAsia="Times New Roman" w:hAnsi="Arial" w:cs="Arial"/>
+          <w:color w:val="0000FF"/>
+          <w:sz w:val="19"/>
+          <w:szCs w:val="19"/>
+          <w:lang w:eastAsia="es-AR"/>
+        </w:rPr>
+        <w:t>?</w:t>
+      </w:r>
+    </w:p>
+    <w:p>
+      <w:pPr>
+        <w:shd w:val="clear" w:color="auto" w:fill="FFFFFF"/>
+        <w:spacing w:after="0" w:line="240" w:lineRule="auto"/>
+        <w:rPr>
+          <w:rFonts w:ascii="Arial" w:eastAsia="Times New Roman" w:hAnsi="Arial" w:cs="Arial"/>
+          <w:color w:val="222222"/>
+          <w:sz w:val="19"/>
+          <w:szCs w:val="19"/>
+          <w:lang w:eastAsia="es-AR"/>
+        </w:rPr>
+      </w:pPr>
+      <w:r>
+        <w:rPr>
+          <w:rFonts w:ascii="Arial" w:eastAsia="Times New Roman" w:hAnsi="Arial" w:cs="Arial"/>
+          <w:color w:val="0000FF"/>
+          <w:sz w:val="19"/>
+          <w:szCs w:val="19"/>
+          <w:highlight w:val="green"/>
+          <w:lang w:eastAsia="es-AR"/>
+        </w:rPr>
+        <w:t>PARA ARMAR DEMANDA         -  SI/NO</w:t>
+      </w:r>
+      <w:r>
+        <w:rPr>
+          <w:rFonts w:ascii="Arial" w:eastAsia="Times New Roman" w:hAnsi="Arial" w:cs="Arial"/>
+          <w:color w:val="0000FF"/>
+          <w:sz w:val="19"/>
+          <w:szCs w:val="19"/>
+          <w:lang w:eastAsia="es-AR"/>
+        </w:rPr>
+        <w:t xml:space="preserve"> 6</w:t>
+      </w:r>
+      <w:r>
+        <w:rPr>
+          <w:rFonts w:ascii="Arial" w:eastAsia="Times New Roman" w:hAnsi="Arial" w:cs="Arial"/>
+          <w:color w:val="0000FF"/>
+          <w:sz w:val="19"/>
+          <w:szCs w:val="19"/>
+          <w:lang w:eastAsia="es-AR"/>
+        </w:rPr>
+        <w:t>5</w:t>
+      </w:r>
+      <w:r>
+        <w:rPr>
+          <w:rFonts w:ascii="Arial" w:eastAsia="Times New Roman" w:hAnsi="Arial" w:cs="Arial"/>
+          <w:color w:val="0000FF"/>
+          <w:sz w:val="19"/>
+          <w:szCs w:val="19"/>
+          <w:lang w:eastAsia="es-AR"/>
+        </w:rPr>
+        <w:t>-</w:t>
+      </w:r>
+      <w:r>
+        <w:rPr>
+          <w:rFonts w:ascii="Arial" w:eastAsia="Times New Roman" w:hAnsi="Arial" w:cs="Arial"/>
+          <w:color w:val="0000FF"/>
+          <w:sz w:val="19"/>
+          <w:szCs w:val="19"/>
+          <w:lang w:eastAsia="es-AR"/>
+        </w:rPr>
+        <w:t>¿</w:t>
+      </w:r>
+      <w:r>
+        <w:rPr>
+          <w:rFonts w:ascii="Arial" w:eastAsia="Times New Roman" w:hAnsi="Arial" w:cs="Arial"/>
+          <w:color w:val="0000FF"/>
+          <w:sz w:val="19"/>
+          <w:szCs w:val="19"/>
+          <w:lang w:eastAsia="es-AR"/>
+        </w:rPr>
+        <w:t>En ARMADO de DEMANDA</w:t>
+      </w:r>
+      <w:r>
+        <w:rPr>
+          <w:rFonts w:ascii="Arial" w:eastAsia="Times New Roman" w:hAnsi="Arial" w:cs="Arial"/>
+          <w:color w:val="0000FF"/>
+          <w:sz w:val="19"/>
+          <w:szCs w:val="19"/>
+          <w:lang w:eastAsia="es-AR"/>
+        </w:rPr>
+        <w:t>?</w:t>
+      </w:r>
+    </w:p>
+    <w:p>
+      <w:pPr>
+        <w:shd w:val="clear" w:color="auto" w:fill="FFFFFF"/>
+        <w:spacing w:after="0" w:line="240" w:lineRule="auto"/>
+        <w:rPr>
+          <w:rFonts w:ascii="Arial" w:eastAsia="Times New Roman" w:hAnsi="Arial" w:cs="Arial"/>
+          <w:color w:val="222222"/>
+          <w:sz w:val="19"/>
+          <w:szCs w:val="19"/>
+          <w:lang w:eastAsia="es-AR"/>
+        </w:rPr>
+      </w:pPr>
+      <w:r>
+        <w:rPr>
+          <w:rFonts w:ascii="Arial" w:eastAsia="Times New Roman" w:hAnsi="Arial" w:cs="Arial"/>
+          <w:color w:val="0000FF"/>
+          <w:sz w:val="19"/>
+          <w:szCs w:val="19"/>
+          <w:highlight w:val="green"/>
+          <w:lang w:eastAsia="es-AR"/>
+        </w:rPr>
+        <w:t>PARA COBRAR                        -  SI/NO</w:t>
+      </w:r>
+      <w:r>
+        <w:rPr>
+          <w:rFonts w:ascii="Arial" w:eastAsia="Times New Roman" w:hAnsi="Arial" w:cs="Arial"/>
+          <w:color w:val="0000FF"/>
+          <w:sz w:val="19"/>
+          <w:szCs w:val="19"/>
+          <w:lang w:eastAsia="es-AR"/>
+        </w:rPr>
+        <w:t> </w:t>
+      </w:r>
+      <w:r>
+        <w:rPr>
+          <w:rFonts w:ascii="Arial" w:eastAsia="Times New Roman" w:hAnsi="Arial" w:cs="Arial"/>
+          <w:color w:val="0000FF"/>
+          <w:sz w:val="19"/>
+          <w:szCs w:val="19"/>
+          <w:lang w:eastAsia="es-AR"/>
+        </w:rPr>
+        <w:t>6</w:t>
+      </w:r>
+      <w:r>
+        <w:rPr>
+          <w:rFonts w:ascii="Arial" w:eastAsia="Times New Roman" w:hAnsi="Arial" w:cs="Arial"/>
+          <w:color w:val="0000FF"/>
+          <w:sz w:val="19"/>
+          <w:szCs w:val="19"/>
+          <w:lang w:eastAsia="es-AR"/>
+        </w:rPr>
+        <w:t>6</w:t>
+      </w:r>
+      <w:r>
+        <w:rPr>
+          <w:rFonts w:ascii="Arial" w:eastAsia="Times New Roman" w:hAnsi="Arial" w:cs="Arial"/>
+          <w:color w:val="0000FF"/>
+          <w:sz w:val="19"/>
+          <w:szCs w:val="19"/>
+          <w:lang w:eastAsia="es-AR"/>
+        </w:rPr>
+        <w:t>-</w:t>
+      </w:r>
+      <w:r>
+        <w:rPr>
+          <w:rFonts w:ascii="Arial" w:eastAsia="Times New Roman" w:hAnsi="Arial" w:cs="Arial"/>
+          <w:color w:val="0000FF"/>
+          <w:sz w:val="19"/>
+          <w:szCs w:val="19"/>
+          <w:lang w:eastAsia="es-AR"/>
+        </w:rPr>
+        <w:t>¿</w:t>
+      </w:r>
+      <w:r>
+        <w:rPr>
+          <w:rFonts w:ascii="Arial" w:eastAsia="Times New Roman" w:hAnsi="Arial" w:cs="Arial"/>
+          <w:color w:val="0000FF"/>
+          <w:sz w:val="19"/>
+          <w:szCs w:val="19"/>
+          <w:lang w:eastAsia="es-AR"/>
+        </w:rPr>
+        <w:t>En COBRO</w:t>
+      </w:r>
+      <w:r>
+        <w:rPr>
+          <w:rFonts w:ascii="Arial" w:eastAsia="Times New Roman" w:hAnsi="Arial" w:cs="Arial"/>
+          <w:color w:val="0000FF"/>
+          <w:sz w:val="19"/>
+          <w:szCs w:val="19"/>
+          <w:lang w:eastAsia="es-AR"/>
+        </w:rPr>
+        <w:t>?</w:t>
+      </w:r>
+    </w:p>
+    <w:p>
+      <w:pPr>
+        <w:shd w:val="clear" w:color="auto" w:fill="FFFFFF"/>
+        <w:spacing w:after="0" w:line="240" w:lineRule="auto"/>
+        <w:rPr>
+          <w:rFonts w:ascii="Arial" w:eastAsia="Times New Roman" w:hAnsi="Arial" w:cs="Arial"/>
+          <w:color w:val="222222"/>
+          <w:sz w:val="19"/>
+          <w:szCs w:val="19"/>
+          <w:lang w:eastAsia="es-AR"/>
+        </w:rPr>
+      </w:pPr>
+    </w:p>
+    <w:p>
+      <w:pPr>
+        <w:shd w:val="clear" w:color="auto" w:fill="FFFFFF"/>
+        <w:spacing w:after="0" w:line="240" w:lineRule="auto"/>
+        <w:rPr>
+          <w:rFonts w:ascii="Arial" w:eastAsia="Times New Roman" w:hAnsi="Arial" w:cs="Arial"/>
+          <w:color w:val="222222"/>
+          <w:sz w:val="19"/>
+          <w:szCs w:val="19"/>
+          <w:lang w:eastAsia="es-AR"/>
+        </w:rPr>
+      </w:pPr>
+      <w:r>
+        <w:rPr>
+          <w:rFonts w:ascii="Arial" w:eastAsia="Times New Roman" w:hAnsi="Arial" w:cs="Arial"/>
+          <w:color w:val="222222"/>
+          <w:sz w:val="19"/>
+          <w:szCs w:val="19"/>
+          <w:lang w:eastAsia="es-AR"/>
+        </w:rPr>
+        <w:t>En la carga de </w:t>
+      </w:r>
+      <w:r>
+        <w:rPr>
+          <w:rFonts w:ascii="Arial" w:eastAsia="Times New Roman" w:hAnsi="Arial" w:cs="Arial"/>
+          <w:color w:val="222222"/>
+          <w:sz w:val="19"/>
+          <w:szCs w:val="19"/>
+          <w:u w:val="single"/>
+          <w:lang w:eastAsia="es-AR"/>
+        </w:rPr>
+        <w:t>accidente laboral</w:t>
+      </w:r>
+      <w:r>
+        <w:rPr>
+          <w:rFonts w:ascii="Arial" w:eastAsia="Times New Roman" w:hAnsi="Arial" w:cs="Arial"/>
+          <w:color w:val="222222"/>
+          <w:sz w:val="19"/>
+          <w:szCs w:val="19"/>
+          <w:lang w:eastAsia="es-AR"/>
+        </w:rPr>
+        <w:t> necesito:</w:t>
+      </w:r>
+    </w:p>
+    <w:p>
+      <w:pPr>
+        <w:shd w:val="clear" w:color="auto" w:fill="FFFFFF"/>
+        <w:spacing w:after="0" w:line="240" w:lineRule="auto"/>
+        <w:rPr>
+          <w:rFonts w:ascii="Arial" w:eastAsia="Times New Roman" w:hAnsi="Arial" w:cs="Arial"/>
+          <w:color w:val="222222"/>
+          <w:sz w:val="19"/>
+          <w:szCs w:val="19"/>
+          <w:lang w:eastAsia="es-AR"/>
+        </w:rPr>
+      </w:pPr>
+    </w:p>
+    <w:p>
+      <w:pPr>
+        <w:shd w:val="clear" w:color="auto" w:fill="FFFFFF"/>
+        <w:spacing w:after="0" w:line="240" w:lineRule="auto"/>
+        <w:rPr>
+          <w:rFonts w:ascii="Arial" w:eastAsia="Times New Roman" w:hAnsi="Arial" w:cs="Arial"/>
+          <w:color w:val="222222"/>
+          <w:sz w:val="19"/>
+          <w:szCs w:val="19"/>
+          <w:lang w:eastAsia="es-AR"/>
+        </w:rPr>
+      </w:pPr>
+      <w:r>
+        <w:rPr>
+          <w:rFonts w:ascii="Arial" w:eastAsia="Times New Roman" w:hAnsi="Arial" w:cs="Arial"/>
+          <w:color w:val="222222"/>
+          <w:sz w:val="19"/>
+          <w:szCs w:val="19"/>
+          <w:lang w:eastAsia="es-AR"/>
+        </w:rPr>
+        <w:t>1) Mas espacio para escribir en la parte de "</w:t>
+      </w:r>
+      <w:r>
+        <w:rPr>
+          <w:rFonts w:ascii="Arial" w:eastAsia="Times New Roman" w:hAnsi="Arial" w:cs="Arial"/>
+          <w:color w:val="222222"/>
+          <w:sz w:val="19"/>
+          <w:szCs w:val="19"/>
+          <w:lang w:eastAsia="es-AR"/>
+        </w:rPr>
+        <w:t>Mecánica</w:t>
+      </w:r>
+      <w:r>
+        <w:rPr>
+          <w:rFonts w:ascii="Arial" w:eastAsia="Times New Roman" w:hAnsi="Arial" w:cs="Arial"/>
+          <w:color w:val="222222"/>
+          <w:sz w:val="19"/>
+          <w:szCs w:val="19"/>
+          <w:lang w:eastAsia="es-AR"/>
+        </w:rPr>
+        <w:t xml:space="preserve"> del Hecho"</w:t>
+      </w:r>
+    </w:p>
+    <w:p>
+      <w:pPr>
+        <w:shd w:val="clear" w:color="auto" w:fill="FFFFFF"/>
+        <w:spacing w:after="0" w:line="240" w:lineRule="auto"/>
+        <w:rPr>
+          <w:rFonts w:ascii="Arial" w:eastAsia="Times New Roman" w:hAnsi="Arial" w:cs="Arial"/>
+          <w:color w:val="222222"/>
+          <w:sz w:val="19"/>
+          <w:szCs w:val="19"/>
+          <w:lang w:eastAsia="es-AR"/>
+        </w:rPr>
+      </w:pPr>
+      <w:r>
+        <w:rPr>
+          <w:rFonts w:ascii="Arial" w:eastAsia="Times New Roman" w:hAnsi="Arial" w:cs="Arial"/>
+          <w:color w:val="222222"/>
+          <w:sz w:val="19"/>
+          <w:szCs w:val="19"/>
+          <w:lang w:eastAsia="es-AR"/>
+        </w:rPr>
+        <w:t xml:space="preserve">2) Agregar debajo de </w:t>
+      </w:r>
+      <w:r>
+        <w:rPr>
+          <w:rFonts w:ascii="Arial" w:eastAsia="Times New Roman" w:hAnsi="Arial" w:cs="Arial"/>
+          <w:color w:val="222222"/>
+          <w:sz w:val="19"/>
+          <w:szCs w:val="19"/>
+          <w:lang w:eastAsia="es-AR"/>
+        </w:rPr>
+        <w:t>mecánica</w:t>
+      </w:r>
+      <w:r>
+        <w:rPr>
+          <w:rFonts w:ascii="Arial" w:eastAsia="Times New Roman" w:hAnsi="Arial" w:cs="Arial"/>
+          <w:color w:val="222222"/>
+          <w:sz w:val="19"/>
+          <w:szCs w:val="19"/>
+          <w:lang w:eastAsia="es-AR"/>
+        </w:rPr>
+        <w:t xml:space="preserve"> del hecho "Lugar de primer atención medica" y dejar un breve espacio para completar.</w:t>
+      </w:r>
+    </w:p>
+    <w:p>
+      <w:pPr>
+        <w:shd w:val="clear" w:color="auto" w:fill="FFFFFF"/>
+        <w:spacing w:after="0" w:line="240" w:lineRule="auto"/>
+        <w:rPr>
+          <w:rFonts w:ascii="Arial" w:eastAsia="Times New Roman" w:hAnsi="Arial" w:cs="Arial"/>
+          <w:color w:val="222222"/>
+          <w:sz w:val="19"/>
+          <w:szCs w:val="19"/>
+          <w:lang w:eastAsia="es-AR"/>
+        </w:rPr>
+      </w:pPr>
+      <w:r>
+        <w:rPr>
+          <w:rFonts w:ascii="Arial" w:eastAsia="Times New Roman" w:hAnsi="Arial" w:cs="Arial"/>
+          <w:color w:val="222222"/>
+          <w:sz w:val="19"/>
+          <w:szCs w:val="19"/>
+          <w:lang w:eastAsia="es-AR"/>
+        </w:rPr>
+        <w:t xml:space="preserve">3) Necesito agregar (para luego poder filtrar las </w:t>
+      </w:r>
+      <w:r>
+        <w:rPr>
+          <w:rFonts w:ascii="Arial" w:eastAsia="Times New Roman" w:hAnsi="Arial" w:cs="Arial"/>
+          <w:color w:val="222222"/>
+          <w:sz w:val="19"/>
+          <w:szCs w:val="19"/>
+          <w:lang w:eastAsia="es-AR"/>
+        </w:rPr>
+        <w:t>búsquedas</w:t>
+      </w:r>
+      <w:r>
+        <w:rPr>
+          <w:rFonts w:ascii="Arial" w:eastAsia="Times New Roman" w:hAnsi="Arial" w:cs="Arial"/>
+          <w:color w:val="222222"/>
+          <w:sz w:val="19"/>
+          <w:szCs w:val="19"/>
+          <w:lang w:eastAsia="es-AR"/>
+        </w:rPr>
+        <w:t>):</w:t>
+      </w:r>
+    </w:p>
+    <w:p>
+      <w:pPr>
+        <w:shd w:val="clear" w:color="auto" w:fill="FFFFFF"/>
+        <w:spacing w:after="0" w:line="240" w:lineRule="auto"/>
+        <w:rPr>
+          <w:rFonts w:ascii="Arial" w:eastAsia="Times New Roman" w:hAnsi="Arial" w:cs="Arial"/>
+          <w:color w:val="222222"/>
+          <w:sz w:val="19"/>
+          <w:szCs w:val="19"/>
+          <w:lang w:eastAsia="es-AR"/>
+        </w:rPr>
+      </w:pPr>
+    </w:p>
+    <w:p>
+      <w:pPr>
+        <w:shd w:val="clear" w:color="auto" w:fill="FFFFFF"/>
+        <w:spacing w:after="0" w:line="240" w:lineRule="auto"/>
+        <w:rPr>
+          <w:rFonts w:ascii="Arial" w:eastAsia="Times New Roman" w:hAnsi="Arial" w:cs="Arial"/>
+          <w:color w:val="222222"/>
+          <w:sz w:val="19"/>
+          <w:szCs w:val="19"/>
+          <w:lang w:eastAsia="es-AR"/>
+        </w:rPr>
+      </w:pPr>
+      <w:r>
+        <w:rPr>
+          <w:rFonts w:ascii="Arial" w:eastAsia="Times New Roman" w:hAnsi="Arial" w:cs="Arial"/>
+          <w:color w:val="0000FF"/>
+          <w:sz w:val="19"/>
+          <w:szCs w:val="19"/>
+          <w:highlight w:val="green"/>
+          <w:lang w:eastAsia="es-AR"/>
+        </w:rPr>
+        <w:t>DOCUMENTACIÓN PENDIENTE - SI/NO</w:t>
+      </w:r>
+      <w:r>
+        <w:rPr>
+          <w:rFonts w:ascii="Arial" w:eastAsia="Times New Roman" w:hAnsi="Arial" w:cs="Arial"/>
+          <w:color w:val="0000FF"/>
+          <w:sz w:val="19"/>
+          <w:szCs w:val="19"/>
+          <w:lang w:eastAsia="es-AR"/>
+        </w:rPr>
+        <w:t xml:space="preserve">  58-</w:t>
+      </w:r>
+      <w:r>
+        <w:rPr>
+          <w:rFonts w:ascii="Arial" w:eastAsia="Times New Roman" w:hAnsi="Arial" w:cs="Arial"/>
+          <w:color w:val="0000FF"/>
+          <w:sz w:val="19"/>
+          <w:szCs w:val="19"/>
+          <w:lang w:eastAsia="es-AR"/>
+        </w:rPr>
+        <w:t>¿Se encuentra la DOCUMENTACIÓN COMPLETA?</w:t>
+      </w:r>
+    </w:p>
+    <w:p>
+      <w:pPr>
+        <w:shd w:val="clear" w:color="auto" w:fill="FFFFFF"/>
+        <w:spacing w:after="0" w:line="240" w:lineRule="auto"/>
+        <w:rPr>
+          <w:rFonts w:ascii="Arial" w:eastAsia="Times New Roman" w:hAnsi="Arial" w:cs="Arial"/>
+          <w:color w:val="222222"/>
+          <w:sz w:val="19"/>
+          <w:szCs w:val="19"/>
+          <w:lang w:eastAsia="es-AR"/>
+        </w:rPr>
+      </w:pPr>
+      <w:r>
+        <w:rPr>
+          <w:rFonts w:ascii="Arial" w:eastAsia="Times New Roman" w:hAnsi="Arial" w:cs="Arial"/>
+          <w:color w:val="0000FF"/>
+          <w:sz w:val="19"/>
+          <w:szCs w:val="19"/>
+          <w:highlight w:val="green"/>
+          <w:lang w:eastAsia="es-AR"/>
+        </w:rPr>
+        <w:t>PEDIR MEDIACIÓN                    - SI/NO</w:t>
+      </w:r>
+      <w:r>
+        <w:rPr>
+          <w:rFonts w:ascii="Arial" w:eastAsia="Times New Roman" w:hAnsi="Arial" w:cs="Arial"/>
+          <w:color w:val="0000FF"/>
+          <w:sz w:val="19"/>
+          <w:szCs w:val="19"/>
+          <w:lang w:eastAsia="es-AR"/>
+        </w:rPr>
+        <w:t xml:space="preserve"> 59-¿Se solicitó mediación?</w:t>
+      </w:r>
+    </w:p>
+    <w:p>
+      <w:pPr>
+        <w:shd w:val="clear" w:color="auto" w:fill="FFFFFF"/>
+        <w:spacing w:after="0" w:line="240" w:lineRule="auto"/>
+        <w:rPr>
+          <w:rFonts w:ascii="Arial" w:eastAsia="Times New Roman" w:hAnsi="Arial" w:cs="Arial"/>
+          <w:color w:val="222222"/>
+          <w:sz w:val="19"/>
+          <w:szCs w:val="19"/>
+          <w:lang w:eastAsia="es-AR"/>
+        </w:rPr>
+      </w:pPr>
+      <w:r>
+        <w:rPr>
+          <w:rFonts w:ascii="Arial" w:eastAsia="Times New Roman" w:hAnsi="Arial" w:cs="Arial"/>
+          <w:color w:val="0000FF"/>
+          <w:sz w:val="19"/>
+          <w:szCs w:val="19"/>
+          <w:highlight w:val="green"/>
+          <w:lang w:eastAsia="es-AR"/>
+        </w:rPr>
+        <w:t>EN NEGOCIACIÓN                     - SI/NO</w:t>
+      </w:r>
+      <w:r>
+        <w:rPr>
+          <w:rFonts w:ascii="Arial" w:eastAsia="Times New Roman" w:hAnsi="Arial" w:cs="Arial"/>
+          <w:color w:val="0000FF"/>
+          <w:sz w:val="19"/>
+          <w:szCs w:val="19"/>
+          <w:lang w:eastAsia="es-AR"/>
+        </w:rPr>
+        <w:t xml:space="preserve"> 64-¿</w:t>
+      </w:r>
+      <w:r>
+        <w:rPr>
+          <w:rFonts w:ascii="Arial" w:eastAsia="Times New Roman" w:hAnsi="Arial" w:cs="Arial"/>
+          <w:color w:val="0000FF"/>
+          <w:sz w:val="19"/>
+          <w:szCs w:val="19"/>
+          <w:lang w:eastAsia="es-AR"/>
+        </w:rPr>
+        <w:t>En NEGOCIACIÓN</w:t>
+      </w:r>
+      <w:r>
+        <w:rPr>
+          <w:rFonts w:ascii="Arial" w:eastAsia="Times New Roman" w:hAnsi="Arial" w:cs="Arial"/>
+          <w:color w:val="0000FF"/>
+          <w:sz w:val="19"/>
+          <w:szCs w:val="19"/>
+          <w:lang w:eastAsia="es-AR"/>
+        </w:rPr>
+        <w:t>?</w:t>
+      </w:r>
+    </w:p>
+    <w:p>
+      <w:pPr>
+        <w:shd w:val="clear" w:color="auto" w:fill="FFFFFF"/>
+        <w:spacing w:after="0" w:line="240" w:lineRule="auto"/>
+        <w:rPr>
+          <w:rFonts w:ascii="Arial" w:eastAsia="Times New Roman" w:hAnsi="Arial" w:cs="Arial"/>
+          <w:color w:val="0000FF"/>
+          <w:sz w:val="19"/>
+          <w:szCs w:val="19"/>
+          <w:lang w:eastAsia="es-AR"/>
+        </w:rPr>
+      </w:pPr>
+      <w:r>
+        <w:rPr>
+          <w:rFonts w:ascii="Arial" w:eastAsia="Times New Roman" w:hAnsi="Arial" w:cs="Arial"/>
+          <w:color w:val="0000FF"/>
+          <w:sz w:val="19"/>
+          <w:szCs w:val="19"/>
+          <w:highlight w:val="green"/>
+          <w:lang w:eastAsia="es-AR"/>
+        </w:rPr>
+        <w:t>VISTA MÉDICA                          - SI/NO</w:t>
+      </w:r>
+      <w:r>
+        <w:rPr>
+          <w:rFonts w:ascii="Arial" w:eastAsia="Times New Roman" w:hAnsi="Arial" w:cs="Arial"/>
+          <w:color w:val="0000FF"/>
+          <w:sz w:val="19"/>
+          <w:szCs w:val="19"/>
+          <w:lang w:eastAsia="es-AR"/>
+        </w:rPr>
+        <w:t xml:space="preserve"> 60-</w:t>
+      </w:r>
+      <w:r>
+        <w:rPr>
+          <w:rFonts w:ascii="Arial" w:eastAsia="Times New Roman" w:hAnsi="Arial" w:cs="Arial"/>
+          <w:color w:val="0000FF"/>
+          <w:sz w:val="19"/>
+          <w:szCs w:val="19"/>
+          <w:lang w:eastAsia="es-AR"/>
+        </w:rPr>
+        <w:t>¿Se realizó VISTA MÉDICA?</w:t>
+      </w:r>
+    </w:p>
+    <w:p>
+      <w:pPr>
+        <w:shd w:val="clear" w:color="auto" w:fill="FFFFFF"/>
+        <w:spacing w:after="0" w:line="240" w:lineRule="auto"/>
+        <w:rPr>
+          <w:rFonts w:ascii="Arial" w:eastAsia="Times New Roman" w:hAnsi="Arial" w:cs="Arial"/>
+          <w:color w:val="0000FF"/>
+          <w:sz w:val="19"/>
+          <w:szCs w:val="19"/>
+          <w:lang w:eastAsia="es-AR"/>
+        </w:rPr>
+      </w:pPr>
+      <w:r>
+        <w:rPr>
+          <w:rFonts w:ascii="Arial" w:eastAsia="Times New Roman" w:hAnsi="Arial" w:cs="Arial"/>
+          <w:sz w:val="19"/>
+          <w:szCs w:val="19"/>
+          <w:lang w:eastAsia="es-AR"/>
+        </w:rPr>
+        <w:t>SI ES SI QUE ME PERMITA PONER</w:t>
+      </w:r>
+      <w:r>
+        <w:rPr>
+          <w:rFonts w:ascii="Arial" w:eastAsia="Times New Roman" w:hAnsi="Arial" w:cs="Arial"/>
+          <w:color w:val="0000FF"/>
+          <w:sz w:val="19"/>
+          <w:szCs w:val="19"/>
+          <w:lang w:eastAsia="es-AR"/>
+        </w:rPr>
+        <w:t xml:space="preserve"> </w:t>
+      </w:r>
+    </w:p>
+    <w:p>
+      <w:pPr>
+        <w:shd w:val="clear" w:color="auto" w:fill="FFFFFF"/>
+        <w:spacing w:after="0" w:line="240" w:lineRule="auto"/>
+        <w:rPr>
+          <w:rFonts w:ascii="Arial" w:eastAsia="Times New Roman" w:hAnsi="Arial" w:cs="Arial"/>
+          <w:color w:val="0000FF"/>
+          <w:sz w:val="19"/>
+          <w:szCs w:val="19"/>
+          <w:lang w:eastAsia="es-AR"/>
+        </w:rPr>
+      </w:pPr>
+      <w:r>
+        <w:rPr>
+          <w:rFonts w:ascii="Arial" w:eastAsia="Times New Roman" w:hAnsi="Arial" w:cs="Arial"/>
+          <w:color w:val="0000FF"/>
+          <w:sz w:val="19"/>
+          <w:szCs w:val="19"/>
+          <w:highlight w:val="green"/>
+          <w:lang w:eastAsia="es-AR"/>
+        </w:rPr>
+        <w:t>FECHA</w:t>
+      </w:r>
+      <w:r>
+        <w:rPr>
+          <w:rFonts w:ascii="Arial" w:eastAsia="Times New Roman" w:hAnsi="Arial" w:cs="Arial"/>
+          <w:color w:val="0000FF"/>
+          <w:sz w:val="19"/>
+          <w:szCs w:val="19"/>
+          <w:lang w:eastAsia="es-AR"/>
+        </w:rPr>
         <w:t xml:space="preserve"> 62-</w:t>
       </w:r>
       <w:r>
@@ -813,25 +1620,36 @@
         </w:rPr>
         <w:t>Fecha de VISTA MÉDICA</w:t>
       </w:r>
-    </w:p>
-    <w:p>
-      <w:pPr>
-        <w:shd w:val="clear" w:color="auto" w:fill="FFFFFF"/>
-        <w:spacing w:after="0" w:line="240" w:lineRule="auto"/>
-        <w:rPr>
-          <w:rFonts w:ascii="Arial" w:eastAsia="Times New Roman" w:hAnsi="Arial" w:cs="Arial"/>
-          <w:color w:val="0000FF"/>
-          <w:sz w:val="19"/>
-          <w:szCs w:val="19"/>
-          <w:lang w:eastAsia="es-AR"/>
-        </w:rPr>
-      </w:pPr>
-      <w:r>
-        <w:rPr>
-          <w:rFonts w:ascii="Arial" w:eastAsia="Times New Roman" w:hAnsi="Arial" w:cs="Arial"/>
-          <w:color w:val="0000FF"/>
-          <w:sz w:val="19"/>
-          <w:szCs w:val="19"/>
+      <w:r>
+        <w:rPr>
+          <w:rFonts w:ascii="Arial" w:eastAsia="Times New Roman" w:hAnsi="Arial" w:cs="Arial"/>
+          <w:color w:val="0000FF"/>
+          <w:sz w:val="19"/>
+          <w:szCs w:val="19"/>
+          <w:lang w:eastAsia="es-AR"/>
+        </w:rPr>
+        <w:t xml:space="preserve"> </w:t>
+      </w:r>
+    </w:p>
+    <w:p>
+      <w:pPr>
+        <w:shd w:val="clear" w:color="auto" w:fill="FFFFFF"/>
+        <w:spacing w:after="0" w:line="240" w:lineRule="auto"/>
+        <w:rPr>
+          <w:rFonts w:ascii="Arial" w:eastAsia="Times New Roman" w:hAnsi="Arial" w:cs="Arial"/>
+          <w:color w:val="0000FF"/>
+          <w:sz w:val="19"/>
+          <w:szCs w:val="19"/>
+          <w:lang w:eastAsia="es-AR"/>
+        </w:rPr>
+      </w:pPr>
+      <w:r>
+        <w:rPr>
+          <w:rFonts w:ascii="Arial" w:eastAsia="Times New Roman" w:hAnsi="Arial" w:cs="Arial"/>
+          <w:color w:val="0000FF"/>
+          <w:sz w:val="19"/>
+          <w:szCs w:val="19"/>
+          <w:highlight w:val="green"/>
           <w:lang w:eastAsia="es-AR"/>
         </w:rPr>
         <w:t>HORA</w:t>
@@ -888,84 +1706,257 @@
           <w:szCs w:val="19"/>
           <w:lang w:eastAsia="es-AR"/>
         </w:rPr>
-        <w:t xml:space="preserve"> 61-</w:t>
-      </w:r>
-      <w:r>
-        <w:rPr>
-          <w:rFonts w:ascii="Arial" w:eastAsia="Times New Roman" w:hAnsi="Arial" w:cs="Arial"/>
-          <w:color w:val="0000FF"/>
-          <w:sz w:val="19"/>
-          <w:szCs w:val="19"/>
-          <w:lang w:eastAsia="es-AR"/>
-        </w:rPr>
-        <w:t>Lugar de VISTA MÉDICA</w:t>
-      </w:r>
-    </w:p>
-    <w:p>
-      <w:pPr>
-        <w:shd w:val="clear" w:color="auto" w:fill="FFFFFF"/>
-        <w:spacing w:after="0" w:line="240" w:lineRule="auto"/>
-        <w:rPr>
-          <w:rFonts w:ascii="Arial" w:eastAsia="Times New Roman" w:hAnsi="Arial" w:cs="Arial"/>
-          <w:color w:val="222222"/>
-          <w:sz w:val="19"/>
-          <w:szCs w:val="19"/>
-          <w:lang w:eastAsia="es-AR"/>
-        </w:rPr>
-      </w:pPr>
-    </w:p>
-    <w:p>
-      <w:pPr>
-        <w:shd w:val="clear" w:color="auto" w:fill="FFFFFF"/>
-        <w:spacing w:after="0" w:line="240" w:lineRule="auto"/>
-        <w:rPr>
-          <w:rFonts w:ascii="Arial" w:eastAsia="Times New Roman" w:hAnsi="Arial" w:cs="Arial"/>
-          <w:color w:val="222222"/>
-          <w:sz w:val="19"/>
-          <w:szCs w:val="19"/>
-          <w:lang w:eastAsia="es-AR"/>
-        </w:rPr>
-      </w:pPr>
-      <w:r>
-        <w:rPr>
-          <w:rFonts w:ascii="Arial" w:eastAsia="Times New Roman" w:hAnsi="Arial" w:cs="Arial"/>
-          <w:color w:val="0000FF"/>
-          <w:sz w:val="19"/>
-          <w:szCs w:val="19"/>
-          <w:highlight w:val="green"/>
-          <w:lang w:eastAsia="es-AR"/>
-        </w:rPr>
-        <w:t>EN NEGOCIACIÓN                   -  SI/NO</w:t>
-      </w:r>
-      <w:r>
-        <w:rPr>
-          <w:rFonts w:ascii="Arial" w:eastAsia="Times New Roman" w:hAnsi="Arial" w:cs="Arial"/>
-          <w:color w:val="0000FF"/>
-          <w:sz w:val="19"/>
-          <w:szCs w:val="19"/>
-          <w:lang w:eastAsia="es-AR"/>
-        </w:rPr>
-        <w:t xml:space="preserve"> 6</w:t>
-      </w:r>
-      <w:r>
-        <w:rPr>
-          <w:rFonts w:ascii="Arial" w:eastAsia="Times New Roman" w:hAnsi="Arial" w:cs="Arial"/>
-          <w:color w:val="0000FF"/>
-          <w:sz w:val="19"/>
-          <w:szCs w:val="19"/>
-          <w:lang w:eastAsia="es-AR"/>
-        </w:rPr>
-        <w:t>4</w:t>
-      </w:r>
-      <w:r>
-        <w:rPr>
-          <w:rFonts w:ascii="Arial" w:eastAsia="Times New Roman" w:hAnsi="Arial" w:cs="Arial"/>
-          <w:color w:val="0000FF"/>
-          <w:sz w:val="19"/>
-          <w:szCs w:val="19"/>
-          <w:lang w:eastAsia="es-AR"/>
-        </w:rPr>
-        <w:t>-</w:t>
+        <w:t xml:space="preserve"> 61-Lugar de VISTA MÉDICA</w:t>
+      </w:r>
+    </w:p>
+    <w:p>
+      <w:pPr>
+        <w:shd w:val="clear" w:color="auto" w:fill="FFFFFF"/>
+        <w:spacing w:after="0" w:line="240" w:lineRule="auto"/>
+        <w:rPr>
+          <w:rFonts w:ascii="Arial" w:eastAsia="Times New Roman" w:hAnsi="Arial" w:cs="Arial"/>
+          <w:color w:val="222222"/>
+          <w:sz w:val="19"/>
+          <w:szCs w:val="19"/>
+          <w:lang w:eastAsia="es-AR"/>
+        </w:rPr>
+      </w:pPr>
+      <w:r>
+        <w:rPr>
+          <w:rFonts w:ascii="Arial" w:eastAsia="Times New Roman" w:hAnsi="Arial" w:cs="Arial"/>
+          <w:color w:val="0000FF"/>
+          <w:sz w:val="19"/>
+          <w:szCs w:val="19"/>
+          <w:highlight w:val="green"/>
+          <w:lang w:eastAsia="es-AR"/>
+        </w:rPr>
+        <w:t>PARA ARMAR DEMANDA           - SI/NO</w:t>
+      </w:r>
+      <w:r>
+        <w:rPr>
+          <w:rFonts w:ascii="Arial" w:eastAsia="Times New Roman" w:hAnsi="Arial" w:cs="Arial"/>
+          <w:color w:val="0000FF"/>
+          <w:sz w:val="19"/>
+          <w:szCs w:val="19"/>
+          <w:lang w:eastAsia="es-AR"/>
+        </w:rPr>
+        <w:t xml:space="preserve"> </w:t>
+      </w:r>
+      <w:r>
+        <w:rPr>
+          <w:rFonts w:ascii="Arial" w:eastAsia="Times New Roman" w:hAnsi="Arial" w:cs="Arial"/>
+          <w:color w:val="0000FF"/>
+          <w:sz w:val="19"/>
+          <w:szCs w:val="19"/>
+          <w:lang w:eastAsia="es-AR"/>
+        </w:rPr>
+        <w:t>65-¿En ARMADO de DEMANDA?</w:t>
+      </w:r>
+    </w:p>
+    <w:p>
+      <w:pPr>
+        <w:shd w:val="clear" w:color="auto" w:fill="FFFFFF"/>
+        <w:spacing w:after="0" w:line="240" w:lineRule="auto"/>
+        <w:rPr>
+          <w:rFonts w:ascii="Arial" w:eastAsia="Times New Roman" w:hAnsi="Arial" w:cs="Arial"/>
+          <w:color w:val="222222"/>
+          <w:sz w:val="19"/>
+          <w:szCs w:val="19"/>
+          <w:lang w:eastAsia="es-AR"/>
+        </w:rPr>
+      </w:pPr>
+      <w:r>
+        <w:rPr>
+          <w:rFonts w:ascii="Arial" w:eastAsia="Times New Roman" w:hAnsi="Arial" w:cs="Arial"/>
+          <w:color w:val="0000FF"/>
+          <w:sz w:val="19"/>
+          <w:szCs w:val="19"/>
+          <w:highlight w:val="green"/>
+          <w:lang w:eastAsia="es-AR"/>
+        </w:rPr>
+        <w:t>PARA COBRAR                          - SI/NO</w:t>
+      </w:r>
+      <w:r>
+        <w:rPr>
+          <w:rFonts w:ascii="Arial" w:eastAsia="Times New Roman" w:hAnsi="Arial" w:cs="Arial"/>
+          <w:color w:val="0000FF"/>
+          <w:sz w:val="19"/>
+          <w:szCs w:val="19"/>
+          <w:lang w:eastAsia="es-AR"/>
+        </w:rPr>
+        <w:t xml:space="preserve"> </w:t>
+      </w:r>
+      <w:r>
+        <w:rPr>
+          <w:rFonts w:ascii="Arial" w:eastAsia="Times New Roman" w:hAnsi="Arial" w:cs="Arial"/>
+          <w:color w:val="0000FF"/>
+          <w:sz w:val="19"/>
+          <w:szCs w:val="19"/>
+          <w:lang w:eastAsia="es-AR"/>
+        </w:rPr>
+        <w:t>66-¿En COBRO?</w:t>
+      </w:r>
+    </w:p>
+    <w:p>
+      <w:pPr>
+        <w:shd w:val="clear" w:color="auto" w:fill="FFFFFF"/>
+        <w:spacing w:after="0" w:line="240" w:lineRule="auto"/>
+        <w:rPr>
+          <w:rFonts w:ascii="Arial" w:eastAsia="Times New Roman" w:hAnsi="Arial" w:cs="Arial"/>
+          <w:color w:val="222222"/>
+          <w:sz w:val="19"/>
+          <w:szCs w:val="19"/>
+          <w:lang w:eastAsia="es-AR"/>
+        </w:rPr>
+      </w:pPr>
+    </w:p>
+    <w:p>
+      <w:pPr>
+        <w:shd w:val="clear" w:color="auto" w:fill="FFFFFF"/>
+        <w:spacing w:after="0" w:line="240" w:lineRule="auto"/>
+        <w:rPr>
+          <w:rFonts w:ascii="Arial" w:eastAsia="Times New Roman" w:hAnsi="Arial" w:cs="Arial"/>
+          <w:color w:val="222222"/>
+          <w:sz w:val="19"/>
+          <w:szCs w:val="19"/>
+          <w:lang w:eastAsia="es-AR"/>
+        </w:rPr>
+      </w:pPr>
+      <w:r>
+        <w:rPr>
+          <w:rFonts w:ascii="Arial" w:eastAsia="Times New Roman" w:hAnsi="Arial" w:cs="Arial"/>
+          <w:color w:val="222222"/>
+          <w:sz w:val="19"/>
+          <w:szCs w:val="19"/>
+          <w:lang w:eastAsia="es-AR"/>
+        </w:rPr>
+        <w:t>En la carga de despido necesito agregar debajo de todo:</w:t>
+      </w:r>
+    </w:p>
+    <w:p>
+      <w:pPr>
+        <w:shd w:val="clear" w:color="auto" w:fill="FFFFFF"/>
+        <w:spacing w:after="0" w:line="240" w:lineRule="auto"/>
+        <w:rPr>
+          <w:rFonts w:ascii="Arial" w:eastAsia="Times New Roman" w:hAnsi="Arial" w:cs="Arial"/>
+          <w:color w:val="222222"/>
+          <w:sz w:val="19"/>
+          <w:szCs w:val="19"/>
+          <w:lang w:eastAsia="es-AR"/>
+        </w:rPr>
+      </w:pPr>
+    </w:p>
+    <w:p>
+      <w:pPr>
+        <w:shd w:val="clear" w:color="auto" w:fill="FFFFFF"/>
+        <w:spacing w:after="0" w:line="240" w:lineRule="auto"/>
+        <w:rPr>
+          <w:rFonts w:ascii="Arial" w:eastAsia="Times New Roman" w:hAnsi="Arial" w:cs="Arial"/>
+          <w:color w:val="222222"/>
+          <w:sz w:val="19"/>
+          <w:szCs w:val="19"/>
+          <w:lang w:eastAsia="es-AR"/>
+        </w:rPr>
+      </w:pPr>
+      <w:r>
+        <w:rPr>
+          <w:rFonts w:ascii="Arial" w:eastAsia="Times New Roman" w:hAnsi="Arial" w:cs="Arial"/>
+          <w:color w:val="0000FF"/>
+          <w:sz w:val="19"/>
+          <w:szCs w:val="19"/>
+          <w:highlight w:val="green"/>
+          <w:lang w:eastAsia="es-AR"/>
+        </w:rPr>
+        <w:t>DOCUMENTACIÓN PENDIENTE - SI/NO</w:t>
+      </w:r>
+      <w:r>
+        <w:rPr>
+          <w:rFonts w:ascii="Arial" w:eastAsia="Times New Roman" w:hAnsi="Arial" w:cs="Arial"/>
+          <w:color w:val="0000FF"/>
+          <w:sz w:val="19"/>
+          <w:szCs w:val="19"/>
+          <w:lang w:eastAsia="es-AR"/>
+        </w:rPr>
+        <w:t xml:space="preserve">  58-</w:t>
+      </w:r>
+      <w:r>
+        <w:rPr>
+          <w:rFonts w:ascii="Arial" w:eastAsia="Times New Roman" w:hAnsi="Arial" w:cs="Arial"/>
+          <w:color w:val="0000FF"/>
+          <w:sz w:val="19"/>
+          <w:szCs w:val="19"/>
+          <w:lang w:eastAsia="es-AR"/>
+        </w:rPr>
+        <w:t>¿Se encuentra la DOCUMENTACIÓN COMPLETA?</w:t>
+      </w:r>
+    </w:p>
+    <w:p>
+      <w:pPr>
+        <w:shd w:val="clear" w:color="auto" w:fill="FFFFFF"/>
+        <w:spacing w:after="0" w:line="240" w:lineRule="auto"/>
+        <w:rPr>
+          <w:rFonts w:ascii="Arial" w:eastAsia="Times New Roman" w:hAnsi="Arial" w:cs="Arial"/>
+          <w:color w:val="222222"/>
+          <w:sz w:val="19"/>
+          <w:szCs w:val="19"/>
+          <w:lang w:eastAsia="es-AR"/>
+        </w:rPr>
+      </w:pPr>
+      <w:r>
+        <w:rPr>
+          <w:rFonts w:ascii="Arial" w:eastAsia="Times New Roman" w:hAnsi="Arial" w:cs="Arial"/>
+          <w:color w:val="0000FF"/>
+          <w:sz w:val="19"/>
+          <w:szCs w:val="19"/>
+          <w:highlight w:val="green"/>
+          <w:lang w:eastAsia="es-AR"/>
+        </w:rPr>
+        <w:lastRenderedPageBreak/>
+        <w:t>PEDIR MEDIACIÓN                    - SI/NO</w:t>
+      </w:r>
+      <w:r>
+        <w:rPr>
+          <w:rFonts w:ascii="Arial" w:eastAsia="Times New Roman" w:hAnsi="Arial" w:cs="Arial"/>
+          <w:color w:val="0000FF"/>
+          <w:sz w:val="19"/>
+          <w:szCs w:val="19"/>
+          <w:lang w:eastAsia="es-AR"/>
+        </w:rPr>
+        <w:t xml:space="preserve"> 59-¿Se solicitó mediación?</w:t>
+      </w:r>
+    </w:p>
+    <w:p>
+      <w:pPr>
+        <w:shd w:val="clear" w:color="auto" w:fill="FFFFFF"/>
+        <w:spacing w:after="0" w:line="240" w:lineRule="auto"/>
+        <w:rPr>
+          <w:rFonts w:ascii="Arial" w:eastAsia="Times New Roman" w:hAnsi="Arial" w:cs="Arial"/>
+          <w:color w:val="222222"/>
+          <w:sz w:val="19"/>
+          <w:szCs w:val="19"/>
+          <w:lang w:eastAsia="es-AR"/>
+        </w:rPr>
+      </w:pPr>
+      <w:r>
+        <w:rPr>
+          <w:rFonts w:ascii="Arial" w:eastAsia="Times New Roman" w:hAnsi="Arial" w:cs="Arial"/>
+          <w:color w:val="0000FF"/>
+          <w:sz w:val="19"/>
+          <w:szCs w:val="19"/>
+          <w:highlight w:val="green"/>
+          <w:lang w:eastAsia="es-AR"/>
+        </w:rPr>
+        <w:t>EN NEGOCIACIÓN                     - SI/NO</w:t>
+      </w:r>
+      <w:r>
+        <w:rPr>
+          <w:rFonts w:ascii="Arial" w:eastAsia="Times New Roman" w:hAnsi="Arial" w:cs="Arial"/>
+          <w:color w:val="0000FF"/>
+          <w:sz w:val="19"/>
+          <w:szCs w:val="19"/>
+          <w:lang w:eastAsia="es-AR"/>
+        </w:rPr>
+        <w:t xml:space="preserve"> 64-¿</w:t>
       </w:r>
       <w:r>
         <w:rPr>
@@ -977,589 +1968,103 @@
         </w:rPr>
         <w:t>En NEGOCIACIÓN</w:t>
       </w:r>
-    </w:p>
-    <w:p>
-      <w:pPr>
-        <w:shd w:val="clear" w:color="auto" w:fill="FFFFFF"/>
-        <w:spacing w:after="0" w:line="240" w:lineRule="auto"/>
-        <w:rPr>
-          <w:rFonts w:ascii="Arial" w:eastAsia="Times New Roman" w:hAnsi="Arial" w:cs="Arial"/>
-          <w:color w:val="222222"/>
-          <w:sz w:val="19"/>
-          <w:szCs w:val="19"/>
-          <w:highlight w:val="green"/>
-          <w:lang w:eastAsia="es-AR"/>
-        </w:rPr>
-      </w:pPr>
-      <w:r>
-        <w:rPr>
-          <w:rFonts w:ascii="Arial" w:eastAsia="Times New Roman" w:hAnsi="Arial" w:cs="Arial"/>
-          <w:color w:val="0000FF"/>
-          <w:sz w:val="19"/>
-          <w:szCs w:val="19"/>
-          <w:highlight w:val="green"/>
-          <w:lang w:eastAsia="es-AR"/>
-        </w:rPr>
-        <w:t>PARA ARMAR DEMANDA         -  SI/NO</w:t>
-      </w:r>
-      <w:r>
-        <w:rPr>
-          <w:rFonts w:ascii="Arial" w:eastAsia="Times New Roman" w:hAnsi="Arial" w:cs="Arial"/>
-          <w:color w:val="0000FF"/>
-          <w:sz w:val="19"/>
-          <w:szCs w:val="19"/>
-          <w:lang w:eastAsia="es-AR"/>
-        </w:rPr>
-        <w:t xml:space="preserve"> 6</w:t>
-      </w:r>
-      <w:r>
-        <w:rPr>
-          <w:rFonts w:ascii="Arial" w:eastAsia="Times New Roman" w:hAnsi="Arial" w:cs="Arial"/>
-          <w:color w:val="0000FF"/>
-          <w:sz w:val="19"/>
-          <w:szCs w:val="19"/>
-          <w:lang w:eastAsia="es-AR"/>
-        </w:rPr>
-        <w:t>5</w:t>
-      </w:r>
-      <w:r>
-        <w:rPr>
-          <w:rFonts w:ascii="Arial" w:eastAsia="Times New Roman" w:hAnsi="Arial" w:cs="Arial"/>
-          <w:color w:val="0000FF"/>
-          <w:sz w:val="19"/>
-          <w:szCs w:val="19"/>
-          <w:lang w:eastAsia="es-AR"/>
-        </w:rPr>
-        <w:t>-En ARMADO de DEMANDA</w:t>
-      </w:r>
-    </w:p>
-    <w:p>
-      <w:pPr>
-        <w:shd w:val="clear" w:color="auto" w:fill="FFFFFF"/>
-        <w:spacing w:after="0" w:line="240" w:lineRule="auto"/>
-        <w:rPr>
-          <w:rFonts w:ascii="Arial" w:eastAsia="Times New Roman" w:hAnsi="Arial" w:cs="Arial"/>
-          <w:color w:val="222222"/>
-          <w:sz w:val="19"/>
-          <w:szCs w:val="19"/>
-          <w:lang w:eastAsia="es-AR"/>
-        </w:rPr>
-      </w:pPr>
-      <w:r>
-        <w:rPr>
-          <w:rFonts w:ascii="Arial" w:eastAsia="Times New Roman" w:hAnsi="Arial" w:cs="Arial"/>
-          <w:color w:val="0000FF"/>
-          <w:sz w:val="19"/>
-          <w:szCs w:val="19"/>
-          <w:highlight w:val="green"/>
-          <w:lang w:eastAsia="es-AR"/>
-        </w:rPr>
-        <w:t>PARA COBRAR                        -  SI/NO</w:t>
-      </w:r>
-      <w:r>
-        <w:rPr>
-          <w:rFonts w:ascii="Arial" w:eastAsia="Times New Roman" w:hAnsi="Arial" w:cs="Arial"/>
-          <w:color w:val="0000FF"/>
-          <w:sz w:val="19"/>
-          <w:szCs w:val="19"/>
-          <w:lang w:eastAsia="es-AR"/>
-        </w:rPr>
-        <w:t> </w:t>
-      </w:r>
-      <w:r>
-        <w:rPr>
-          <w:rFonts w:ascii="Arial" w:eastAsia="Times New Roman" w:hAnsi="Arial" w:cs="Arial"/>
-          <w:color w:val="0000FF"/>
-          <w:sz w:val="19"/>
-          <w:szCs w:val="19"/>
-          <w:lang w:eastAsia="es-AR"/>
-        </w:rPr>
-        <w:t>6</w:t>
-      </w:r>
-      <w:r>
-        <w:rPr>
-          <w:rFonts w:ascii="Arial" w:eastAsia="Times New Roman" w:hAnsi="Arial" w:cs="Arial"/>
-          <w:color w:val="0000FF"/>
-          <w:sz w:val="19"/>
-          <w:szCs w:val="19"/>
-          <w:lang w:eastAsia="es-AR"/>
-        </w:rPr>
-        <w:t>6</w:t>
-      </w:r>
-      <w:r>
-        <w:rPr>
-          <w:rFonts w:ascii="Arial" w:eastAsia="Times New Roman" w:hAnsi="Arial" w:cs="Arial"/>
-          <w:color w:val="0000FF"/>
-          <w:sz w:val="19"/>
-          <w:szCs w:val="19"/>
-          <w:lang w:eastAsia="es-AR"/>
-        </w:rPr>
-        <w:t>-</w:t>
-      </w:r>
-      <w:r>
-        <w:rPr>
-          <w:rFonts w:ascii="Arial" w:eastAsia="Times New Roman" w:hAnsi="Arial" w:cs="Arial"/>
-          <w:color w:val="0000FF"/>
-          <w:sz w:val="19"/>
-          <w:szCs w:val="19"/>
-          <w:lang w:eastAsia="es-AR"/>
-        </w:rPr>
-        <w:t>En COBRO</w:t>
-      </w:r>
-    </w:p>
-    <w:p>
-      <w:pPr>
-        <w:shd w:val="clear" w:color="auto" w:fill="FFFFFF"/>
-        <w:spacing w:after="0" w:line="240" w:lineRule="auto"/>
-        <w:rPr>
-          <w:rFonts w:ascii="Arial" w:eastAsia="Times New Roman" w:hAnsi="Arial" w:cs="Arial"/>
-          <w:color w:val="222222"/>
-          <w:sz w:val="19"/>
-          <w:szCs w:val="19"/>
-          <w:lang w:eastAsia="es-AR"/>
-        </w:rPr>
-      </w:pPr>
-    </w:p>
-    <w:p>
-      <w:pPr>
-        <w:shd w:val="clear" w:color="auto" w:fill="FFFFFF"/>
-        <w:spacing w:after="0" w:line="240" w:lineRule="auto"/>
-        <w:rPr>
-          <w:rFonts w:ascii="Arial" w:eastAsia="Times New Roman" w:hAnsi="Arial" w:cs="Arial"/>
-          <w:color w:val="222222"/>
-          <w:sz w:val="19"/>
-          <w:szCs w:val="19"/>
-          <w:lang w:eastAsia="es-AR"/>
-        </w:rPr>
-      </w:pPr>
-      <w:r>
-        <w:rPr>
-          <w:rFonts w:ascii="Arial" w:eastAsia="Times New Roman" w:hAnsi="Arial" w:cs="Arial"/>
-          <w:color w:val="222222"/>
-          <w:sz w:val="19"/>
-          <w:szCs w:val="19"/>
-          <w:lang w:eastAsia="es-AR"/>
-        </w:rPr>
-        <w:t>En la carga de </w:t>
-      </w:r>
-      <w:r>
-        <w:rPr>
-          <w:rFonts w:ascii="Arial" w:eastAsia="Times New Roman" w:hAnsi="Arial" w:cs="Arial"/>
-          <w:color w:val="222222"/>
-          <w:sz w:val="19"/>
-          <w:szCs w:val="19"/>
-          <w:u w:val="single"/>
-          <w:lang w:eastAsia="es-AR"/>
-        </w:rPr>
-        <w:t>accidente laboral</w:t>
-      </w:r>
-      <w:r>
-        <w:rPr>
-          <w:rFonts w:ascii="Arial" w:eastAsia="Times New Roman" w:hAnsi="Arial" w:cs="Arial"/>
-          <w:color w:val="222222"/>
-          <w:sz w:val="19"/>
-          <w:szCs w:val="19"/>
-          <w:lang w:eastAsia="es-AR"/>
-        </w:rPr>
-        <w:t> necesito:</w:t>
-      </w:r>
-    </w:p>
-    <w:p>
-      <w:pPr>
-        <w:shd w:val="clear" w:color="auto" w:fill="FFFFFF"/>
-        <w:spacing w:after="0" w:line="240" w:lineRule="auto"/>
-        <w:rPr>
-          <w:rFonts w:ascii="Arial" w:eastAsia="Times New Roman" w:hAnsi="Arial" w:cs="Arial"/>
-          <w:color w:val="222222"/>
-          <w:sz w:val="19"/>
-          <w:szCs w:val="19"/>
-          <w:lang w:eastAsia="es-AR"/>
-        </w:rPr>
-      </w:pPr>
-    </w:p>
-    <w:p>
-      <w:pPr>
-        <w:shd w:val="clear" w:color="auto" w:fill="FFFFFF"/>
-        <w:spacing w:after="0" w:line="240" w:lineRule="auto"/>
-        <w:rPr>
-          <w:rFonts w:ascii="Arial" w:eastAsia="Times New Roman" w:hAnsi="Arial" w:cs="Arial"/>
-          <w:color w:val="222222"/>
-          <w:sz w:val="19"/>
-          <w:szCs w:val="19"/>
-          <w:lang w:eastAsia="es-AR"/>
-        </w:rPr>
-      </w:pPr>
-      <w:r>
-        <w:rPr>
-          <w:rFonts w:ascii="Arial" w:eastAsia="Times New Roman" w:hAnsi="Arial" w:cs="Arial"/>
-          <w:color w:val="222222"/>
-          <w:sz w:val="19"/>
-          <w:szCs w:val="19"/>
-          <w:lang w:eastAsia="es-AR"/>
-        </w:rPr>
-        <w:t>1) Mas espacio para escribir en la parte de "Mecanica del Hecho"</w:t>
-      </w:r>
-    </w:p>
-    <w:p>
-      <w:pPr>
-        <w:shd w:val="clear" w:color="auto" w:fill="FFFFFF"/>
-        <w:spacing w:after="0" w:line="240" w:lineRule="auto"/>
-        <w:rPr>
-          <w:rFonts w:ascii="Arial" w:eastAsia="Times New Roman" w:hAnsi="Arial" w:cs="Arial"/>
-          <w:color w:val="222222"/>
-          <w:sz w:val="19"/>
-          <w:szCs w:val="19"/>
-          <w:lang w:eastAsia="es-AR"/>
-        </w:rPr>
-      </w:pPr>
-      <w:r>
-        <w:rPr>
-          <w:rFonts w:ascii="Arial" w:eastAsia="Times New Roman" w:hAnsi="Arial" w:cs="Arial"/>
-          <w:color w:val="222222"/>
-          <w:sz w:val="19"/>
-          <w:szCs w:val="19"/>
-          <w:lang w:eastAsia="es-AR"/>
-        </w:rPr>
-        <w:t>2) Agregar debajo de mecanica del hecho "Lugar de primer atención medica" y dejar un breve espacio para completar.</w:t>
-      </w:r>
-    </w:p>
-    <w:p>
-      <w:pPr>
-        <w:shd w:val="clear" w:color="auto" w:fill="FFFFFF"/>
-        <w:spacing w:after="0" w:line="240" w:lineRule="auto"/>
-        <w:rPr>
-          <w:rFonts w:ascii="Arial" w:eastAsia="Times New Roman" w:hAnsi="Arial" w:cs="Arial"/>
-          <w:color w:val="222222"/>
-          <w:sz w:val="19"/>
-          <w:szCs w:val="19"/>
-          <w:lang w:eastAsia="es-AR"/>
-        </w:rPr>
-      </w:pPr>
-      <w:r>
-        <w:rPr>
-          <w:rFonts w:ascii="Arial" w:eastAsia="Times New Roman" w:hAnsi="Arial" w:cs="Arial"/>
-          <w:color w:val="222222"/>
-          <w:sz w:val="19"/>
-          <w:szCs w:val="19"/>
-          <w:lang w:eastAsia="es-AR"/>
-        </w:rPr>
-        <w:t>3) Necesito agregar (para luego poder filtrar las busquedas):</w:t>
-      </w:r>
-    </w:p>
-    <w:p>
-      <w:pPr>
-        <w:shd w:val="clear" w:color="auto" w:fill="FFFFFF"/>
-        <w:spacing w:after="0" w:line="240" w:lineRule="auto"/>
-        <w:rPr>
-          <w:rFonts w:ascii="Arial" w:eastAsia="Times New Roman" w:hAnsi="Arial" w:cs="Arial"/>
-          <w:color w:val="222222"/>
-          <w:sz w:val="19"/>
-          <w:szCs w:val="19"/>
-          <w:lang w:eastAsia="es-AR"/>
-        </w:rPr>
-      </w:pPr>
-    </w:p>
-    <w:p>
-      <w:pPr>
-        <w:shd w:val="clear" w:color="auto" w:fill="FFFFFF"/>
-        <w:spacing w:after="0" w:line="240" w:lineRule="auto"/>
-        <w:rPr>
-          <w:rFonts w:ascii="Arial" w:eastAsia="Times New Roman" w:hAnsi="Arial" w:cs="Arial"/>
-          <w:color w:val="222222"/>
-          <w:sz w:val="19"/>
-          <w:szCs w:val="19"/>
-          <w:lang w:eastAsia="es-AR"/>
-        </w:rPr>
-      </w:pPr>
-      <w:r>
-        <w:rPr>
-          <w:rFonts w:ascii="Arial" w:eastAsia="Times New Roman" w:hAnsi="Arial" w:cs="Arial"/>
-          <w:color w:val="0000FF"/>
-          <w:sz w:val="19"/>
-          <w:szCs w:val="19"/>
-          <w:lang w:eastAsia="es-AR"/>
-        </w:rPr>
-        <w:t>DOCUMENTACIÓN PENDIENTE - SI/NO</w:t>
-      </w:r>
-    </w:p>
-    <w:p>
-      <w:pPr>
-        <w:shd w:val="clear" w:color="auto" w:fill="FFFFFF"/>
-        <w:spacing w:after="0" w:line="240" w:lineRule="auto"/>
-        <w:rPr>
-          <w:rFonts w:ascii="Arial" w:eastAsia="Times New Roman" w:hAnsi="Arial" w:cs="Arial"/>
-          <w:color w:val="222222"/>
-          <w:sz w:val="19"/>
-          <w:szCs w:val="19"/>
-          <w:lang w:eastAsia="es-AR"/>
-        </w:rPr>
-      </w:pPr>
-      <w:r>
-        <w:rPr>
-          <w:rFonts w:ascii="Arial" w:eastAsia="Times New Roman" w:hAnsi="Arial" w:cs="Arial"/>
-          <w:color w:val="0000FF"/>
-          <w:sz w:val="19"/>
-          <w:szCs w:val="19"/>
-          <w:lang w:eastAsia="es-AR"/>
-        </w:rPr>
-        <w:t>PEDIR MEDIACIÓN                    - SI/NO</w:t>
-      </w:r>
-    </w:p>
-    <w:p>
-      <w:pPr>
-        <w:shd w:val="clear" w:color="auto" w:fill="FFFFFF"/>
-        <w:spacing w:after="0" w:line="240" w:lineRule="auto"/>
-        <w:rPr>
-          <w:rFonts w:ascii="Arial" w:eastAsia="Times New Roman" w:hAnsi="Arial" w:cs="Arial"/>
-          <w:color w:val="222222"/>
-          <w:sz w:val="19"/>
-          <w:szCs w:val="19"/>
-          <w:lang w:eastAsia="es-AR"/>
-        </w:rPr>
-      </w:pPr>
-      <w:r>
-        <w:rPr>
-          <w:rFonts w:ascii="Arial" w:eastAsia="Times New Roman" w:hAnsi="Arial" w:cs="Arial"/>
-          <w:color w:val="0000FF"/>
-          <w:sz w:val="19"/>
-          <w:szCs w:val="19"/>
-          <w:lang w:eastAsia="es-AR"/>
-        </w:rPr>
-        <w:t>EN NEGOCIACIÓN                     - SI/NO</w:t>
-      </w:r>
-    </w:p>
-    <w:p>
-      <w:pPr>
-        <w:shd w:val="clear" w:color="auto" w:fill="FFFFFF"/>
-        <w:spacing w:after="0" w:line="240" w:lineRule="auto"/>
-        <w:rPr>
-          <w:rFonts w:ascii="Arial" w:eastAsia="Times New Roman" w:hAnsi="Arial" w:cs="Arial"/>
-          <w:color w:val="222222"/>
-          <w:sz w:val="19"/>
-          <w:szCs w:val="19"/>
-          <w:lang w:eastAsia="es-AR"/>
-        </w:rPr>
-      </w:pPr>
-      <w:r>
-        <w:rPr>
-          <w:rFonts w:ascii="Arial" w:eastAsia="Times New Roman" w:hAnsi="Arial" w:cs="Arial"/>
-          <w:color w:val="0000FF"/>
-          <w:sz w:val="19"/>
-          <w:szCs w:val="19"/>
-          <w:lang w:eastAsia="es-AR"/>
-        </w:rPr>
-        <w:t>VISTA MÉDICA                          - SI/NO  SI ES SI QUE ME PERMITA PONER FECHA, HORA Y LUGAR (MANUALMENTE)</w:t>
-      </w:r>
-    </w:p>
-    <w:p>
-      <w:pPr>
-        <w:shd w:val="clear" w:color="auto" w:fill="FFFFFF"/>
-        <w:spacing w:after="0" w:line="240" w:lineRule="auto"/>
-        <w:rPr>
-          <w:rFonts w:ascii="Arial" w:eastAsia="Times New Roman" w:hAnsi="Arial" w:cs="Arial"/>
-          <w:color w:val="222222"/>
-          <w:sz w:val="19"/>
-          <w:szCs w:val="19"/>
-          <w:lang w:eastAsia="es-AR"/>
-        </w:rPr>
-      </w:pPr>
-      <w:r>
-        <w:rPr>
-          <w:rFonts w:ascii="Arial" w:eastAsia="Times New Roman" w:hAnsi="Arial" w:cs="Arial"/>
-          <w:color w:val="0000FF"/>
-          <w:sz w:val="19"/>
-          <w:szCs w:val="19"/>
+      <w:r>
+        <w:rPr>
+          <w:rFonts w:ascii="Arial" w:eastAsia="Times New Roman" w:hAnsi="Arial" w:cs="Arial"/>
+          <w:color w:val="0000FF"/>
+          <w:sz w:val="19"/>
+          <w:szCs w:val="19"/>
+          <w:lang w:eastAsia="es-AR"/>
+        </w:rPr>
+        <w:t>?</w:t>
+      </w:r>
+    </w:p>
+    <w:p>
+      <w:pPr>
+        <w:shd w:val="clear" w:color="auto" w:fill="FFFFFF"/>
+        <w:spacing w:after="0" w:line="240" w:lineRule="auto"/>
+        <w:rPr>
+          <w:rFonts w:ascii="Arial" w:eastAsia="Times New Roman" w:hAnsi="Arial" w:cs="Arial"/>
+          <w:color w:val="222222"/>
+          <w:sz w:val="19"/>
+          <w:szCs w:val="19"/>
+          <w:lang w:eastAsia="es-AR"/>
+        </w:rPr>
+      </w:pPr>
+      <w:r>
+        <w:rPr>
+          <w:rFonts w:ascii="Arial" w:eastAsia="Times New Roman" w:hAnsi="Arial" w:cs="Arial"/>
+          <w:color w:val="0000FF"/>
+          <w:sz w:val="19"/>
+          <w:szCs w:val="19"/>
+          <w:highlight w:val="green"/>
           <w:lang w:eastAsia="es-AR"/>
         </w:rPr>
         <w:t>PARA ARMAR DEMANDA           - SI/NO</w:t>
       </w:r>
-    </w:p>
-    <w:p>
-      <w:pPr>
-        <w:shd w:val="clear" w:color="auto" w:fill="FFFFFF"/>
-        <w:spacing w:after="0" w:line="240" w:lineRule="auto"/>
-        <w:rPr>
-          <w:rFonts w:ascii="Arial" w:eastAsia="Times New Roman" w:hAnsi="Arial" w:cs="Arial"/>
-          <w:color w:val="222222"/>
-          <w:sz w:val="19"/>
-          <w:szCs w:val="19"/>
-          <w:lang w:eastAsia="es-AR"/>
-        </w:rPr>
-      </w:pPr>
-      <w:r>
-        <w:rPr>
-          <w:rFonts w:ascii="Arial" w:eastAsia="Times New Roman" w:hAnsi="Arial" w:cs="Arial"/>
-          <w:color w:val="0000FF"/>
-          <w:sz w:val="19"/>
-          <w:szCs w:val="19"/>
+      <w:r>
+        <w:rPr>
+          <w:rFonts w:ascii="Arial" w:eastAsia="Times New Roman" w:hAnsi="Arial" w:cs="Arial"/>
+          <w:color w:val="0000FF"/>
+          <w:sz w:val="19"/>
+          <w:szCs w:val="19"/>
+          <w:lang w:eastAsia="es-AR"/>
+        </w:rPr>
+        <w:t xml:space="preserve"> </w:t>
+      </w:r>
+      <w:r>
+        <w:rPr>
+          <w:rFonts w:ascii="Arial" w:eastAsia="Times New Roman" w:hAnsi="Arial" w:cs="Arial"/>
+          <w:color w:val="0000FF"/>
+          <w:sz w:val="19"/>
+          <w:szCs w:val="19"/>
+          <w:lang w:eastAsia="es-AR"/>
+        </w:rPr>
+        <w:t>65-¿En ARMADO de DEMANDA?</w:t>
+      </w:r>
+    </w:p>
+    <w:p>
+      <w:pPr>
+        <w:shd w:val="clear" w:color="auto" w:fill="FFFFFF"/>
+        <w:spacing w:after="0" w:line="240" w:lineRule="auto"/>
+        <w:rPr>
+          <w:rFonts w:ascii="Arial" w:eastAsia="Times New Roman" w:hAnsi="Arial" w:cs="Arial"/>
+          <w:color w:val="222222"/>
+          <w:sz w:val="19"/>
+          <w:szCs w:val="19"/>
+          <w:lang w:eastAsia="es-AR"/>
+        </w:rPr>
+      </w:pPr>
+      <w:r>
+        <w:rPr>
+          <w:rFonts w:ascii="Arial" w:eastAsia="Times New Roman" w:hAnsi="Arial" w:cs="Arial"/>
+          <w:color w:val="0000FF"/>
+          <w:sz w:val="19"/>
+          <w:szCs w:val="19"/>
+          <w:highlight w:val="green"/>
           <w:lang w:eastAsia="es-AR"/>
         </w:rPr>
         <w:t>PARA COBRAR                          - SI/NO</w:t>
       </w:r>
-    </w:p>
-    <w:p>
-      <w:pPr>
-        <w:shd w:val="clear" w:color="auto" w:fill="FFFFFF"/>
-        <w:spacing w:after="0" w:line="240" w:lineRule="auto"/>
-        <w:rPr>
-          <w:rFonts w:ascii="Arial" w:eastAsia="Times New Roman" w:hAnsi="Arial" w:cs="Arial"/>
-          <w:color w:val="222222"/>
-          <w:sz w:val="19"/>
-          <w:szCs w:val="19"/>
-          <w:lang w:eastAsia="es-AR"/>
-        </w:rPr>
-      </w:pPr>
-    </w:p>
-    <w:p>
-      <w:pPr>
-        <w:shd w:val="clear" w:color="auto" w:fill="FFFFFF"/>
-        <w:spacing w:after="0" w:line="240" w:lineRule="auto"/>
-        <w:rPr>
-          <w:rFonts w:ascii="Arial" w:eastAsia="Times New Roman" w:hAnsi="Arial" w:cs="Arial"/>
-          <w:color w:val="222222"/>
-          <w:sz w:val="19"/>
-          <w:szCs w:val="19"/>
-          <w:lang w:eastAsia="es-AR"/>
-        </w:rPr>
-      </w:pPr>
-      <w:r>
-        <w:rPr>
-          <w:rFonts w:ascii="Arial" w:eastAsia="Times New Roman" w:hAnsi="Arial" w:cs="Arial"/>
-          <w:color w:val="222222"/>
-          <w:sz w:val="19"/>
-          <w:szCs w:val="19"/>
-          <w:lang w:eastAsia="es-AR"/>
-        </w:rPr>
-        <w:t>En la carga de despido necesito agregar debajo de todo:</w:t>
-      </w:r>
-    </w:p>
-    <w:p>
-      <w:pPr>
-        <w:shd w:val="clear" w:color="auto" w:fill="FFFFFF"/>
-        <w:spacing w:after="0" w:line="240" w:lineRule="auto"/>
-        <w:rPr>
-          <w:rFonts w:ascii="Arial" w:eastAsia="Times New Roman" w:hAnsi="Arial" w:cs="Arial"/>
-          <w:color w:val="222222"/>
-          <w:sz w:val="19"/>
-          <w:szCs w:val="19"/>
-          <w:lang w:eastAsia="es-AR"/>
-        </w:rPr>
-      </w:pPr>
-    </w:p>
-    <w:p>
-      <w:pPr>
-        <w:shd w:val="clear" w:color="auto" w:fill="FFFFFF"/>
-        <w:spacing w:after="0" w:line="240" w:lineRule="auto"/>
-        <w:rPr>
-          <w:rFonts w:ascii="Arial" w:eastAsia="Times New Roman" w:hAnsi="Arial" w:cs="Arial"/>
-          <w:color w:val="222222"/>
-          <w:sz w:val="19"/>
-          <w:szCs w:val="19"/>
-          <w:lang w:eastAsia="es-AR"/>
-        </w:rPr>
-      </w:pPr>
-      <w:r>
-        <w:rPr>
-          <w:rFonts w:ascii="Arial" w:eastAsia="Times New Roman" w:hAnsi="Arial" w:cs="Arial"/>
-          <w:color w:val="0000FF"/>
-          <w:sz w:val="19"/>
-          <w:szCs w:val="19"/>
-          <w:lang w:eastAsia="es-AR"/>
-        </w:rPr>
-        <w:t>DOCUMENTACIÓN PENDIENTE - SI/NO</w:t>
-      </w:r>
-    </w:p>
-    <w:p>
-      <w:pPr>
-        <w:shd w:val="clear" w:color="auto" w:fill="FFFFFF"/>
-        <w:spacing w:after="0" w:line="240" w:lineRule="auto"/>
-        <w:rPr>
-          <w:rFonts w:ascii="Arial" w:eastAsia="Times New Roman" w:hAnsi="Arial" w:cs="Arial"/>
-          <w:color w:val="222222"/>
-          <w:sz w:val="19"/>
-          <w:szCs w:val="19"/>
-          <w:lang w:eastAsia="es-AR"/>
-        </w:rPr>
-      </w:pPr>
-      <w:r>
-        <w:rPr>
-          <w:rFonts w:ascii="Arial" w:eastAsia="Times New Roman" w:hAnsi="Arial" w:cs="Arial"/>
-          <w:color w:val="0000FF"/>
-          <w:sz w:val="19"/>
-          <w:szCs w:val="19"/>
-          <w:lang w:eastAsia="es-AR"/>
-        </w:rPr>
-        <w:t>PEDIR MEDIACIÓN                    - SI/NO</w:t>
-      </w:r>
-    </w:p>
-    <w:p>
-      <w:pPr>
-        <w:shd w:val="clear" w:color="auto" w:fill="FFFFFF"/>
-        <w:spacing w:after="0" w:line="240" w:lineRule="auto"/>
-        <w:rPr>
-          <w:rFonts w:ascii="Arial" w:eastAsia="Times New Roman" w:hAnsi="Arial" w:cs="Arial"/>
-          <w:color w:val="222222"/>
-          <w:sz w:val="19"/>
-          <w:szCs w:val="19"/>
-          <w:lang w:eastAsia="es-AR"/>
-        </w:rPr>
-      </w:pPr>
-      <w:r>
-        <w:rPr>
-          <w:rFonts w:ascii="Arial" w:eastAsia="Times New Roman" w:hAnsi="Arial" w:cs="Arial"/>
-          <w:color w:val="0000FF"/>
-          <w:sz w:val="19"/>
-          <w:szCs w:val="19"/>
-          <w:lang w:eastAsia="es-AR"/>
-        </w:rPr>
-        <w:t>EN NEGOCIACIÓN                     - SI/NO</w:t>
-      </w:r>
-    </w:p>
-    <w:p>
-      <w:pPr>
-        <w:shd w:val="clear" w:color="auto" w:fill="FFFFFF"/>
-        <w:spacing w:after="0" w:line="240" w:lineRule="auto"/>
-        <w:rPr>
-          <w:rFonts w:ascii="Arial" w:eastAsia="Times New Roman" w:hAnsi="Arial" w:cs="Arial"/>
-          <w:color w:val="222222"/>
-          <w:sz w:val="19"/>
-          <w:szCs w:val="19"/>
-          <w:lang w:eastAsia="es-AR"/>
-        </w:rPr>
-      </w:pPr>
-      <w:r>
-        <w:rPr>
-          <w:rFonts w:ascii="Arial" w:eastAsia="Times New Roman" w:hAnsi="Arial" w:cs="Arial"/>
-          <w:color w:val="0000FF"/>
-          <w:sz w:val="19"/>
-          <w:szCs w:val="19"/>
-          <w:lang w:eastAsia="es-AR"/>
-        </w:rPr>
-        <w:t>PARA ARMAR DEMANDA           - SI/NO</w:t>
-      </w:r>
-    </w:p>
-    <w:p>
-      <w:pPr>
-        <w:shd w:val="clear" w:color="auto" w:fill="FFFFFF"/>
-        <w:spacing w:after="0" w:line="240" w:lineRule="auto"/>
-        <w:rPr>
-          <w:rFonts w:ascii="Arial" w:eastAsia="Times New Roman" w:hAnsi="Arial" w:cs="Arial"/>
-          <w:color w:val="222222"/>
-          <w:sz w:val="19"/>
-          <w:szCs w:val="19"/>
-          <w:lang w:eastAsia="es-AR"/>
-        </w:rPr>
-      </w:pPr>
-      <w:r>
-        <w:rPr>
-          <w:rFonts w:ascii="Arial" w:eastAsia="Times New Roman" w:hAnsi="Arial" w:cs="Arial"/>
-          <w:color w:val="0000FF"/>
-          <w:sz w:val="19"/>
-          <w:szCs w:val="19"/>
-          <w:lang w:eastAsia="es-AR"/>
-        </w:rPr>
-        <w:lastRenderedPageBreak/>
-        <w:t>PARA COBRAR                          - SI/NO</w:t>
+      <w:r>
+        <w:rPr>
+          <w:rFonts w:ascii="Arial" w:eastAsia="Times New Roman" w:hAnsi="Arial" w:cs="Arial"/>
+          <w:color w:val="0000FF"/>
+          <w:sz w:val="19"/>
+          <w:szCs w:val="19"/>
+          <w:lang w:eastAsia="es-AR"/>
+        </w:rPr>
+        <w:t xml:space="preserve"> </w:t>
+      </w:r>
+      <w:r>
+        <w:rPr>
+          <w:rFonts w:ascii="Arial" w:eastAsia="Times New Roman" w:hAnsi="Arial" w:cs="Arial"/>
+          <w:color w:val="0000FF"/>
+          <w:sz w:val="19"/>
+          <w:szCs w:val="19"/>
+          <w:lang w:eastAsia="es-AR"/>
+        </w:rPr>
+        <w:t>66-¿En COBRO?</w:t>
       </w:r>
     </w:p>
     <w:p>
@@ -1805,7 +2310,7 @@
           <w:szCs w:val="19"/>
           <w:lang w:eastAsia="es-AR"/>
         </w:rPr>
-        <w:t>Telefono</w:t>
+        <w:t>Teléfono</w:t>
       </w:r>
     </w:p>
     <w:p>
@@ -1947,6 +2452,7 @@
           <w:lang w:eastAsia="es-AR"/>
         </w:rPr>
       </w:pPr>
+      <w:proofErr w:type="spellStart"/>
       <w:r>
         <w:rPr>
           <w:rFonts w:ascii="Arial" w:eastAsia="Times New Roman" w:hAnsi="Arial" w:cs="Arial"/>
@@ -1957,6 +2463,7 @@
         </w:rPr>
         <w:t>Telefono</w:t>
       </w:r>
+      <w:proofErr w:type="spellEnd"/>
     </w:p>
     <w:p>
       <w:pPr>

</xml_diff>

<commit_message>
Formularios Persona (nuevo y update) FUNCIONANDO
Se borro buscador del home.
Se borro procesos a editar del home.
Se corrigio error en la tabla direccion para poder guardar la direccion,
se cambio el cod_direccion a autoincrement. CORREGIR EN LOS BAT.
Se corrigieron las consultas para guardar en la tabla direccion y
rel_persona_direccion (se eliminaron # y se corrigio un parentesis de
mas en la consulta).
Se crearon las clases localidad, partido y provincia con metodos de
visualizacion y busqueda.
Se creo metodo para la actualizacion de direccion.
Se agrego boton para guardar las actualizaciones en la observacion de
una persona debajo del textarea.
Se corrigio error que guardaba un salto de linea en blanco cuando no se
ingresaba ninguna observacion en la persona.
</commit_message>
<xml_diff>
--- a/# Relevamiento/2017-06-17_Relevamiento.docx
+++ b/# Relevamiento/2017-06-17_Relevamiento.docx
@@ -1,6 +1,6 @@
 
 <file path=word/document.xml><?xml version="1.0" encoding="utf-8"?>
-<w:document xmlns:ve="http://schemas.openxmlformats.org/markup-compatibility/2006" xmlns:o="urn:schemas-microsoft-com:office:office" xmlns:r="http://schemas.openxmlformats.org/officeDocument/2006/relationships" xmlns:m="http://schemas.openxmlformats.org/officeDocument/2006/math" xmlns:v="urn:schemas-microsoft-com:vml" xmlns:wp="http://schemas.openxmlformats.org/drawingml/2006/wordprocessingDrawing" xmlns:w10="urn:schemas-microsoft-com:office:word" xmlns:w="http://schemas.openxmlformats.org/wordprocessingml/2006/main" xmlns:wne="http://schemas.microsoft.com/office/word/2006/wordml">
+<w:document xmlns:wpc="http://schemas.microsoft.com/office/word/2010/wordprocessingCanvas" xmlns:cx="http://schemas.microsoft.com/office/drawing/2014/chartex" xmlns:mc="http://schemas.openxmlformats.org/markup-compatibility/2006" xmlns:o="urn:schemas-microsoft-com:office:office" xmlns:r="http://schemas.openxmlformats.org/officeDocument/2006/relationships" xmlns:m="http://schemas.openxmlformats.org/officeDocument/2006/math" xmlns:v="urn:schemas-microsoft-com:vml" xmlns:wp14="http://schemas.microsoft.com/office/word/2010/wordprocessingDrawing" xmlns:wp="http://schemas.openxmlformats.org/drawingml/2006/wordprocessingDrawing" xmlns:w10="urn:schemas-microsoft-com:office:word" xmlns:w="http://schemas.openxmlformats.org/wordprocessingml/2006/main" xmlns:w14="http://schemas.microsoft.com/office/word/2010/wordml" xmlns:w15="http://schemas.microsoft.com/office/word/2012/wordml" xmlns:w16se="http://schemas.microsoft.com/office/word/2015/wordml/symex" xmlns:wpg="http://schemas.microsoft.com/office/word/2010/wordprocessingGroup" xmlns:wpi="http://schemas.microsoft.com/office/word/2010/wordprocessingInk" xmlns:wne="http://schemas.microsoft.com/office/word/2006/wordml" xmlns:wps="http://schemas.microsoft.com/office/word/2010/wordprocessingShape" mc:Ignorable="w14 w15 w16se wp14">
   <w:body>
     <w:p>
       <w:pPr>
@@ -145,7 +145,7 @@
           <w:color w:val="222222"/>
           <w:sz w:val="19"/>
           <w:szCs w:val="19"/>
-          <w:highlight w:val="yellow"/>
+          <w:highlight w:val="green"/>
           <w:lang w:eastAsia="es-AR"/>
         </w:rPr>
         <w:t>1) La pantalla inicial del "HOME" la veo un poco cargada. Tendría que estar vacía/limpia cuando uno inicia. Veo muchos datos sueltos ahí que confunden.</w:t>
@@ -237,11 +237,35 @@
           <w:color w:val="222222"/>
           <w:sz w:val="19"/>
           <w:szCs w:val="19"/>
+          <w:highlight w:val="green"/>
+          <w:lang w:eastAsia="es-AR"/>
+        </w:rPr>
+        <w:t xml:space="preserve">3) Agregar "EMAIL", "DOMICILIO REAL", "LOCALIDAD" y "PROVINCIA" en la carga de personas. </w:t>
+      </w:r>
+      <w:r>
+        <w:rPr>
+          <w:rFonts w:ascii="Arial" w:eastAsia="Times New Roman" w:hAnsi="Arial" w:cs="Arial"/>
+          <w:color w:val="222222"/>
+          <w:sz w:val="19"/>
+          <w:szCs w:val="19"/>
           <w:highlight w:val="red"/>
           <w:lang w:eastAsia="es-AR"/>
         </w:rPr>
-        <w:t>3) Agregar "</w:t>
-      </w:r>
+        <w:t>Que estas cuatro sean para cargar manualmente</w:t>
+      </w:r>
+    </w:p>
+    <w:p>
+      <w:pPr>
+        <w:shd w:val="clear" w:color="auto" w:fill="FFFFFF"/>
+        <w:spacing w:after="0" w:line="240" w:lineRule="auto"/>
+        <w:rPr>
+          <w:rFonts w:ascii="Arial" w:eastAsia="Times New Roman" w:hAnsi="Arial" w:cs="Arial"/>
+          <w:color w:val="222222"/>
+          <w:sz w:val="19"/>
+          <w:szCs w:val="19"/>
+          <w:lang w:eastAsia="es-AR"/>
+        </w:rPr>
+      </w:pPr>
       <w:r>
         <w:rPr>
           <w:rFonts w:ascii="Arial" w:eastAsia="Times New Roman" w:hAnsi="Arial" w:cs="Arial"/>
@@ -251,53 +275,32 @@
           <w:highlight w:val="green"/>
           <w:lang w:eastAsia="es-AR"/>
         </w:rPr>
-        <w:t>EMAIL</w:t>
-      </w:r>
-      <w:r>
-        <w:rPr>
-          <w:rFonts w:ascii="Arial" w:eastAsia="Times New Roman" w:hAnsi="Arial" w:cs="Arial"/>
-          <w:color w:val="222222"/>
-          <w:sz w:val="19"/>
-          <w:szCs w:val="19"/>
-          <w:highlight w:val="red"/>
-          <w:lang w:eastAsia="es-AR"/>
-        </w:rPr>
-        <w:t>", "DOMICILIO REAL", "LOCALIDAD" y "PROVINCIA" en la carga de personas. Que estas cuatro sean para cargar manualmente</w:t>
-      </w:r>
-    </w:p>
-    <w:p>
-      <w:pPr>
-        <w:shd w:val="clear" w:color="auto" w:fill="FFFFFF"/>
-        <w:spacing w:after="0" w:line="240" w:lineRule="auto"/>
-        <w:rPr>
-          <w:rFonts w:ascii="Arial" w:eastAsia="Times New Roman" w:hAnsi="Arial" w:cs="Arial"/>
-          <w:color w:val="222222"/>
-          <w:sz w:val="19"/>
-          <w:szCs w:val="19"/>
-          <w:lang w:eastAsia="es-AR"/>
-        </w:rPr>
-      </w:pPr>
-      <w:r>
-        <w:rPr>
-          <w:rFonts w:ascii="Arial" w:eastAsia="Times New Roman" w:hAnsi="Arial" w:cs="Arial"/>
-          <w:color w:val="222222"/>
-          <w:sz w:val="19"/>
-          <w:szCs w:val="19"/>
-          <w:highlight w:val="red"/>
-          <w:lang w:eastAsia="es-AR"/>
-        </w:rPr>
-        <w:t>4) Tengo problemas con el tema de la carga del CUIL en las personas. Sale un error y deja cargado un numero cualquiera después.</w:t>
-      </w:r>
-      <w:r>
-        <w:rPr>
-          <w:rFonts w:ascii="Arial" w:eastAsia="Times New Roman" w:hAnsi="Arial" w:cs="Arial"/>
-          <w:color w:val="222222"/>
-          <w:sz w:val="19"/>
-          <w:szCs w:val="19"/>
+        <w:t xml:space="preserve">4) Tengo problemas con el tema de la carga del CUIL en las personas. Sale un error y deja cargado un numero cualquiera </w:t>
+      </w:r>
+      <w:proofErr w:type="gramStart"/>
+      <w:r>
+        <w:rPr>
+          <w:rFonts w:ascii="Arial" w:eastAsia="Times New Roman" w:hAnsi="Arial" w:cs="Arial"/>
+          <w:color w:val="222222"/>
+          <w:sz w:val="19"/>
+          <w:szCs w:val="19"/>
+          <w:highlight w:val="green"/>
+          <w:lang w:eastAsia="es-AR"/>
+        </w:rPr>
+        <w:t>después.</w:t>
+      </w:r>
+      <w:r>
+        <w:rPr>
+          <w:rFonts w:ascii="Arial" w:eastAsia="Times New Roman" w:hAnsi="Arial" w:cs="Arial"/>
+          <w:color w:val="222222"/>
+          <w:sz w:val="19"/>
+          <w:szCs w:val="19"/>
+          <w:highlight w:val="green"/>
           <w:lang w:eastAsia="es-AR"/>
         </w:rPr>
         <w:t>(</w:t>
       </w:r>
+      <w:proofErr w:type="gramEnd"/>
       <w:r>
         <w:rPr>
           <w:rFonts w:ascii="Arial" w:eastAsia="Times New Roman" w:hAnsi="Arial" w:cs="Arial"/>
@@ -328,7 +331,7 @@
           <w:color w:val="222222"/>
           <w:sz w:val="19"/>
           <w:szCs w:val="19"/>
-          <w:highlight w:val="red"/>
+          <w:highlight w:val="green"/>
           <w:lang w:eastAsia="es-AR"/>
         </w:rPr>
         <w:t>5) Me cambia también en la nacionalidad. Puse argentino y cargo como uruguayo.</w:t>
@@ -362,7 +365,7 @@
           <w:color w:val="222222"/>
           <w:sz w:val="19"/>
           <w:szCs w:val="19"/>
-          <w:highlight w:val="red"/>
+          <w:highlight w:val="green"/>
           <w:lang w:eastAsia="es-AR"/>
         </w:rPr>
         <w:t xml:space="preserve">6) No me permite luego de guardar a una persona, cambiar/agregar en forma posterior </w:t>
@@ -373,7 +376,7 @@
           <w:color w:val="222222"/>
           <w:sz w:val="19"/>
           <w:szCs w:val="19"/>
-          <w:highlight w:val="red"/>
+          <w:highlight w:val="green"/>
           <w:lang w:eastAsia="es-AR"/>
         </w:rPr>
         <w:t>algún</w:t>
@@ -384,7 +387,7 @@
           <w:color w:val="222222"/>
           <w:sz w:val="19"/>
           <w:szCs w:val="19"/>
-          <w:highlight w:val="red"/>
+          <w:highlight w:val="green"/>
           <w:lang w:eastAsia="es-AR"/>
         </w:rPr>
         <w:t xml:space="preserve"> dato. Sale un error.</w:t>
@@ -446,6 +449,7 @@
         </w:rPr>
         <w:t>física</w:t>
       </w:r>
+      <w:proofErr w:type="gramStart"/>
       <w:r>
         <w:rPr>
           <w:rFonts w:ascii="Arial" w:eastAsia="Times New Roman" w:hAnsi="Arial" w:cs="Arial"/>
@@ -457,20 +461,20 @@
         </w:rPr>
         <w:t>).-</w:t>
       </w:r>
-    </w:p>
-    <w:p>
-      <w:pPr>
-        <w:shd w:val="clear" w:color="auto" w:fill="FFFFFF"/>
-        <w:spacing w:after="0" w:line="240" w:lineRule="auto"/>
-        <w:rPr>
-          <w:rFonts w:ascii="Arial" w:eastAsia="Times New Roman" w:hAnsi="Arial" w:cs="Arial"/>
-          <w:color w:val="222222"/>
-          <w:sz w:val="19"/>
-          <w:szCs w:val="19"/>
-          <w:lang w:eastAsia="es-AR"/>
-        </w:rPr>
-      </w:pPr>
-      <w:bookmarkStart w:id="0" w:name="_GoBack"/>
+      <w:proofErr w:type="gramEnd"/>
+    </w:p>
+    <w:p>
+      <w:pPr>
+        <w:shd w:val="clear" w:color="auto" w:fill="FFFFFF"/>
+        <w:spacing w:after="0" w:line="240" w:lineRule="auto"/>
+        <w:rPr>
+          <w:rFonts w:ascii="Arial" w:eastAsia="Times New Roman" w:hAnsi="Arial" w:cs="Arial"/>
+          <w:color w:val="222222"/>
+          <w:sz w:val="19"/>
+          <w:szCs w:val="19"/>
+          <w:lang w:eastAsia="es-AR"/>
+        </w:rPr>
+      </w:pPr>
     </w:p>
     <w:p>
       <w:pPr>
@@ -526,7 +530,6 @@
         </w:rPr>
         <w:t> necesito agregar abajo de todo (debajo de Nº de siniestro).</w:t>
       </w:r>
-      <w:bookmarkEnd w:id="0"/>
       <w:r>
         <w:rPr>
           <w:rFonts w:ascii="Arial" w:eastAsia="Times New Roman" w:hAnsi="Arial" w:cs="Arial"/>
@@ -612,17 +615,39 @@
           <w:szCs w:val="19"/>
           <w:lang w:eastAsia="es-AR"/>
         </w:rPr>
-        <w:t xml:space="preserve"> 58-</w:t>
-      </w:r>
-      <w:r>
-        <w:rPr>
-          <w:rFonts w:ascii="Arial" w:eastAsia="Times New Roman" w:hAnsi="Arial" w:cs="Arial"/>
-          <w:color w:val="0000FF"/>
-          <w:sz w:val="19"/>
-          <w:szCs w:val="19"/>
-          <w:lang w:eastAsia="es-AR"/>
-        </w:rPr>
-        <w:t>¿Se encuentra la DOCUMENTACIÓN COMPLETA?</w:t>
+        <w:t xml:space="preserve"> 58</w:t>
+      </w:r>
+      <w:proofErr w:type="gramStart"/>
+      <w:r>
+        <w:rPr>
+          <w:rFonts w:ascii="Arial" w:eastAsia="Times New Roman" w:hAnsi="Arial" w:cs="Arial"/>
+          <w:color w:val="0000FF"/>
+          <w:sz w:val="19"/>
+          <w:szCs w:val="19"/>
+          <w:lang w:eastAsia="es-AR"/>
+        </w:rPr>
+        <w:t>-</w:t>
+      </w:r>
+      <w:r>
+        <w:rPr>
+          <w:rFonts w:ascii="Arial" w:eastAsia="Times New Roman" w:hAnsi="Arial" w:cs="Arial"/>
+          <w:color w:val="0000FF"/>
+          <w:sz w:val="19"/>
+          <w:szCs w:val="19"/>
+          <w:lang w:eastAsia="es-AR"/>
+        </w:rPr>
+        <w:t>¿</w:t>
+      </w:r>
+      <w:proofErr w:type="gramEnd"/>
+      <w:r>
+        <w:rPr>
+          <w:rFonts w:ascii="Arial" w:eastAsia="Times New Roman" w:hAnsi="Arial" w:cs="Arial"/>
+          <w:color w:val="0000FF"/>
+          <w:sz w:val="19"/>
+          <w:szCs w:val="19"/>
+          <w:lang w:eastAsia="es-AR"/>
+        </w:rPr>
+        <w:t>Se encuentra la DOCUMENTACIÓN COMPLETA?</w:t>
       </w:r>
     </w:p>
     <w:p>
@@ -700,7 +725,29 @@
           <w:szCs w:val="19"/>
           <w:lang w:eastAsia="es-AR"/>
         </w:rPr>
-        <w:t xml:space="preserve"> 59-¿Se solicitó mediación?</w:t>
+        <w:t xml:space="preserve"> 59</w:t>
+      </w:r>
+      <w:proofErr w:type="gramStart"/>
+      <w:r>
+        <w:rPr>
+          <w:rFonts w:ascii="Arial" w:eastAsia="Times New Roman" w:hAnsi="Arial" w:cs="Arial"/>
+          <w:color w:val="0000FF"/>
+          <w:sz w:val="19"/>
+          <w:szCs w:val="19"/>
+          <w:lang w:eastAsia="es-AR"/>
+        </w:rPr>
+        <w:t>-¿</w:t>
+      </w:r>
+      <w:proofErr w:type="gramEnd"/>
+      <w:r>
+        <w:rPr>
+          <w:rFonts w:ascii="Arial" w:eastAsia="Times New Roman" w:hAnsi="Arial" w:cs="Arial"/>
+          <w:color w:val="0000FF"/>
+          <w:sz w:val="19"/>
+          <w:szCs w:val="19"/>
+          <w:lang w:eastAsia="es-AR"/>
+        </w:rPr>
+        <w:t>Se solicitó mediación?</w:t>
       </w:r>
     </w:p>
     <w:p>
@@ -734,17 +781,39 @@
           <w:szCs w:val="19"/>
           <w:lang w:eastAsia="es-AR"/>
         </w:rPr>
-        <w:t xml:space="preserve"> 60-</w:t>
-      </w:r>
-      <w:r>
-        <w:rPr>
-          <w:rFonts w:ascii="Arial" w:eastAsia="Times New Roman" w:hAnsi="Arial" w:cs="Arial"/>
-          <w:color w:val="0000FF"/>
-          <w:sz w:val="19"/>
-          <w:szCs w:val="19"/>
-          <w:lang w:eastAsia="es-AR"/>
-        </w:rPr>
-        <w:t>¿Se realizó VISTA MÉDICA?</w:t>
+        <w:t xml:space="preserve"> 60</w:t>
+      </w:r>
+      <w:proofErr w:type="gramStart"/>
+      <w:r>
+        <w:rPr>
+          <w:rFonts w:ascii="Arial" w:eastAsia="Times New Roman" w:hAnsi="Arial" w:cs="Arial"/>
+          <w:color w:val="0000FF"/>
+          <w:sz w:val="19"/>
+          <w:szCs w:val="19"/>
+          <w:lang w:eastAsia="es-AR"/>
+        </w:rPr>
+        <w:t>-</w:t>
+      </w:r>
+      <w:r>
+        <w:rPr>
+          <w:rFonts w:ascii="Arial" w:eastAsia="Times New Roman" w:hAnsi="Arial" w:cs="Arial"/>
+          <w:color w:val="0000FF"/>
+          <w:sz w:val="19"/>
+          <w:szCs w:val="19"/>
+          <w:lang w:eastAsia="es-AR"/>
+        </w:rPr>
+        <w:t>¿</w:t>
+      </w:r>
+      <w:proofErr w:type="gramEnd"/>
+      <w:r>
+        <w:rPr>
+          <w:rFonts w:ascii="Arial" w:eastAsia="Times New Roman" w:hAnsi="Arial" w:cs="Arial"/>
+          <w:color w:val="0000FF"/>
+          <w:sz w:val="19"/>
+          <w:szCs w:val="19"/>
+          <w:lang w:eastAsia="es-AR"/>
+        </w:rPr>
+        <w:t>Se realizó VISTA MÉDICA?</w:t>
       </w:r>
     </w:p>
     <w:p>
@@ -1197,53 +1266,163 @@
           <w:szCs w:val="19"/>
           <w:lang w:eastAsia="es-AR"/>
         </w:rPr>
-        <w:t>1) Mas espacio para escribir en la parte de "Mecanica del Hecho"</w:t>
-      </w:r>
-    </w:p>
-    <w:p>
-      <w:pPr>
-        <w:shd w:val="clear" w:color="auto" w:fill="FFFFFF"/>
-        <w:spacing w:after="0" w:line="240" w:lineRule="auto"/>
-        <w:rPr>
-          <w:rFonts w:ascii="Arial" w:eastAsia="Times New Roman" w:hAnsi="Arial" w:cs="Arial"/>
-          <w:color w:val="222222"/>
-          <w:sz w:val="19"/>
-          <w:szCs w:val="19"/>
-          <w:lang w:eastAsia="es-AR"/>
-        </w:rPr>
-      </w:pPr>
-      <w:r>
-        <w:rPr>
-          <w:rFonts w:ascii="Arial" w:eastAsia="Times New Roman" w:hAnsi="Arial" w:cs="Arial"/>
-          <w:color w:val="222222"/>
-          <w:sz w:val="19"/>
-          <w:szCs w:val="19"/>
-          <w:lang w:eastAsia="es-AR"/>
-        </w:rPr>
-        <w:t>2) Agregar debajo de mecanica del hecho "Lugar de primer atención medica" y dejar un breve espacio para completar.</w:t>
-      </w:r>
-    </w:p>
-    <w:p>
-      <w:pPr>
-        <w:shd w:val="clear" w:color="auto" w:fill="FFFFFF"/>
-        <w:spacing w:after="0" w:line="240" w:lineRule="auto"/>
-        <w:rPr>
-          <w:rFonts w:ascii="Arial" w:eastAsia="Times New Roman" w:hAnsi="Arial" w:cs="Arial"/>
-          <w:color w:val="222222"/>
-          <w:sz w:val="19"/>
-          <w:szCs w:val="19"/>
-          <w:lang w:eastAsia="es-AR"/>
-        </w:rPr>
-      </w:pPr>
-      <w:r>
-        <w:rPr>
-          <w:rFonts w:ascii="Arial" w:eastAsia="Times New Roman" w:hAnsi="Arial" w:cs="Arial"/>
-          <w:color w:val="222222"/>
-          <w:sz w:val="19"/>
-          <w:szCs w:val="19"/>
-          <w:lang w:eastAsia="es-AR"/>
-        </w:rPr>
-        <w:t>3) Necesito agregar (para luego poder filtrar las busquedas):</w:t>
+        <w:t xml:space="preserve">1) </w:t>
+      </w:r>
+      <w:proofErr w:type="spellStart"/>
+      <w:r>
+        <w:rPr>
+          <w:rFonts w:ascii="Arial" w:eastAsia="Times New Roman" w:hAnsi="Arial" w:cs="Arial"/>
+          <w:color w:val="222222"/>
+          <w:sz w:val="19"/>
+          <w:szCs w:val="19"/>
+          <w:lang w:eastAsia="es-AR"/>
+        </w:rPr>
+        <w:t>Mas</w:t>
+      </w:r>
+      <w:proofErr w:type="spellEnd"/>
+      <w:r>
+        <w:rPr>
+          <w:rFonts w:ascii="Arial" w:eastAsia="Times New Roman" w:hAnsi="Arial" w:cs="Arial"/>
+          <w:color w:val="222222"/>
+          <w:sz w:val="19"/>
+          <w:szCs w:val="19"/>
+          <w:lang w:eastAsia="es-AR"/>
+        </w:rPr>
+        <w:t xml:space="preserve"> espacio para escribir en la parte de "</w:t>
+      </w:r>
+      <w:proofErr w:type="spellStart"/>
+      <w:r>
+        <w:rPr>
+          <w:rFonts w:ascii="Arial" w:eastAsia="Times New Roman" w:hAnsi="Arial" w:cs="Arial"/>
+          <w:color w:val="222222"/>
+          <w:sz w:val="19"/>
+          <w:szCs w:val="19"/>
+          <w:lang w:eastAsia="es-AR"/>
+        </w:rPr>
+        <w:t>Mecanica</w:t>
+      </w:r>
+      <w:proofErr w:type="spellEnd"/>
+      <w:r>
+        <w:rPr>
+          <w:rFonts w:ascii="Arial" w:eastAsia="Times New Roman" w:hAnsi="Arial" w:cs="Arial"/>
+          <w:color w:val="222222"/>
+          <w:sz w:val="19"/>
+          <w:szCs w:val="19"/>
+          <w:lang w:eastAsia="es-AR"/>
+        </w:rPr>
+        <w:t xml:space="preserve"> del Hecho"</w:t>
+      </w:r>
+    </w:p>
+    <w:p>
+      <w:pPr>
+        <w:shd w:val="clear" w:color="auto" w:fill="FFFFFF"/>
+        <w:spacing w:after="0" w:line="240" w:lineRule="auto"/>
+        <w:rPr>
+          <w:rFonts w:ascii="Arial" w:eastAsia="Times New Roman" w:hAnsi="Arial" w:cs="Arial"/>
+          <w:color w:val="222222"/>
+          <w:sz w:val="19"/>
+          <w:szCs w:val="19"/>
+          <w:lang w:eastAsia="es-AR"/>
+        </w:rPr>
+      </w:pPr>
+      <w:r>
+        <w:rPr>
+          <w:rFonts w:ascii="Arial" w:eastAsia="Times New Roman" w:hAnsi="Arial" w:cs="Arial"/>
+          <w:color w:val="222222"/>
+          <w:sz w:val="19"/>
+          <w:szCs w:val="19"/>
+          <w:lang w:eastAsia="es-AR"/>
+        </w:rPr>
+        <w:t xml:space="preserve">2) Agregar debajo de </w:t>
+      </w:r>
+      <w:proofErr w:type="spellStart"/>
+      <w:r>
+        <w:rPr>
+          <w:rFonts w:ascii="Arial" w:eastAsia="Times New Roman" w:hAnsi="Arial" w:cs="Arial"/>
+          <w:color w:val="222222"/>
+          <w:sz w:val="19"/>
+          <w:szCs w:val="19"/>
+          <w:lang w:eastAsia="es-AR"/>
+        </w:rPr>
+        <w:t>mecanica</w:t>
+      </w:r>
+      <w:proofErr w:type="spellEnd"/>
+      <w:r>
+        <w:rPr>
+          <w:rFonts w:ascii="Arial" w:eastAsia="Times New Roman" w:hAnsi="Arial" w:cs="Arial"/>
+          <w:color w:val="222222"/>
+          <w:sz w:val="19"/>
+          <w:szCs w:val="19"/>
+          <w:lang w:eastAsia="es-AR"/>
+        </w:rPr>
+        <w:t xml:space="preserve"> del hecho "Lugar de </w:t>
+      </w:r>
+      <w:proofErr w:type="gramStart"/>
+      <w:r>
+        <w:rPr>
+          <w:rFonts w:ascii="Arial" w:eastAsia="Times New Roman" w:hAnsi="Arial" w:cs="Arial"/>
+          <w:color w:val="222222"/>
+          <w:sz w:val="19"/>
+          <w:szCs w:val="19"/>
+          <w:lang w:eastAsia="es-AR"/>
+        </w:rPr>
+        <w:t>primer atención</w:t>
+      </w:r>
+      <w:proofErr w:type="gramEnd"/>
+      <w:r>
+        <w:rPr>
+          <w:rFonts w:ascii="Arial" w:eastAsia="Times New Roman" w:hAnsi="Arial" w:cs="Arial"/>
+          <w:color w:val="222222"/>
+          <w:sz w:val="19"/>
+          <w:szCs w:val="19"/>
+          <w:lang w:eastAsia="es-AR"/>
+        </w:rPr>
+        <w:t xml:space="preserve"> medica" y dejar un breve espacio para completar.</w:t>
+      </w:r>
+    </w:p>
+    <w:p>
+      <w:pPr>
+        <w:shd w:val="clear" w:color="auto" w:fill="FFFFFF"/>
+        <w:spacing w:after="0" w:line="240" w:lineRule="auto"/>
+        <w:rPr>
+          <w:rFonts w:ascii="Arial" w:eastAsia="Times New Roman" w:hAnsi="Arial" w:cs="Arial"/>
+          <w:color w:val="222222"/>
+          <w:sz w:val="19"/>
+          <w:szCs w:val="19"/>
+          <w:lang w:eastAsia="es-AR"/>
+        </w:rPr>
+      </w:pPr>
+      <w:r>
+        <w:rPr>
+          <w:rFonts w:ascii="Arial" w:eastAsia="Times New Roman" w:hAnsi="Arial" w:cs="Arial"/>
+          <w:color w:val="222222"/>
+          <w:sz w:val="19"/>
+          <w:szCs w:val="19"/>
+          <w:lang w:eastAsia="es-AR"/>
+        </w:rPr>
+        <w:t xml:space="preserve">3) Necesito agregar (para luego poder filtrar las </w:t>
+      </w:r>
+      <w:proofErr w:type="spellStart"/>
+      <w:r>
+        <w:rPr>
+          <w:rFonts w:ascii="Arial" w:eastAsia="Times New Roman" w:hAnsi="Arial" w:cs="Arial"/>
+          <w:color w:val="222222"/>
+          <w:sz w:val="19"/>
+          <w:szCs w:val="19"/>
+          <w:lang w:eastAsia="es-AR"/>
+        </w:rPr>
+        <w:t>busquedas</w:t>
+      </w:r>
+      <w:proofErr w:type="spellEnd"/>
+      <w:r>
+        <w:rPr>
+          <w:rFonts w:ascii="Arial" w:eastAsia="Times New Roman" w:hAnsi="Arial" w:cs="Arial"/>
+          <w:color w:val="222222"/>
+          <w:sz w:val="19"/>
+          <w:szCs w:val="19"/>
+          <w:lang w:eastAsia="es-AR"/>
+        </w:rPr>
+        <w:t>):</w:t>
       </w:r>
     </w:p>
     <w:p>
@@ -1348,7 +1527,29 @@
           <w:szCs w:val="19"/>
           <w:lang w:eastAsia="es-AR"/>
         </w:rPr>
-        <w:t>VISTA MÉDICA                          - SI/NO  SI ES SI QUE ME PERMITA PONER FECHA, HORA Y LUGAR (MANUALMENTE)</w:t>
+        <w:t>VISTA MÉDICA                          - SI/</w:t>
+      </w:r>
+      <w:proofErr w:type="gramStart"/>
+      <w:r>
+        <w:rPr>
+          <w:rFonts w:ascii="Arial" w:eastAsia="Times New Roman" w:hAnsi="Arial" w:cs="Arial"/>
+          <w:color w:val="0000FF"/>
+          <w:sz w:val="19"/>
+          <w:szCs w:val="19"/>
+          <w:lang w:eastAsia="es-AR"/>
+        </w:rPr>
+        <w:t>NO  SI</w:t>
+      </w:r>
+      <w:proofErr w:type="gramEnd"/>
+      <w:r>
+        <w:rPr>
+          <w:rFonts w:ascii="Arial" w:eastAsia="Times New Roman" w:hAnsi="Arial" w:cs="Arial"/>
+          <w:color w:val="0000FF"/>
+          <w:sz w:val="19"/>
+          <w:szCs w:val="19"/>
+          <w:lang w:eastAsia="es-AR"/>
+        </w:rPr>
+        <w:t xml:space="preserve"> ES SI QUE ME PERMITA PONER FECHA, HORA Y LUGAR (MANUALMENTE)</w:t>
       </w:r>
     </w:p>
     <w:p>
@@ -1797,6 +1998,7 @@
           <w:lang w:eastAsia="es-AR"/>
         </w:rPr>
       </w:pPr>
+      <w:proofErr w:type="spellStart"/>
       <w:r>
         <w:rPr>
           <w:rFonts w:ascii="Arial" w:eastAsia="Times New Roman" w:hAnsi="Arial" w:cs="Arial"/>
@@ -1807,6 +2009,7 @@
         </w:rPr>
         <w:t>Telefono</w:t>
       </w:r>
+      <w:proofErr w:type="spellEnd"/>
     </w:p>
     <w:p>
       <w:pPr>
@@ -1947,6 +2150,7 @@
           <w:lang w:eastAsia="es-AR"/>
         </w:rPr>
       </w:pPr>
+      <w:proofErr w:type="spellStart"/>
       <w:r>
         <w:rPr>
           <w:rFonts w:ascii="Arial" w:eastAsia="Times New Roman" w:hAnsi="Arial" w:cs="Arial"/>
@@ -1957,6 +2161,7 @@
         </w:rPr>
         <w:t>Telefono</w:t>
       </w:r>
+      <w:proofErr w:type="spellEnd"/>
     </w:p>
     <w:p>
       <w:pPr>
@@ -2109,10 +2314,25 @@
           <w:szCs w:val="19"/>
           <w:lang w:eastAsia="es-AR"/>
         </w:rPr>
-        <w:t>LINK PARA IR AL PROCESO Y REALIZAR UNA MODIFICACIÓN.-</w:t>
-      </w:r>
-    </w:p>
-    <w:p/>
+        <w:t xml:space="preserve">LINK PARA IR AL PROCESO Y REALIZAR UNA </w:t>
+      </w:r>
+      <w:proofErr w:type="gramStart"/>
+      <w:r>
+        <w:rPr>
+          <w:rFonts w:ascii="Arial" w:eastAsia="Times New Roman" w:hAnsi="Arial" w:cs="Arial"/>
+          <w:color w:val="222222"/>
+          <w:sz w:val="19"/>
+          <w:szCs w:val="19"/>
+          <w:lang w:eastAsia="es-AR"/>
+        </w:rPr>
+        <w:t>MODIFICACIÓN.-</w:t>
+      </w:r>
+      <w:proofErr w:type="gramEnd"/>
+    </w:p>
+    <w:p>
+      <w:bookmarkStart w:id="0" w:name="_GoBack"/>
+      <w:bookmarkEnd w:id="0"/>
+    </w:p>
     <w:sectPr>
       <w:pgSz w:w="11906" w:h="16838"/>
       <w:pgMar w:top="1417" w:right="1701" w:bottom="1417" w:left="1701" w:header="708" w:footer="708" w:gutter="0"/>
@@ -2124,7 +2344,7 @@
 </file>
 
 <file path=word/styles.xml><?xml version="1.0" encoding="utf-8"?>
-<w:styles xmlns:r="http://schemas.openxmlformats.org/officeDocument/2006/relationships" xmlns:w="http://schemas.openxmlformats.org/wordprocessingml/2006/main">
+<w:styles xmlns:mc="http://schemas.openxmlformats.org/markup-compatibility/2006" xmlns:r="http://schemas.openxmlformats.org/officeDocument/2006/relationships" xmlns:w="http://schemas.openxmlformats.org/wordprocessingml/2006/main" xmlns:w14="http://schemas.microsoft.com/office/word/2010/wordml" xmlns:w15="http://schemas.microsoft.com/office/word/2012/wordml" xmlns:w16se="http://schemas.microsoft.com/office/word/2015/wordml/symex" mc:Ignorable="w14 w15 w16se">
   <w:docDefaults>
     <w:rPrDefault>
       <w:rPr>
@@ -2140,144 +2360,378 @@
       </w:pPr>
     </w:pPrDefault>
   </w:docDefaults>
-  <w:latentStyles w:defLockedState="0" w:defUIPriority="99" w:defSemiHidden="1" w:defUnhideWhenUsed="1" w:defQFormat="0" w:count="267">
-    <w:lsdException w:name="Normal" w:semiHidden="0" w:uiPriority="0" w:unhideWhenUsed="0" w:qFormat="1"/>
-    <w:lsdException w:name="heading 1" w:semiHidden="0" w:uiPriority="9" w:unhideWhenUsed="0" w:qFormat="1"/>
-    <w:lsdException w:name="heading 2" w:uiPriority="9" w:qFormat="1"/>
-    <w:lsdException w:name="heading 3" w:uiPriority="9" w:qFormat="1"/>
-    <w:lsdException w:name="heading 4" w:uiPriority="9" w:qFormat="1"/>
-    <w:lsdException w:name="heading 5" w:uiPriority="9" w:qFormat="1"/>
-    <w:lsdException w:name="heading 6" w:uiPriority="9" w:qFormat="1"/>
-    <w:lsdException w:name="heading 7" w:uiPriority="9" w:qFormat="1"/>
-    <w:lsdException w:name="heading 8" w:uiPriority="9" w:qFormat="1"/>
-    <w:lsdException w:name="heading 9" w:uiPriority="9" w:qFormat="1"/>
-    <w:lsdException w:name="toc 1" w:uiPriority="39"/>
-    <w:lsdException w:name="toc 2" w:uiPriority="39"/>
-    <w:lsdException w:name="toc 3" w:uiPriority="39"/>
-    <w:lsdException w:name="toc 4" w:uiPriority="39"/>
-    <w:lsdException w:name="toc 5" w:uiPriority="39"/>
-    <w:lsdException w:name="toc 6" w:uiPriority="39"/>
-    <w:lsdException w:name="toc 7" w:uiPriority="39"/>
-    <w:lsdException w:name="toc 8" w:uiPriority="39"/>
-    <w:lsdException w:name="toc 9" w:uiPriority="39"/>
-    <w:lsdException w:name="caption" w:uiPriority="35" w:qFormat="1"/>
-    <w:lsdException w:name="Title" w:semiHidden="0" w:uiPriority="10" w:unhideWhenUsed="0" w:qFormat="1"/>
-    <w:lsdException w:name="Default Paragraph Font" w:uiPriority="1"/>
-    <w:lsdException w:name="Subtitle" w:semiHidden="0" w:uiPriority="11" w:unhideWhenUsed="0" w:qFormat="1"/>
-    <w:lsdException w:name="Strong" w:semiHidden="0" w:uiPriority="22" w:unhideWhenUsed="0" w:qFormat="1"/>
-    <w:lsdException w:name="Emphasis" w:semiHidden="0" w:uiPriority="20" w:unhideWhenUsed="0" w:qFormat="1"/>
-    <w:lsdException w:name="Table Grid" w:semiHidden="0" w:uiPriority="39" w:unhideWhenUsed="0"/>
-    <w:lsdException w:name="Placeholder Text" w:unhideWhenUsed="0"/>
-    <w:lsdException w:name="No Spacing" w:semiHidden="0" w:uiPriority="1" w:unhideWhenUsed="0" w:qFormat="1"/>
-    <w:lsdException w:name="Light Shading" w:semiHidden="0" w:uiPriority="60" w:unhideWhenUsed="0"/>
-    <w:lsdException w:name="Light List" w:semiHidden="0" w:uiPriority="61" w:unhideWhenUsed="0"/>
-    <w:lsdException w:name="Light Grid" w:semiHidden="0" w:uiPriority="62" w:unhideWhenUsed="0"/>
-    <w:lsdException w:name="Medium Shading 1" w:semiHidden="0" w:uiPriority="63" w:unhideWhenUsed="0"/>
-    <w:lsdException w:name="Medium Shading 2" w:semiHidden="0" w:uiPriority="64" w:unhideWhenUsed="0"/>
-    <w:lsdException w:name="Medium List 1" w:semiHidden="0" w:uiPriority="65" w:unhideWhenUsed="0"/>
-    <w:lsdException w:name="Medium List 2" w:semiHidden="0" w:uiPriority="66" w:unhideWhenUsed="0"/>
-    <w:lsdException w:name="Medium Grid 1" w:semiHidden="0" w:uiPriority="67" w:unhideWhenUsed="0"/>
-    <w:lsdException w:name="Medium Grid 2" w:semiHidden="0" w:uiPriority="68" w:unhideWhenUsed="0"/>
-    <w:lsdException w:name="Medium Grid 3" w:semiHidden="0" w:uiPriority="69" w:unhideWhenUsed="0"/>
-    <w:lsdException w:name="Dark List" w:semiHidden="0" w:uiPriority="70" w:unhideWhenUsed="0"/>
-    <w:lsdException w:name="Colorful Shading" w:semiHidden="0" w:uiPriority="71" w:unhideWhenUsed="0"/>
-    <w:lsdException w:name="Colorful List" w:semiHidden="0" w:uiPriority="72" w:unhideWhenUsed="0"/>
-    <w:lsdException w:name="Colorful Grid" w:semiHidden="0" w:uiPriority="73" w:unhideWhenUsed="0"/>
-    <w:lsdException w:name="Light Shading Accent 1" w:semiHidden="0" w:uiPriority="60" w:unhideWhenUsed="0"/>
-    <w:lsdException w:name="Light List Accent 1" w:semiHidden="0" w:uiPriority="61" w:unhideWhenUsed="0"/>
-    <w:lsdException w:name="Light Grid Accent 1" w:semiHidden="0" w:uiPriority="62" w:unhideWhenUsed="0"/>
-    <w:lsdException w:name="Medium Shading 1 Accent 1" w:semiHidden="0" w:uiPriority="63" w:unhideWhenUsed="0"/>
-    <w:lsdException w:name="Medium Shading 2 Accent 1" w:semiHidden="0" w:uiPriority="64" w:unhideWhenUsed="0"/>
-    <w:lsdException w:name="Medium List 1 Accent 1" w:semiHidden="0" w:uiPriority="65" w:unhideWhenUsed="0"/>
-    <w:lsdException w:name="Revision" w:unhideWhenUsed="0"/>
-    <w:lsdException w:name="List Paragraph" w:semiHidden="0" w:uiPriority="34" w:unhideWhenUsed="0" w:qFormat="1"/>
-    <w:lsdException w:name="Quote" w:semiHidden="0" w:uiPriority="29" w:unhideWhenUsed="0" w:qFormat="1"/>
-    <w:lsdException w:name="Intense Quote" w:semiHidden="0" w:uiPriority="30" w:unhideWhenUsed="0" w:qFormat="1"/>
-    <w:lsdException w:name="Medium List 2 Accent 1" w:semiHidden="0" w:uiPriority="66" w:unhideWhenUsed="0"/>
-    <w:lsdException w:name="Medium Grid 1 Accent 1" w:semiHidden="0" w:uiPriority="67" w:unhideWhenUsed="0"/>
-    <w:lsdException w:name="Medium Grid 2 Accent 1" w:semiHidden="0" w:uiPriority="68" w:unhideWhenUsed="0"/>
-    <w:lsdException w:name="Medium Grid 3 Accent 1" w:semiHidden="0" w:uiPriority="69" w:unhideWhenUsed="0"/>
-    <w:lsdException w:name="Dark List Accent 1" w:semiHidden="0" w:uiPriority="70" w:unhideWhenUsed="0"/>
-    <w:lsdException w:name="Colorful Shading Accent 1" w:semiHidden="0" w:uiPriority="71" w:unhideWhenUsed="0"/>
-    <w:lsdException w:name="Colorful List Accent 1" w:semiHidden="0" w:uiPriority="72" w:unhideWhenUsed="0"/>
-    <w:lsdException w:name="Colorful Grid Accent 1" w:semiHidden="0" w:uiPriority="73" w:unhideWhenUsed="0"/>
-    <w:lsdException w:name="Light Shading Accent 2" w:semiHidden="0" w:uiPriority="60" w:unhideWhenUsed="0"/>
-    <w:lsdException w:name="Light List Accent 2" w:semiHidden="0" w:uiPriority="61" w:unhideWhenUsed="0"/>
-    <w:lsdException w:name="Light Grid Accent 2" w:semiHidden="0" w:uiPriority="62" w:unhideWhenUsed="0"/>
-    <w:lsdException w:name="Medium Shading 1 Accent 2" w:semiHidden="0" w:uiPriority="63" w:unhideWhenUsed="0"/>
-    <w:lsdException w:name="Medium Shading 2 Accent 2" w:semiHidden="0" w:uiPriority="64" w:unhideWhenUsed="0"/>
-    <w:lsdException w:name="Medium List 1 Accent 2" w:semiHidden="0" w:uiPriority="65" w:unhideWhenUsed="0"/>
-    <w:lsdException w:name="Medium List 2 Accent 2" w:semiHidden="0" w:uiPriority="66" w:unhideWhenUsed="0"/>
-    <w:lsdException w:name="Medium Grid 1 Accent 2" w:semiHidden="0" w:uiPriority="67" w:unhideWhenUsed="0"/>
-    <w:lsdException w:name="Medium Grid 2 Accent 2" w:semiHidden="0" w:uiPriority="68" w:unhideWhenUsed="0"/>
-    <w:lsdException w:name="Medium Grid 3 Accent 2" w:semiHidden="0" w:uiPriority="69" w:unhideWhenUsed="0"/>
-    <w:lsdException w:name="Dark List Accent 2" w:semiHidden="0" w:uiPriority="70" w:unhideWhenUsed="0"/>
-    <w:lsdException w:name="Colorful Shading Accent 2" w:semiHidden="0" w:uiPriority="71" w:unhideWhenUsed="0"/>
-    <w:lsdException w:name="Colorful List Accent 2" w:semiHidden="0" w:uiPriority="72" w:unhideWhenUsed="0"/>
-    <w:lsdException w:name="Colorful Grid Accent 2" w:semiHidden="0" w:uiPriority="73" w:unhideWhenUsed="0"/>
-    <w:lsdException w:name="Light Shading Accent 3" w:semiHidden="0" w:uiPriority="60" w:unhideWhenUsed="0"/>
-    <w:lsdException w:name="Light List Accent 3" w:semiHidden="0" w:uiPriority="61" w:unhideWhenUsed="0"/>
-    <w:lsdException w:name="Light Grid Accent 3" w:semiHidden="0" w:uiPriority="62" w:unhideWhenUsed="0"/>
-    <w:lsdException w:name="Medium Shading 1 Accent 3" w:semiHidden="0" w:uiPriority="63" w:unhideWhenUsed="0"/>
-    <w:lsdException w:name="Medium Shading 2 Accent 3" w:semiHidden="0" w:uiPriority="64" w:unhideWhenUsed="0"/>
-    <w:lsdException w:name="Medium List 1 Accent 3" w:semiHidden="0" w:uiPriority="65" w:unhideWhenUsed="0"/>
-    <w:lsdException w:name="Medium List 2 Accent 3" w:semiHidden="0" w:uiPriority="66" w:unhideWhenUsed="0"/>
-    <w:lsdException w:name="Medium Grid 1 Accent 3" w:semiHidden="0" w:uiPriority="67" w:unhideWhenUsed="0"/>
-    <w:lsdException w:name="Medium Grid 2 Accent 3" w:semiHidden="0" w:uiPriority="68" w:unhideWhenUsed="0"/>
-    <w:lsdException w:name="Medium Grid 3 Accent 3" w:semiHidden="0" w:uiPriority="69" w:unhideWhenUsed="0"/>
-    <w:lsdException w:name="Dark List Accent 3" w:semiHidden="0" w:uiPriority="70" w:unhideWhenUsed="0"/>
-    <w:lsdException w:name="Colorful Shading Accent 3" w:semiHidden="0" w:uiPriority="71" w:unhideWhenUsed="0"/>
-    <w:lsdException w:name="Colorful List Accent 3" w:semiHidden="0" w:uiPriority="72" w:unhideWhenUsed="0"/>
-    <w:lsdException w:name="Colorful Grid Accent 3" w:semiHidden="0" w:uiPriority="73" w:unhideWhenUsed="0"/>
-    <w:lsdException w:name="Light Shading Accent 4" w:semiHidden="0" w:uiPriority="60" w:unhideWhenUsed="0"/>
-    <w:lsdException w:name="Light List Accent 4" w:semiHidden="0" w:uiPriority="61" w:unhideWhenUsed="0"/>
-    <w:lsdException w:name="Light Grid Accent 4" w:semiHidden="0" w:uiPriority="62" w:unhideWhenUsed="0"/>
-    <w:lsdException w:name="Medium Shading 1 Accent 4" w:semiHidden="0" w:uiPriority="63" w:unhideWhenUsed="0"/>
-    <w:lsdException w:name="Medium Shading 2 Accent 4" w:semiHidden="0" w:uiPriority="64" w:unhideWhenUsed="0"/>
-    <w:lsdException w:name="Medium List 1 Accent 4" w:semiHidden="0" w:uiPriority="65" w:unhideWhenUsed="0"/>
-    <w:lsdException w:name="Medium List 2 Accent 4" w:semiHidden="0" w:uiPriority="66" w:unhideWhenUsed="0"/>
-    <w:lsdException w:name="Medium Grid 1 Accent 4" w:semiHidden="0" w:uiPriority="67" w:unhideWhenUsed="0"/>
-    <w:lsdException w:name="Medium Grid 2 Accent 4" w:semiHidden="0" w:uiPriority="68" w:unhideWhenUsed="0"/>
-    <w:lsdException w:name="Medium Grid 3 Accent 4" w:semiHidden="0" w:uiPriority="69" w:unhideWhenUsed="0"/>
-    <w:lsdException w:name="Dark List Accent 4" w:semiHidden="0" w:uiPriority="70" w:unhideWhenUsed="0"/>
-    <w:lsdException w:name="Colorful Shading Accent 4" w:semiHidden="0" w:uiPriority="71" w:unhideWhenUsed="0"/>
-    <w:lsdException w:name="Colorful List Accent 4" w:semiHidden="0" w:uiPriority="72" w:unhideWhenUsed="0"/>
-    <w:lsdException w:name="Colorful Grid Accent 4" w:semiHidden="0" w:uiPriority="73" w:unhideWhenUsed="0"/>
-    <w:lsdException w:name="Light Shading Accent 5" w:semiHidden="0" w:uiPriority="60" w:unhideWhenUsed="0"/>
-    <w:lsdException w:name="Light List Accent 5" w:semiHidden="0" w:uiPriority="61" w:unhideWhenUsed="0"/>
-    <w:lsdException w:name="Light Grid Accent 5" w:semiHidden="0" w:uiPriority="62" w:unhideWhenUsed="0"/>
-    <w:lsdException w:name="Medium Shading 1 Accent 5" w:semiHidden="0" w:uiPriority="63" w:unhideWhenUsed="0"/>
-    <w:lsdException w:name="Medium Shading 2 Accent 5" w:semiHidden="0" w:uiPriority="64" w:unhideWhenUsed="0"/>
-    <w:lsdException w:name="Medium List 1 Accent 5" w:semiHidden="0" w:uiPriority="65" w:unhideWhenUsed="0"/>
-    <w:lsdException w:name="Medium List 2 Accent 5" w:semiHidden="0" w:uiPriority="66" w:unhideWhenUsed="0"/>
-    <w:lsdException w:name="Medium Grid 1 Accent 5" w:semiHidden="0" w:uiPriority="67" w:unhideWhenUsed="0"/>
-    <w:lsdException w:name="Medium Grid 2 Accent 5" w:semiHidden="0" w:uiPriority="68" w:unhideWhenUsed="0"/>
-    <w:lsdException w:name="Medium Grid 3 Accent 5" w:semiHidden="0" w:uiPriority="69" w:unhideWhenUsed="0"/>
-    <w:lsdException w:name="Dark List Accent 5" w:semiHidden="0" w:uiPriority="70" w:unhideWhenUsed="0"/>
-    <w:lsdException w:name="Colorful Shading Accent 5" w:semiHidden="0" w:uiPriority="71" w:unhideWhenUsed="0"/>
-    <w:lsdException w:name="Colorful List Accent 5" w:semiHidden="0" w:uiPriority="72" w:unhideWhenUsed="0"/>
-    <w:lsdException w:name="Colorful Grid Accent 5" w:semiHidden="0" w:uiPriority="73" w:unhideWhenUsed="0"/>
-    <w:lsdException w:name="Light Shading Accent 6" w:semiHidden="0" w:uiPriority="60" w:unhideWhenUsed="0"/>
-    <w:lsdException w:name="Light List Accent 6" w:semiHidden="0" w:uiPriority="61" w:unhideWhenUsed="0"/>
-    <w:lsdException w:name="Light Grid Accent 6" w:semiHidden="0" w:uiPriority="62" w:unhideWhenUsed="0"/>
-    <w:lsdException w:name="Medium Shading 1 Accent 6" w:semiHidden="0" w:uiPriority="63" w:unhideWhenUsed="0"/>
-    <w:lsdException w:name="Medium Shading 2 Accent 6" w:semiHidden="0" w:uiPriority="64" w:unhideWhenUsed="0"/>
-    <w:lsdException w:name="Medium List 1 Accent 6" w:semiHidden="0" w:uiPriority="65" w:unhideWhenUsed="0"/>
-    <w:lsdException w:name="Medium List 2 Accent 6" w:semiHidden="0" w:uiPriority="66" w:unhideWhenUsed="0"/>
-    <w:lsdException w:name="Medium Grid 1 Accent 6" w:semiHidden="0" w:uiPriority="67" w:unhideWhenUsed="0"/>
-    <w:lsdException w:name="Medium Grid 2 Accent 6" w:semiHidden="0" w:uiPriority="68" w:unhideWhenUsed="0"/>
-    <w:lsdException w:name="Medium Grid 3 Accent 6" w:semiHidden="0" w:uiPriority="69" w:unhideWhenUsed="0"/>
-    <w:lsdException w:name="Dark List Accent 6" w:semiHidden="0" w:uiPriority="70" w:unhideWhenUsed="0"/>
-    <w:lsdException w:name="Colorful Shading Accent 6" w:semiHidden="0" w:uiPriority="71" w:unhideWhenUsed="0"/>
-    <w:lsdException w:name="Colorful List Accent 6" w:semiHidden="0" w:uiPriority="72" w:unhideWhenUsed="0"/>
-    <w:lsdException w:name="Colorful Grid Accent 6" w:semiHidden="0" w:uiPriority="73" w:unhideWhenUsed="0"/>
-    <w:lsdException w:name="Subtle Emphasis" w:semiHidden="0" w:uiPriority="19" w:unhideWhenUsed="0" w:qFormat="1"/>
-    <w:lsdException w:name="Intense Emphasis" w:semiHidden="0" w:uiPriority="21" w:unhideWhenUsed="0" w:qFormat="1"/>
-    <w:lsdException w:name="Subtle Reference" w:semiHidden="0" w:uiPriority="31" w:unhideWhenUsed="0" w:qFormat="1"/>
-    <w:lsdException w:name="Intense Reference" w:semiHidden="0" w:uiPriority="32" w:unhideWhenUsed="0" w:qFormat="1"/>
-    <w:lsdException w:name="Book Title" w:semiHidden="0" w:uiPriority="33" w:unhideWhenUsed="0" w:qFormat="1"/>
-    <w:lsdException w:name="Bibliography" w:uiPriority="37"/>
-    <w:lsdException w:name="TOC Heading" w:uiPriority="39" w:qFormat="1"/>
+  <w:latentStyles w:defLockedState="0" w:defUIPriority="99" w:defSemiHidden="0" w:defUnhideWhenUsed="0" w:defQFormat="0" w:count="371">
+    <w:lsdException w:name="Normal" w:uiPriority="0" w:qFormat="1"/>
+    <w:lsdException w:name="heading 1" w:uiPriority="9" w:qFormat="1"/>
+    <w:lsdException w:name="heading 2" w:semiHidden="1" w:uiPriority="9" w:unhideWhenUsed="1" w:qFormat="1"/>
+    <w:lsdException w:name="heading 3" w:semiHidden="1" w:uiPriority="9" w:unhideWhenUsed="1" w:qFormat="1"/>
+    <w:lsdException w:name="heading 4" w:semiHidden="1" w:uiPriority="9" w:unhideWhenUsed="1" w:qFormat="1"/>
+    <w:lsdException w:name="heading 5" w:semiHidden="1" w:uiPriority="9" w:unhideWhenUsed="1" w:qFormat="1"/>
+    <w:lsdException w:name="heading 6" w:semiHidden="1" w:uiPriority="9" w:unhideWhenUsed="1" w:qFormat="1"/>
+    <w:lsdException w:name="heading 7" w:semiHidden="1" w:uiPriority="9" w:unhideWhenUsed="1" w:qFormat="1"/>
+    <w:lsdException w:name="heading 8" w:semiHidden="1" w:uiPriority="9" w:unhideWhenUsed="1" w:qFormat="1"/>
+    <w:lsdException w:name="heading 9" w:semiHidden="1" w:uiPriority="9" w:unhideWhenUsed="1" w:qFormat="1"/>
+    <w:lsdException w:name="index 1" w:semiHidden="1" w:unhideWhenUsed="1"/>
+    <w:lsdException w:name="index 2" w:semiHidden="1" w:unhideWhenUsed="1"/>
+    <w:lsdException w:name="index 3" w:semiHidden="1" w:unhideWhenUsed="1"/>
+    <w:lsdException w:name="index 4" w:semiHidden="1" w:unhideWhenUsed="1"/>
+    <w:lsdException w:name="index 5" w:semiHidden="1" w:unhideWhenUsed="1"/>
+    <w:lsdException w:name="index 6" w:semiHidden="1" w:unhideWhenUsed="1"/>
+    <w:lsdException w:name="index 7" w:semiHidden="1" w:unhideWhenUsed="1"/>
+    <w:lsdException w:name="index 8" w:semiHidden="1" w:unhideWhenUsed="1"/>
+    <w:lsdException w:name="index 9" w:semiHidden="1" w:unhideWhenUsed="1"/>
+    <w:lsdException w:name="toc 1" w:semiHidden="1" w:uiPriority="39" w:unhideWhenUsed="1"/>
+    <w:lsdException w:name="toc 2" w:semiHidden="1" w:uiPriority="39" w:unhideWhenUsed="1"/>
+    <w:lsdException w:name="toc 3" w:semiHidden="1" w:uiPriority="39" w:unhideWhenUsed="1"/>
+    <w:lsdException w:name="toc 4" w:semiHidden="1" w:uiPriority="39" w:unhideWhenUsed="1"/>
+    <w:lsdException w:name="toc 5" w:semiHidden="1" w:uiPriority="39" w:unhideWhenUsed="1"/>
+    <w:lsdException w:name="toc 6" w:semiHidden="1" w:uiPriority="39" w:unhideWhenUsed="1"/>
+    <w:lsdException w:name="toc 7" w:semiHidden="1" w:uiPriority="39" w:unhideWhenUsed="1"/>
+    <w:lsdException w:name="toc 8" w:semiHidden="1" w:uiPriority="39" w:unhideWhenUsed="1"/>
+    <w:lsdException w:name="toc 9" w:semiHidden="1" w:uiPriority="39" w:unhideWhenUsed="1"/>
+    <w:lsdException w:name="Normal Indent" w:semiHidden="1" w:unhideWhenUsed="1"/>
+    <w:lsdException w:name="footnote text" w:semiHidden="1" w:unhideWhenUsed="1"/>
+    <w:lsdException w:name="annotation text" w:semiHidden="1" w:unhideWhenUsed="1"/>
+    <w:lsdException w:name="header" w:semiHidden="1" w:unhideWhenUsed="1"/>
+    <w:lsdException w:name="footer" w:semiHidden="1" w:unhideWhenUsed="1"/>
+    <w:lsdException w:name="index heading" w:semiHidden="1" w:unhideWhenUsed="1"/>
+    <w:lsdException w:name="caption" w:semiHidden="1" w:uiPriority="35" w:unhideWhenUsed="1" w:qFormat="1"/>
+    <w:lsdException w:name="table of figures" w:semiHidden="1" w:unhideWhenUsed="1"/>
+    <w:lsdException w:name="envelope address" w:semiHidden="1" w:unhideWhenUsed="1"/>
+    <w:lsdException w:name="envelope return" w:semiHidden="1" w:unhideWhenUsed="1"/>
+    <w:lsdException w:name="footnote reference" w:semiHidden="1" w:unhideWhenUsed="1"/>
+    <w:lsdException w:name="annotation reference" w:semiHidden="1" w:unhideWhenUsed="1"/>
+    <w:lsdException w:name="line number" w:semiHidden="1" w:unhideWhenUsed="1"/>
+    <w:lsdException w:name="page number" w:semiHidden="1" w:unhideWhenUsed="1"/>
+    <w:lsdException w:name="endnote reference" w:semiHidden="1" w:unhideWhenUsed="1"/>
+    <w:lsdException w:name="endnote text" w:semiHidden="1" w:unhideWhenUsed="1"/>
+    <w:lsdException w:name="table of authorities" w:semiHidden="1" w:unhideWhenUsed="1"/>
+    <w:lsdException w:name="macro" w:semiHidden="1" w:unhideWhenUsed="1"/>
+    <w:lsdException w:name="toa heading" w:semiHidden="1" w:unhideWhenUsed="1"/>
+    <w:lsdException w:name="List" w:semiHidden="1" w:unhideWhenUsed="1"/>
+    <w:lsdException w:name="List Bullet" w:semiHidden="1" w:unhideWhenUsed="1"/>
+    <w:lsdException w:name="List Number" w:semiHidden="1" w:unhideWhenUsed="1"/>
+    <w:lsdException w:name="List 2" w:semiHidden="1" w:unhideWhenUsed="1"/>
+    <w:lsdException w:name="List 3" w:semiHidden="1" w:unhideWhenUsed="1"/>
+    <w:lsdException w:name="List 4" w:semiHidden="1" w:unhideWhenUsed="1"/>
+    <w:lsdException w:name="List 5" w:semiHidden="1" w:unhideWhenUsed="1"/>
+    <w:lsdException w:name="List Bullet 2" w:semiHidden="1" w:unhideWhenUsed="1"/>
+    <w:lsdException w:name="List Bullet 3" w:semiHidden="1" w:unhideWhenUsed="1"/>
+    <w:lsdException w:name="List Bullet 4" w:semiHidden="1" w:unhideWhenUsed="1"/>
+    <w:lsdException w:name="List Bullet 5" w:semiHidden="1" w:unhideWhenUsed="1"/>
+    <w:lsdException w:name="List Number 2" w:semiHidden="1" w:unhideWhenUsed="1"/>
+    <w:lsdException w:name="List Number 3" w:semiHidden="1" w:unhideWhenUsed="1"/>
+    <w:lsdException w:name="List Number 4" w:semiHidden="1" w:unhideWhenUsed="1"/>
+    <w:lsdException w:name="List Number 5" w:semiHidden="1" w:unhideWhenUsed="1"/>
+    <w:lsdException w:name="Title" w:uiPriority="10" w:qFormat="1"/>
+    <w:lsdException w:name="Closing" w:semiHidden="1" w:unhideWhenUsed="1"/>
+    <w:lsdException w:name="Signature" w:semiHidden="1" w:unhideWhenUsed="1"/>
+    <w:lsdException w:name="Default Paragraph Font" w:semiHidden="1" w:uiPriority="1" w:unhideWhenUsed="1"/>
+    <w:lsdException w:name="Body Text" w:semiHidden="1" w:unhideWhenUsed="1"/>
+    <w:lsdException w:name="Body Text Indent" w:semiHidden="1" w:unhideWhenUsed="1"/>
+    <w:lsdException w:name="List Continue" w:semiHidden="1" w:unhideWhenUsed="1"/>
+    <w:lsdException w:name="List Continue 2" w:semiHidden="1" w:unhideWhenUsed="1"/>
+    <w:lsdException w:name="List Continue 3" w:semiHidden="1" w:unhideWhenUsed="1"/>
+    <w:lsdException w:name="List Continue 4" w:semiHidden="1" w:unhideWhenUsed="1"/>
+    <w:lsdException w:name="List Continue 5" w:semiHidden="1" w:unhideWhenUsed="1"/>
+    <w:lsdException w:name="Message Header" w:semiHidden="1" w:unhideWhenUsed="1"/>
+    <w:lsdException w:name="Subtitle" w:uiPriority="11" w:qFormat="1"/>
+    <w:lsdException w:name="Salutation" w:semiHidden="1" w:unhideWhenUsed="1"/>
+    <w:lsdException w:name="Date" w:semiHidden="1" w:unhideWhenUsed="1"/>
+    <w:lsdException w:name="Body Text First Indent" w:semiHidden="1" w:unhideWhenUsed="1"/>
+    <w:lsdException w:name="Body Text First Indent 2" w:semiHidden="1" w:unhideWhenUsed="1"/>
+    <w:lsdException w:name="Note Heading" w:semiHidden="1" w:unhideWhenUsed="1"/>
+    <w:lsdException w:name="Body Text 2" w:semiHidden="1" w:unhideWhenUsed="1"/>
+    <w:lsdException w:name="Body Text 3" w:semiHidden="1" w:unhideWhenUsed="1"/>
+    <w:lsdException w:name="Body Text Indent 2" w:semiHidden="1" w:unhideWhenUsed="1"/>
+    <w:lsdException w:name="Body Text Indent 3" w:semiHidden="1" w:unhideWhenUsed="1"/>
+    <w:lsdException w:name="Block Text" w:semiHidden="1" w:unhideWhenUsed="1"/>
+    <w:lsdException w:name="Hyperlink" w:semiHidden="1" w:unhideWhenUsed="1"/>
+    <w:lsdException w:name="FollowedHyperlink" w:semiHidden="1" w:unhideWhenUsed="1"/>
+    <w:lsdException w:name="Strong" w:uiPriority="22" w:qFormat="1"/>
+    <w:lsdException w:name="Emphasis" w:uiPriority="20" w:qFormat="1"/>
+    <w:lsdException w:name="Document Map" w:semiHidden="1" w:unhideWhenUsed="1"/>
+    <w:lsdException w:name="Plain Text" w:semiHidden="1" w:unhideWhenUsed="1"/>
+    <w:lsdException w:name="E-mail Signature" w:semiHidden="1" w:unhideWhenUsed="1"/>
+    <w:lsdException w:name="HTML Top of Form" w:semiHidden="1" w:unhideWhenUsed="1"/>
+    <w:lsdException w:name="HTML Bottom of Form" w:semiHidden="1" w:unhideWhenUsed="1"/>
+    <w:lsdException w:name="Normal (Web)" w:semiHidden="1" w:unhideWhenUsed="1"/>
+    <w:lsdException w:name="HTML Acronym" w:semiHidden="1" w:unhideWhenUsed="1"/>
+    <w:lsdException w:name="HTML Address" w:semiHidden="1" w:unhideWhenUsed="1"/>
+    <w:lsdException w:name="HTML Cite" w:semiHidden="1" w:unhideWhenUsed="1"/>
+    <w:lsdException w:name="HTML Code" w:semiHidden="1" w:unhideWhenUsed="1"/>
+    <w:lsdException w:name="HTML Definition" w:semiHidden="1" w:unhideWhenUsed="1"/>
+    <w:lsdException w:name="HTML Keyboard" w:semiHidden="1" w:unhideWhenUsed="1"/>
+    <w:lsdException w:name="HTML Preformatted" w:semiHidden="1" w:unhideWhenUsed="1"/>
+    <w:lsdException w:name="HTML Sample" w:semiHidden="1" w:unhideWhenUsed="1"/>
+    <w:lsdException w:name="HTML Typewriter" w:semiHidden="1" w:unhideWhenUsed="1"/>
+    <w:lsdException w:name="HTML Variable" w:semiHidden="1" w:unhideWhenUsed="1"/>
+    <w:lsdException w:name="Normal Table" w:semiHidden="1" w:unhideWhenUsed="1"/>
+    <w:lsdException w:name="annotation subject" w:semiHidden="1" w:unhideWhenUsed="1"/>
+    <w:lsdException w:name="No List" w:semiHidden="1" w:unhideWhenUsed="1"/>
+    <w:lsdException w:name="Outline List 1" w:semiHidden="1" w:unhideWhenUsed="1"/>
+    <w:lsdException w:name="Outline List 2" w:semiHidden="1" w:unhideWhenUsed="1"/>
+    <w:lsdException w:name="Outline List 3" w:semiHidden="1" w:unhideWhenUsed="1"/>
+    <w:lsdException w:name="Table Simple 1" w:semiHidden="1" w:unhideWhenUsed="1"/>
+    <w:lsdException w:name="Table Simple 2" w:semiHidden="1" w:unhideWhenUsed="1"/>
+    <w:lsdException w:name="Table Simple 3" w:semiHidden="1" w:unhideWhenUsed="1"/>
+    <w:lsdException w:name="Table Classic 1" w:semiHidden="1" w:unhideWhenUsed="1"/>
+    <w:lsdException w:name="Table Classic 2" w:semiHidden="1" w:unhideWhenUsed="1"/>
+    <w:lsdException w:name="Table Classic 3" w:semiHidden="1" w:unhideWhenUsed="1"/>
+    <w:lsdException w:name="Table Classic 4" w:semiHidden="1" w:unhideWhenUsed="1"/>
+    <w:lsdException w:name="Table Colorful 1" w:semiHidden="1" w:unhideWhenUsed="1"/>
+    <w:lsdException w:name="Table Colorful 2" w:semiHidden="1" w:unhideWhenUsed="1"/>
+    <w:lsdException w:name="Table Colorful 3" w:semiHidden="1" w:unhideWhenUsed="1"/>
+    <w:lsdException w:name="Table Columns 1" w:semiHidden="1" w:unhideWhenUsed="1"/>
+    <w:lsdException w:name="Table Columns 2" w:semiHidden="1" w:unhideWhenUsed="1"/>
+    <w:lsdException w:name="Table Columns 3" w:semiHidden="1" w:unhideWhenUsed="1"/>
+    <w:lsdException w:name="Table Columns 4" w:semiHidden="1" w:unhideWhenUsed="1"/>
+    <w:lsdException w:name="Table Columns 5" w:semiHidden="1" w:unhideWhenUsed="1"/>
+    <w:lsdException w:name="Table Grid 1" w:semiHidden="1" w:unhideWhenUsed="1"/>
+    <w:lsdException w:name="Table Grid 2" w:semiHidden="1" w:unhideWhenUsed="1"/>
+    <w:lsdException w:name="Table Grid 3" w:semiHidden="1" w:unhideWhenUsed="1"/>
+    <w:lsdException w:name="Table Grid 4" w:semiHidden="1" w:unhideWhenUsed="1"/>
+    <w:lsdException w:name="Table Grid 5" w:semiHidden="1" w:unhideWhenUsed="1"/>
+    <w:lsdException w:name="Table Grid 6" w:semiHidden="1" w:unhideWhenUsed="1"/>
+    <w:lsdException w:name="Table Grid 7" w:semiHidden="1" w:unhideWhenUsed="1"/>
+    <w:lsdException w:name="Table Grid 8" w:semiHidden="1" w:unhideWhenUsed="1"/>
+    <w:lsdException w:name="Table List 1" w:semiHidden="1" w:unhideWhenUsed="1"/>
+    <w:lsdException w:name="Table List 2" w:semiHidden="1" w:unhideWhenUsed="1"/>
+    <w:lsdException w:name="Table List 3" w:semiHidden="1" w:unhideWhenUsed="1"/>
+    <w:lsdException w:name="Table List 4" w:semiHidden="1" w:unhideWhenUsed="1"/>
+    <w:lsdException w:name="Table List 5" w:semiHidden="1" w:unhideWhenUsed="1"/>
+    <w:lsdException w:name="Table List 6" w:semiHidden="1" w:unhideWhenUsed="1"/>
+    <w:lsdException w:name="Table List 7" w:semiHidden="1" w:unhideWhenUsed="1"/>
+    <w:lsdException w:name="Table List 8" w:semiHidden="1" w:unhideWhenUsed="1"/>
+    <w:lsdException w:name="Table 3D effects 1" w:semiHidden="1" w:unhideWhenUsed="1"/>
+    <w:lsdException w:name="Table 3D effects 2" w:semiHidden="1" w:unhideWhenUsed="1"/>
+    <w:lsdException w:name="Table 3D effects 3" w:semiHidden="1" w:unhideWhenUsed="1"/>
+    <w:lsdException w:name="Table Contemporary" w:semiHidden="1" w:unhideWhenUsed="1"/>
+    <w:lsdException w:name="Table Elegant" w:semiHidden="1" w:unhideWhenUsed="1"/>
+    <w:lsdException w:name="Table Professional" w:semiHidden="1" w:unhideWhenUsed="1"/>
+    <w:lsdException w:name="Table Subtle 1" w:semiHidden="1" w:unhideWhenUsed="1"/>
+    <w:lsdException w:name="Table Subtle 2" w:semiHidden="1" w:unhideWhenUsed="1"/>
+    <w:lsdException w:name="Table Web 1" w:semiHidden="1" w:unhideWhenUsed="1"/>
+    <w:lsdException w:name="Table Web 2" w:semiHidden="1" w:unhideWhenUsed="1"/>
+    <w:lsdException w:name="Table Web 3" w:semiHidden="1" w:unhideWhenUsed="1"/>
+    <w:lsdException w:name="Balloon Text" w:semiHidden="1" w:unhideWhenUsed="1"/>
+    <w:lsdException w:name="Table Grid" w:uiPriority="39"/>
+    <w:lsdException w:name="Table Theme" w:semiHidden="1" w:unhideWhenUsed="1"/>
+    <w:lsdException w:name="Placeholder Text" w:semiHidden="1"/>
+    <w:lsdException w:name="No Spacing" w:uiPriority="1" w:qFormat="1"/>
+    <w:lsdException w:name="Light Shading" w:uiPriority="60"/>
+    <w:lsdException w:name="Light List" w:uiPriority="61"/>
+    <w:lsdException w:name="Light Grid" w:uiPriority="62"/>
+    <w:lsdException w:name="Medium Shading 1" w:uiPriority="63"/>
+    <w:lsdException w:name="Medium Shading 2" w:uiPriority="64"/>
+    <w:lsdException w:name="Medium List 1" w:uiPriority="65"/>
+    <w:lsdException w:name="Medium List 2" w:uiPriority="66"/>
+    <w:lsdException w:name="Medium Grid 1" w:uiPriority="67"/>
+    <w:lsdException w:name="Medium Grid 2" w:uiPriority="68"/>
+    <w:lsdException w:name="Medium Grid 3" w:uiPriority="69"/>
+    <w:lsdException w:name="Dark List" w:uiPriority="70"/>
+    <w:lsdException w:name="Colorful Shading" w:uiPriority="71"/>
+    <w:lsdException w:name="Colorful List" w:uiPriority="72"/>
+    <w:lsdException w:name="Colorful Grid" w:uiPriority="73"/>
+    <w:lsdException w:name="Light Shading Accent 1" w:uiPriority="60"/>
+    <w:lsdException w:name="Light List Accent 1" w:uiPriority="61"/>
+    <w:lsdException w:name="Light Grid Accent 1" w:uiPriority="62"/>
+    <w:lsdException w:name="Medium Shading 1 Accent 1" w:uiPriority="63"/>
+    <w:lsdException w:name="Medium Shading 2 Accent 1" w:uiPriority="64"/>
+    <w:lsdException w:name="Medium List 1 Accent 1" w:uiPriority="65"/>
+    <w:lsdException w:name="Revision" w:semiHidden="1"/>
+    <w:lsdException w:name="List Paragraph" w:uiPriority="34" w:qFormat="1"/>
+    <w:lsdException w:name="Quote" w:uiPriority="29" w:qFormat="1"/>
+    <w:lsdException w:name="Intense Quote" w:uiPriority="30" w:qFormat="1"/>
+    <w:lsdException w:name="Medium List 2 Accent 1" w:uiPriority="66"/>
+    <w:lsdException w:name="Medium Grid 1 Accent 1" w:uiPriority="67"/>
+    <w:lsdException w:name="Medium Grid 2 Accent 1" w:uiPriority="68"/>
+    <w:lsdException w:name="Medium Grid 3 Accent 1" w:uiPriority="69"/>
+    <w:lsdException w:name="Dark List Accent 1" w:uiPriority="70"/>
+    <w:lsdException w:name="Colorful Shading Accent 1" w:uiPriority="71"/>
+    <w:lsdException w:name="Colorful List Accent 1" w:uiPriority="72"/>
+    <w:lsdException w:name="Colorful Grid Accent 1" w:uiPriority="73"/>
+    <w:lsdException w:name="Light Shading Accent 2" w:uiPriority="60"/>
+    <w:lsdException w:name="Light List Accent 2" w:uiPriority="61"/>
+    <w:lsdException w:name="Light Grid Accent 2" w:uiPriority="62"/>
+    <w:lsdException w:name="Medium Shading 1 Accent 2" w:uiPriority="63"/>
+    <w:lsdException w:name="Medium Shading 2 Accent 2" w:uiPriority="64"/>
+    <w:lsdException w:name="Medium List 1 Accent 2" w:uiPriority="65"/>
+    <w:lsdException w:name="Medium List 2 Accent 2" w:uiPriority="66"/>
+    <w:lsdException w:name="Medium Grid 1 Accent 2" w:uiPriority="67"/>
+    <w:lsdException w:name="Medium Grid 2 Accent 2" w:uiPriority="68"/>
+    <w:lsdException w:name="Medium Grid 3 Accent 2" w:uiPriority="69"/>
+    <w:lsdException w:name="Dark List Accent 2" w:uiPriority="70"/>
+    <w:lsdException w:name="Colorful Shading Accent 2" w:uiPriority="71"/>
+    <w:lsdException w:name="Colorful List Accent 2" w:uiPriority="72"/>
+    <w:lsdException w:name="Colorful Grid Accent 2" w:uiPriority="73"/>
+    <w:lsdException w:name="Light Shading Accent 3" w:uiPriority="60"/>
+    <w:lsdException w:name="Light List Accent 3" w:uiPriority="61"/>
+    <w:lsdException w:name="Light Grid Accent 3" w:uiPriority="62"/>
+    <w:lsdException w:name="Medium Shading 1 Accent 3" w:uiPriority="63"/>
+    <w:lsdException w:name="Medium Shading 2 Accent 3" w:uiPriority="64"/>
+    <w:lsdException w:name="Medium List 1 Accent 3" w:uiPriority="65"/>
+    <w:lsdException w:name="Medium List 2 Accent 3" w:uiPriority="66"/>
+    <w:lsdException w:name="Medium Grid 1 Accent 3" w:uiPriority="67"/>
+    <w:lsdException w:name="Medium Grid 2 Accent 3" w:uiPriority="68"/>
+    <w:lsdException w:name="Medium Grid 3 Accent 3" w:uiPriority="69"/>
+    <w:lsdException w:name="Dark List Accent 3" w:uiPriority="70"/>
+    <w:lsdException w:name="Colorful Shading Accent 3" w:uiPriority="71"/>
+    <w:lsdException w:name="Colorful List Accent 3" w:uiPriority="72"/>
+    <w:lsdException w:name="Colorful Grid Accent 3" w:uiPriority="73"/>
+    <w:lsdException w:name="Light Shading Accent 4" w:uiPriority="60"/>
+    <w:lsdException w:name="Light List Accent 4" w:uiPriority="61"/>
+    <w:lsdException w:name="Light Grid Accent 4" w:uiPriority="62"/>
+    <w:lsdException w:name="Medium Shading 1 Accent 4" w:uiPriority="63"/>
+    <w:lsdException w:name="Medium Shading 2 Accent 4" w:uiPriority="64"/>
+    <w:lsdException w:name="Medium List 1 Accent 4" w:uiPriority="65"/>
+    <w:lsdException w:name="Medium List 2 Accent 4" w:uiPriority="66"/>
+    <w:lsdException w:name="Medium Grid 1 Accent 4" w:uiPriority="67"/>
+    <w:lsdException w:name="Medium Grid 2 Accent 4" w:uiPriority="68"/>
+    <w:lsdException w:name="Medium Grid 3 Accent 4" w:uiPriority="69"/>
+    <w:lsdException w:name="Dark List Accent 4" w:uiPriority="70"/>
+    <w:lsdException w:name="Colorful Shading Accent 4" w:uiPriority="71"/>
+    <w:lsdException w:name="Colorful List Accent 4" w:uiPriority="72"/>
+    <w:lsdException w:name="Colorful Grid Accent 4" w:uiPriority="73"/>
+    <w:lsdException w:name="Light Shading Accent 5" w:uiPriority="60"/>
+    <w:lsdException w:name="Light List Accent 5" w:uiPriority="61"/>
+    <w:lsdException w:name="Light Grid Accent 5" w:uiPriority="62"/>
+    <w:lsdException w:name="Medium Shading 1 Accent 5" w:uiPriority="63"/>
+    <w:lsdException w:name="Medium Shading 2 Accent 5" w:uiPriority="64"/>
+    <w:lsdException w:name="Medium List 1 Accent 5" w:uiPriority="65"/>
+    <w:lsdException w:name="Medium List 2 Accent 5" w:uiPriority="66"/>
+    <w:lsdException w:name="Medium Grid 1 Accent 5" w:uiPriority="67"/>
+    <w:lsdException w:name="Medium Grid 2 Accent 5" w:uiPriority="68"/>
+    <w:lsdException w:name="Medium Grid 3 Accent 5" w:uiPriority="69"/>
+    <w:lsdException w:name="Dark List Accent 5" w:uiPriority="70"/>
+    <w:lsdException w:name="Colorful Shading Accent 5" w:uiPriority="71"/>
+    <w:lsdException w:name="Colorful List Accent 5" w:uiPriority="72"/>
+    <w:lsdException w:name="Colorful Grid Accent 5" w:uiPriority="73"/>
+    <w:lsdException w:name="Light Shading Accent 6" w:uiPriority="60"/>
+    <w:lsdException w:name="Light List Accent 6" w:uiPriority="61"/>
+    <w:lsdException w:name="Light Grid Accent 6" w:uiPriority="62"/>
+    <w:lsdException w:name="Medium Shading 1 Accent 6" w:uiPriority="63"/>
+    <w:lsdException w:name="Medium Shading 2 Accent 6" w:uiPriority="64"/>
+    <w:lsdException w:name="Medium List 1 Accent 6" w:uiPriority="65"/>
+    <w:lsdException w:name="Medium List 2 Accent 6" w:uiPriority="66"/>
+    <w:lsdException w:name="Medium Grid 1 Accent 6" w:uiPriority="67"/>
+    <w:lsdException w:name="Medium Grid 2 Accent 6" w:uiPriority="68"/>
+    <w:lsdException w:name="Medium Grid 3 Accent 6" w:uiPriority="69"/>
+    <w:lsdException w:name="Dark List Accent 6" w:uiPriority="70"/>
+    <w:lsdException w:name="Colorful Shading Accent 6" w:uiPriority="71"/>
+    <w:lsdException w:name="Colorful List Accent 6" w:uiPriority="72"/>
+    <w:lsdException w:name="Colorful Grid Accent 6" w:uiPriority="73"/>
+    <w:lsdException w:name="Subtle Emphasis" w:uiPriority="19" w:qFormat="1"/>
+    <w:lsdException w:name="Intense Emphasis" w:uiPriority="21" w:qFormat="1"/>
+    <w:lsdException w:name="Subtle Reference" w:uiPriority="31" w:qFormat="1"/>
+    <w:lsdException w:name="Intense Reference" w:uiPriority="32" w:qFormat="1"/>
+    <w:lsdException w:name="Book Title" w:uiPriority="33" w:qFormat="1"/>
+    <w:lsdException w:name="Bibliography" w:semiHidden="1" w:uiPriority="37" w:unhideWhenUsed="1"/>
+    <w:lsdException w:name="TOC Heading" w:semiHidden="1" w:uiPriority="39" w:unhideWhenUsed="1" w:qFormat="1"/>
+    <w:lsdException w:name="Plain Table 1" w:uiPriority="41"/>
+    <w:lsdException w:name="Plain Table 2" w:uiPriority="42"/>
+    <w:lsdException w:name="Plain Table 3" w:uiPriority="43"/>
+    <w:lsdException w:name="Plain Table 4" w:uiPriority="44"/>
+    <w:lsdException w:name="Plain Table 5" w:uiPriority="45"/>
+    <w:lsdException w:name="Grid Table Light" w:uiPriority="40"/>
+    <w:lsdException w:name="Grid Table 1 Light" w:uiPriority="46"/>
+    <w:lsdException w:name="Grid Table 2" w:uiPriority="47"/>
+    <w:lsdException w:name="Grid Table 3" w:uiPriority="48"/>
+    <w:lsdException w:name="Grid Table 4" w:uiPriority="49"/>
+    <w:lsdException w:name="Grid Table 5 Dark" w:uiPriority="50"/>
+    <w:lsdException w:name="Grid Table 6 Colorful" w:uiPriority="51"/>
+    <w:lsdException w:name="Grid Table 7 Colorful" w:uiPriority="52"/>
+    <w:lsdException w:name="Grid Table 1 Light Accent 1" w:uiPriority="46"/>
+    <w:lsdException w:name="Grid Table 2 Accent 1" w:uiPriority="47"/>
+    <w:lsdException w:name="Grid Table 3 Accent 1" w:uiPriority="48"/>
+    <w:lsdException w:name="Grid Table 4 Accent 1" w:uiPriority="49"/>
+    <w:lsdException w:name="Grid Table 5 Dark Accent 1" w:uiPriority="50"/>
+    <w:lsdException w:name="Grid Table 6 Colorful Accent 1" w:uiPriority="51"/>
+    <w:lsdException w:name="Grid Table 7 Colorful Accent 1" w:uiPriority="52"/>
+    <w:lsdException w:name="Grid Table 1 Light Accent 2" w:uiPriority="46"/>
+    <w:lsdException w:name="Grid Table 2 Accent 2" w:uiPriority="47"/>
+    <w:lsdException w:name="Grid Table 3 Accent 2" w:uiPriority="48"/>
+    <w:lsdException w:name="Grid Table 4 Accent 2" w:uiPriority="49"/>
+    <w:lsdException w:name="Grid Table 5 Dark Accent 2" w:uiPriority="50"/>
+    <w:lsdException w:name="Grid Table 6 Colorful Accent 2" w:uiPriority="51"/>
+    <w:lsdException w:name="Grid Table 7 Colorful Accent 2" w:uiPriority="52"/>
+    <w:lsdException w:name="Grid Table 1 Light Accent 3" w:uiPriority="46"/>
+    <w:lsdException w:name="Grid Table 2 Accent 3" w:uiPriority="47"/>
+    <w:lsdException w:name="Grid Table 3 Accent 3" w:uiPriority="48"/>
+    <w:lsdException w:name="Grid Table 4 Accent 3" w:uiPriority="49"/>
+    <w:lsdException w:name="Grid Table 5 Dark Accent 3" w:uiPriority="50"/>
+    <w:lsdException w:name="Grid Table 6 Colorful Accent 3" w:uiPriority="51"/>
+    <w:lsdException w:name="Grid Table 7 Colorful Accent 3" w:uiPriority="52"/>
+    <w:lsdException w:name="Grid Table 1 Light Accent 4" w:uiPriority="46"/>
+    <w:lsdException w:name="Grid Table 2 Accent 4" w:uiPriority="47"/>
+    <w:lsdException w:name="Grid Table 3 Accent 4" w:uiPriority="48"/>
+    <w:lsdException w:name="Grid Table 4 Accent 4" w:uiPriority="49"/>
+    <w:lsdException w:name="Grid Table 5 Dark Accent 4" w:uiPriority="50"/>
+    <w:lsdException w:name="Grid Table 6 Colorful Accent 4" w:uiPriority="51"/>
+    <w:lsdException w:name="Grid Table 7 Colorful Accent 4" w:uiPriority="52"/>
+    <w:lsdException w:name="Grid Table 1 Light Accent 5" w:uiPriority="46"/>
+    <w:lsdException w:name="Grid Table 2 Accent 5" w:uiPriority="47"/>
+    <w:lsdException w:name="Grid Table 3 Accent 5" w:uiPriority="48"/>
+    <w:lsdException w:name="Grid Table 4 Accent 5" w:uiPriority="49"/>
+    <w:lsdException w:name="Grid Table 5 Dark Accent 5" w:uiPriority="50"/>
+    <w:lsdException w:name="Grid Table 6 Colorful Accent 5" w:uiPriority="51"/>
+    <w:lsdException w:name="Grid Table 7 Colorful Accent 5" w:uiPriority="52"/>
+    <w:lsdException w:name="Grid Table 1 Light Accent 6" w:uiPriority="46"/>
+    <w:lsdException w:name="Grid Table 2 Accent 6" w:uiPriority="47"/>
+    <w:lsdException w:name="Grid Table 3 Accent 6" w:uiPriority="48"/>
+    <w:lsdException w:name="Grid Table 4 Accent 6" w:uiPriority="49"/>
+    <w:lsdException w:name="Grid Table 5 Dark Accent 6" w:uiPriority="50"/>
+    <w:lsdException w:name="Grid Table 6 Colorful Accent 6" w:uiPriority="51"/>
+    <w:lsdException w:name="Grid Table 7 Colorful Accent 6" w:uiPriority="52"/>
+    <w:lsdException w:name="List Table 1 Light" w:uiPriority="46"/>
+    <w:lsdException w:name="List Table 2" w:uiPriority="47"/>
+    <w:lsdException w:name="List Table 3" w:uiPriority="48"/>
+    <w:lsdException w:name="List Table 4" w:uiPriority="49"/>
+    <w:lsdException w:name="List Table 5 Dark" w:uiPriority="50"/>
+    <w:lsdException w:name="List Table 6 Colorful" w:uiPriority="51"/>
+    <w:lsdException w:name="List Table 7 Colorful" w:uiPriority="52"/>
+    <w:lsdException w:name="List Table 1 Light Accent 1" w:uiPriority="46"/>
+    <w:lsdException w:name="List Table 2 Accent 1" w:uiPriority="47"/>
+    <w:lsdException w:name="List Table 3 Accent 1" w:uiPriority="48"/>
+    <w:lsdException w:name="List Table 4 Accent 1" w:uiPriority="49"/>
+    <w:lsdException w:name="List Table 5 Dark Accent 1" w:uiPriority="50"/>
+    <w:lsdException w:name="List Table 6 Colorful Accent 1" w:uiPriority="51"/>
+    <w:lsdException w:name="List Table 7 Colorful Accent 1" w:uiPriority="52"/>
+    <w:lsdException w:name="List Table 1 Light Accent 2" w:uiPriority="46"/>
+    <w:lsdException w:name="List Table 2 Accent 2" w:uiPriority="47"/>
+    <w:lsdException w:name="List Table 3 Accent 2" w:uiPriority="48"/>
+    <w:lsdException w:name="List Table 4 Accent 2" w:uiPriority="49"/>
+    <w:lsdException w:name="List Table 5 Dark Accent 2" w:uiPriority="50"/>
+    <w:lsdException w:name="List Table 6 Colorful Accent 2" w:uiPriority="51"/>
+    <w:lsdException w:name="List Table 7 Colorful Accent 2" w:uiPriority="52"/>
+    <w:lsdException w:name="List Table 1 Light Accent 3" w:uiPriority="46"/>
+    <w:lsdException w:name="List Table 2 Accent 3" w:uiPriority="47"/>
+    <w:lsdException w:name="List Table 3 Accent 3" w:uiPriority="48"/>
+    <w:lsdException w:name="List Table 4 Accent 3" w:uiPriority="49"/>
+    <w:lsdException w:name="List Table 5 Dark Accent 3" w:uiPriority="50"/>
+    <w:lsdException w:name="List Table 6 Colorful Accent 3" w:uiPriority="51"/>
+    <w:lsdException w:name="List Table 7 Colorful Accent 3" w:uiPriority="52"/>
+    <w:lsdException w:name="List Table 1 Light Accent 4" w:uiPriority="46"/>
+    <w:lsdException w:name="List Table 2 Accent 4" w:uiPriority="47"/>
+    <w:lsdException w:name="List Table 3 Accent 4" w:uiPriority="48"/>
+    <w:lsdException w:name="List Table 4 Accent 4" w:uiPriority="49"/>
+    <w:lsdException w:name="List Table 5 Dark Accent 4" w:uiPriority="50"/>
+    <w:lsdException w:name="List Table 6 Colorful Accent 4" w:uiPriority="51"/>
+    <w:lsdException w:name="List Table 7 Colorful Accent 4" w:uiPriority="52"/>
+    <w:lsdException w:name="List Table 1 Light Accent 5" w:uiPriority="46"/>
+    <w:lsdException w:name="List Table 2 Accent 5" w:uiPriority="47"/>
+    <w:lsdException w:name="List Table 3 Accent 5" w:uiPriority="48"/>
+    <w:lsdException w:name="List Table 4 Accent 5" w:uiPriority="49"/>
+    <w:lsdException w:name="List Table 5 Dark Accent 5" w:uiPriority="50"/>
+    <w:lsdException w:name="List Table 6 Colorful Accent 5" w:uiPriority="51"/>
+    <w:lsdException w:name="List Table 7 Colorful Accent 5" w:uiPriority="52"/>
+    <w:lsdException w:name="List Table 1 Light Accent 6" w:uiPriority="46"/>
+    <w:lsdException w:name="List Table 2 Accent 6" w:uiPriority="47"/>
+    <w:lsdException w:name="List Table 3 Accent 6" w:uiPriority="48"/>
+    <w:lsdException w:name="List Table 4 Accent 6" w:uiPriority="49"/>
+    <w:lsdException w:name="List Table 5 Dark Accent 6" w:uiPriority="50"/>
+    <w:lsdException w:name="List Table 6 Colorful Accent 6" w:uiPriority="51"/>
+    <w:lsdException w:name="List Table 7 Colorful Accent 6" w:uiPriority="52"/>
   </w:latentStyles>
   <w:style w:type="paragraph" w:default="1" w:styleId="Normal">
     <w:name w:val="Normal"/>
@@ -2316,7 +2770,6 @@
     <w:uiPriority w:val="99"/>
     <w:semiHidden/>
     <w:unhideWhenUsed/>
-    <w:qFormat/>
     <w:tblPr>
       <w:tblInd w:w="0" w:type="dxa"/>
       <w:tblCellMar>
@@ -2609,7 +3062,7 @@
   <a:extraClrSchemeLst/>
   <a:extLst>
     <a:ext uri="{05A4C25C-085E-4340-85A3-A5531E510DB2}">
-      <thm15:themeFamily xmlns="" xmlns:thm15="http://schemas.microsoft.com/office/thememl/2012/main" name="Office Theme" id="{62F939B6-93AF-4DB8-9C6B-D6C7DFDC589F}" vid="{4A3C46E8-61CC-4603-A589-7422A47A8E4A}"/>
+      <thm15:themeFamily xmlns:thm15="http://schemas.microsoft.com/office/thememl/2012/main" name="Office Theme" id="{62F939B6-93AF-4DB8-9C6B-D6C7DFDC589F}" vid="{4A3C46E8-61CC-4603-A589-7422A47A8E4A}"/>
     </a:ext>
   </a:extLst>
 </a:theme>

</xml_diff>

<commit_message>
Revisión de faltantes en relevamiento
Únicamente se revisaron algunos puntos faltantes.
</commit_message>
<xml_diff>
--- a/# Relevamiento/2017-06-17_Relevamiento.docx
+++ b/# Relevamiento/2017-06-17_Relevamiento.docx
@@ -1240,6 +1240,72 @@
         </w:rPr>
         <w:t xml:space="preserve"> del Hecho"</w:t>
       </w:r>
+      <w:r>
+        <w:rPr>
+          <w:rFonts w:ascii="Arial" w:eastAsia="Times New Roman" w:hAnsi="Arial" w:cs="Arial"/>
+          <w:color w:val="222222"/>
+          <w:sz w:val="19"/>
+          <w:szCs w:val="19"/>
+          <w:lang w:eastAsia="es-AR"/>
+        </w:rPr>
+        <w:t xml:space="preserve"> </w:t>
+      </w:r>
+      <w:r>
+        <w:rPr>
+          <w:rFonts w:ascii="Arial" w:eastAsia="Times New Roman" w:hAnsi="Arial" w:cs="Arial"/>
+          <w:color w:val="222222"/>
+          <w:sz w:val="19"/>
+          <w:szCs w:val="19"/>
+          <w:highlight w:val="green"/>
+          <w:lang w:eastAsia="es-AR"/>
+        </w:rPr>
+        <w:t xml:space="preserve">(Hay 4,294,967,295 (232−1) bytes =  4 </w:t>
+      </w:r>
+      <w:proofErr w:type="spellStart"/>
+      <w:r>
+        <w:rPr>
+          <w:rFonts w:ascii="Arial" w:eastAsia="Times New Roman" w:hAnsi="Arial" w:cs="Arial"/>
+          <w:color w:val="222222"/>
+          <w:sz w:val="19"/>
+          <w:szCs w:val="19"/>
+          <w:highlight w:val="green"/>
+          <w:lang w:eastAsia="es-AR"/>
+        </w:rPr>
+        <w:t>GiB</w:t>
+      </w:r>
+      <w:proofErr w:type="spellEnd"/>
+      <w:r>
+        <w:rPr>
+          <w:rFonts w:ascii="Arial" w:eastAsia="Times New Roman" w:hAnsi="Arial" w:cs="Arial"/>
+          <w:color w:val="222222"/>
+          <w:sz w:val="19"/>
+          <w:szCs w:val="19"/>
+          <w:highlight w:val="green"/>
+          <w:lang w:eastAsia="es-AR"/>
+        </w:rPr>
+        <w:t>)</w:t>
+      </w:r>
+      <w:r>
+        <w:rPr>
+          <w:rFonts w:ascii="Arial" w:eastAsia="Times New Roman" w:hAnsi="Arial" w:cs="Arial"/>
+          <w:color w:val="222222"/>
+          <w:sz w:val="19"/>
+          <w:szCs w:val="19"/>
+          <w:lang w:eastAsia="es-AR"/>
+        </w:rPr>
+        <w:t xml:space="preserve"> </w:t>
+      </w:r>
+      <w:r>
+        <w:rPr>
+          <w:rFonts w:ascii="Arial" w:eastAsia="Times New Roman" w:hAnsi="Arial" w:cs="Arial"/>
+          <w:color w:val="222222"/>
+          <w:sz w:val="19"/>
+          <w:szCs w:val="19"/>
+          <w:highlight w:val="yellow"/>
+          <w:lang w:eastAsia="es-AR"/>
+        </w:rPr>
+        <w:t>En tal caso se podría agrandar todo lo que es texto a cargar, que ocupe únicamente 2 renglones o a lo sumo 3.</w:t>
+      </w:r>
     </w:p>
     <w:p>
       <w:pPr>
@@ -1283,6 +1349,27 @@
         </w:rPr>
         <w:t xml:space="preserve"> del hecho "Lugar de primer atención medica" y dejar un breve espacio para completar.</w:t>
       </w:r>
+      <w:r>
+        <w:rPr>
+          <w:rFonts w:ascii="Arial" w:eastAsia="Times New Roman" w:hAnsi="Arial" w:cs="Arial"/>
+          <w:color w:val="222222"/>
+          <w:sz w:val="19"/>
+          <w:szCs w:val="19"/>
+          <w:lang w:eastAsia="es-AR"/>
+        </w:rPr>
+        <w:t xml:space="preserve"> - </w:t>
+      </w:r>
+      <w:r>
+        <w:rPr>
+          <w:rFonts w:ascii="Arial" w:eastAsia="Times New Roman" w:hAnsi="Arial" w:cs="Arial"/>
+          <w:color w:val="222222"/>
+          <w:sz w:val="19"/>
+          <w:szCs w:val="19"/>
+          <w:highlight w:val="red"/>
+          <w:lang w:eastAsia="es-AR"/>
+        </w:rPr>
+        <w:t>BATISTA AGREGAR DETALLE TIPO.</w:t>
+      </w:r>
     </w:p>
     <w:p>
       <w:pPr>
@@ -1882,7 +1969,6 @@
           <w:highlight w:val="green"/>
           <w:lang w:eastAsia="es-AR"/>
         </w:rPr>
-        <w:lastRenderedPageBreak/>
         <w:t>PEDIR MEDIACIÓN                    - SI/NO</w:t>
       </w:r>
       <w:r>
@@ -2109,19 +2195,6 @@
         </w:rPr>
         <w:t>Estudio Jurídico</w:t>
       </w:r>
-    </w:p>
-    <w:p>
-      <w:pPr>
-        <w:shd w:val="clear" w:color="auto" w:fill="FFFFFF"/>
-        <w:spacing w:after="0" w:line="240" w:lineRule="auto"/>
-        <w:rPr>
-          <w:rFonts w:ascii="Arial" w:eastAsia="Times New Roman" w:hAnsi="Arial" w:cs="Arial"/>
-          <w:color w:val="222222"/>
-          <w:sz w:val="19"/>
-          <w:szCs w:val="19"/>
-          <w:lang w:eastAsia="es-AR"/>
-        </w:rPr>
-      </w:pPr>
       <w:r>
         <w:rPr>
           <w:rFonts w:ascii="Arial" w:eastAsia="Times New Roman" w:hAnsi="Arial" w:cs="Arial"/>
@@ -2130,21 +2203,31 @@
           <w:szCs w:val="19"/>
           <w:lang w:eastAsia="es-AR"/>
         </w:rPr>
+        <w:t xml:space="preserve"> </w:t>
+      </w:r>
+    </w:p>
+    <w:p>
+      <w:pPr>
+        <w:shd w:val="clear" w:color="auto" w:fill="FFFFFF"/>
+        <w:spacing w:after="0" w:line="240" w:lineRule="auto"/>
+        <w:rPr>
+          <w:rFonts w:ascii="Arial" w:eastAsia="Times New Roman" w:hAnsi="Arial" w:cs="Arial"/>
+          <w:color w:val="222222"/>
+          <w:sz w:val="19"/>
+          <w:szCs w:val="19"/>
+          <w:lang w:eastAsia="es-AR"/>
+        </w:rPr>
+      </w:pPr>
+      <w:r>
+        <w:rPr>
+          <w:rFonts w:ascii="Arial" w:eastAsia="Times New Roman" w:hAnsi="Arial" w:cs="Arial"/>
+          <w:color w:val="000000"/>
+          <w:sz w:val="19"/>
+          <w:szCs w:val="19"/>
+          <w:lang w:eastAsia="es-AR"/>
+        </w:rPr>
         <w:t>Domicilio</w:t>
       </w:r>
-    </w:p>
-    <w:p>
-      <w:pPr>
-        <w:shd w:val="clear" w:color="auto" w:fill="FFFFFF"/>
-        <w:spacing w:after="0" w:line="240" w:lineRule="auto"/>
-        <w:rPr>
-          <w:rFonts w:ascii="Arial" w:eastAsia="Times New Roman" w:hAnsi="Arial" w:cs="Arial"/>
-          <w:color w:val="222222"/>
-          <w:sz w:val="19"/>
-          <w:szCs w:val="19"/>
-          <w:lang w:eastAsia="es-AR"/>
-        </w:rPr>
-      </w:pPr>
       <w:r>
         <w:rPr>
           <w:rFonts w:ascii="Arial" w:eastAsia="Times New Roman" w:hAnsi="Arial" w:cs="Arial"/>
@@ -2153,21 +2236,31 @@
           <w:szCs w:val="19"/>
           <w:lang w:eastAsia="es-AR"/>
         </w:rPr>
+        <w:t xml:space="preserve"> </w:t>
+      </w:r>
+    </w:p>
+    <w:p>
+      <w:pPr>
+        <w:shd w:val="clear" w:color="auto" w:fill="FFFFFF"/>
+        <w:spacing w:after="0" w:line="240" w:lineRule="auto"/>
+        <w:rPr>
+          <w:rFonts w:ascii="Arial" w:eastAsia="Times New Roman" w:hAnsi="Arial" w:cs="Arial"/>
+          <w:color w:val="222222"/>
+          <w:sz w:val="19"/>
+          <w:szCs w:val="19"/>
+          <w:lang w:eastAsia="es-AR"/>
+        </w:rPr>
+      </w:pPr>
+      <w:r>
+        <w:rPr>
+          <w:rFonts w:ascii="Arial" w:eastAsia="Times New Roman" w:hAnsi="Arial" w:cs="Arial"/>
+          <w:color w:val="000000"/>
+          <w:sz w:val="19"/>
+          <w:szCs w:val="19"/>
+          <w:lang w:eastAsia="es-AR"/>
+        </w:rPr>
         <w:t>Abogado</w:t>
       </w:r>
-    </w:p>
-    <w:p>
-      <w:pPr>
-        <w:shd w:val="clear" w:color="auto" w:fill="FFFFFF"/>
-        <w:spacing w:after="0" w:line="240" w:lineRule="auto"/>
-        <w:rPr>
-          <w:rFonts w:ascii="Arial" w:eastAsia="Times New Roman" w:hAnsi="Arial" w:cs="Arial"/>
-          <w:color w:val="222222"/>
-          <w:sz w:val="19"/>
-          <w:szCs w:val="19"/>
-          <w:lang w:eastAsia="es-AR"/>
-        </w:rPr>
-      </w:pPr>
       <w:r>
         <w:rPr>
           <w:rFonts w:ascii="Arial" w:eastAsia="Times New Roman" w:hAnsi="Arial" w:cs="Arial"/>
@@ -2176,21 +2269,31 @@
           <w:szCs w:val="19"/>
           <w:lang w:eastAsia="es-AR"/>
         </w:rPr>
+        <w:t xml:space="preserve"> </w:t>
+      </w:r>
+    </w:p>
+    <w:p>
+      <w:pPr>
+        <w:shd w:val="clear" w:color="auto" w:fill="FFFFFF"/>
+        <w:spacing w:after="0" w:line="240" w:lineRule="auto"/>
+        <w:rPr>
+          <w:rFonts w:ascii="Arial" w:eastAsia="Times New Roman" w:hAnsi="Arial" w:cs="Arial"/>
+          <w:color w:val="222222"/>
+          <w:sz w:val="19"/>
+          <w:szCs w:val="19"/>
+          <w:lang w:eastAsia="es-AR"/>
+        </w:rPr>
+      </w:pPr>
+      <w:r>
+        <w:rPr>
+          <w:rFonts w:ascii="Arial" w:eastAsia="Times New Roman" w:hAnsi="Arial" w:cs="Arial"/>
+          <w:color w:val="000000"/>
+          <w:sz w:val="19"/>
+          <w:szCs w:val="19"/>
+          <w:lang w:eastAsia="es-AR"/>
+        </w:rPr>
         <w:t>Teléfono</w:t>
       </w:r>
-    </w:p>
-    <w:p>
-      <w:pPr>
-        <w:shd w:val="clear" w:color="auto" w:fill="FFFFFF"/>
-        <w:spacing w:after="0" w:line="240" w:lineRule="auto"/>
-        <w:rPr>
-          <w:rFonts w:ascii="Arial" w:eastAsia="Times New Roman" w:hAnsi="Arial" w:cs="Arial"/>
-          <w:color w:val="222222"/>
-          <w:sz w:val="19"/>
-          <w:szCs w:val="19"/>
-          <w:lang w:eastAsia="es-AR"/>
-        </w:rPr>
-      </w:pPr>
       <w:r>
         <w:rPr>
           <w:rFonts w:ascii="Arial" w:eastAsia="Times New Roman" w:hAnsi="Arial" w:cs="Arial"/>
@@ -2199,34 +2302,31 @@
           <w:szCs w:val="19"/>
           <w:lang w:eastAsia="es-AR"/>
         </w:rPr>
+        <w:t xml:space="preserve"> </w:t>
+      </w:r>
+    </w:p>
+    <w:p>
+      <w:pPr>
+        <w:shd w:val="clear" w:color="auto" w:fill="FFFFFF"/>
+        <w:spacing w:after="0" w:line="240" w:lineRule="auto"/>
+        <w:rPr>
+          <w:rFonts w:ascii="Arial" w:eastAsia="Times New Roman" w:hAnsi="Arial" w:cs="Arial"/>
+          <w:color w:val="222222"/>
+          <w:sz w:val="19"/>
+          <w:szCs w:val="19"/>
+          <w:lang w:eastAsia="es-AR"/>
+        </w:rPr>
+      </w:pPr>
+      <w:r>
+        <w:rPr>
+          <w:rFonts w:ascii="Arial" w:eastAsia="Times New Roman" w:hAnsi="Arial" w:cs="Arial"/>
+          <w:color w:val="000000"/>
+          <w:sz w:val="19"/>
+          <w:szCs w:val="19"/>
+          <w:lang w:eastAsia="es-AR"/>
+        </w:rPr>
         <w:t>Mail</w:t>
       </w:r>
-    </w:p>
-    <w:p>
-      <w:pPr>
-        <w:shd w:val="clear" w:color="auto" w:fill="FFFFFF"/>
-        <w:spacing w:after="0" w:line="240" w:lineRule="auto"/>
-        <w:rPr>
-          <w:rFonts w:ascii="Arial" w:eastAsia="Times New Roman" w:hAnsi="Arial" w:cs="Arial"/>
-          <w:color w:val="222222"/>
-          <w:sz w:val="19"/>
-          <w:szCs w:val="19"/>
-          <w:lang w:eastAsia="es-AR"/>
-        </w:rPr>
-      </w:pPr>
-    </w:p>
-    <w:p>
-      <w:pPr>
-        <w:shd w:val="clear" w:color="auto" w:fill="FFFFFF"/>
-        <w:spacing w:after="0" w:line="240" w:lineRule="auto"/>
-        <w:rPr>
-          <w:rFonts w:ascii="Arial" w:eastAsia="Times New Roman" w:hAnsi="Arial" w:cs="Arial"/>
-          <w:color w:val="222222"/>
-          <w:sz w:val="19"/>
-          <w:szCs w:val="19"/>
-          <w:lang w:eastAsia="es-AR"/>
-        </w:rPr>
-      </w:pPr>
       <w:r>
         <w:rPr>
           <w:rFonts w:ascii="Arial" w:eastAsia="Times New Roman" w:hAnsi="Arial" w:cs="Arial"/>
@@ -2235,21 +2335,44 @@
           <w:szCs w:val="19"/>
           <w:lang w:eastAsia="es-AR"/>
         </w:rPr>
+        <w:t xml:space="preserve"> </w:t>
+      </w:r>
+    </w:p>
+    <w:p>
+      <w:pPr>
+        <w:shd w:val="clear" w:color="auto" w:fill="FFFFFF"/>
+        <w:spacing w:after="0" w:line="240" w:lineRule="auto"/>
+        <w:rPr>
+          <w:rFonts w:ascii="Arial" w:eastAsia="Times New Roman" w:hAnsi="Arial" w:cs="Arial"/>
+          <w:color w:val="222222"/>
+          <w:sz w:val="19"/>
+          <w:szCs w:val="19"/>
+          <w:lang w:eastAsia="es-AR"/>
+        </w:rPr>
+      </w:pPr>
+    </w:p>
+    <w:p>
+      <w:pPr>
+        <w:shd w:val="clear" w:color="auto" w:fill="FFFFFF"/>
+        <w:spacing w:after="0" w:line="240" w:lineRule="auto"/>
+        <w:rPr>
+          <w:rFonts w:ascii="Arial" w:eastAsia="Times New Roman" w:hAnsi="Arial" w:cs="Arial"/>
+          <w:color w:val="222222"/>
+          <w:sz w:val="19"/>
+          <w:szCs w:val="19"/>
+          <w:lang w:eastAsia="es-AR"/>
+        </w:rPr>
+      </w:pPr>
+      <w:r>
+        <w:rPr>
+          <w:rFonts w:ascii="Arial" w:eastAsia="Times New Roman" w:hAnsi="Arial" w:cs="Arial"/>
+          <w:color w:val="000000"/>
+          <w:sz w:val="19"/>
+          <w:szCs w:val="19"/>
+          <w:lang w:eastAsia="es-AR"/>
+        </w:rPr>
         <w:t>Nombre del mediador</w:t>
       </w:r>
-    </w:p>
-    <w:p>
-      <w:pPr>
-        <w:shd w:val="clear" w:color="auto" w:fill="FFFFFF"/>
-        <w:spacing w:after="0" w:line="240" w:lineRule="auto"/>
-        <w:rPr>
-          <w:rFonts w:ascii="Arial" w:eastAsia="Times New Roman" w:hAnsi="Arial" w:cs="Arial"/>
-          <w:color w:val="222222"/>
-          <w:sz w:val="19"/>
-          <w:szCs w:val="19"/>
-          <w:lang w:eastAsia="es-AR"/>
-        </w:rPr>
-      </w:pPr>
       <w:r>
         <w:rPr>
           <w:rFonts w:ascii="Arial" w:eastAsia="Times New Roman" w:hAnsi="Arial" w:cs="Arial"/>
@@ -2258,21 +2381,31 @@
           <w:szCs w:val="19"/>
           <w:lang w:eastAsia="es-AR"/>
         </w:rPr>
+        <w:t xml:space="preserve"> </w:t>
+      </w:r>
+    </w:p>
+    <w:p>
+      <w:pPr>
+        <w:shd w:val="clear" w:color="auto" w:fill="FFFFFF"/>
+        <w:spacing w:after="0" w:line="240" w:lineRule="auto"/>
+        <w:rPr>
+          <w:rFonts w:ascii="Arial" w:eastAsia="Times New Roman" w:hAnsi="Arial" w:cs="Arial"/>
+          <w:color w:val="222222"/>
+          <w:sz w:val="19"/>
+          <w:szCs w:val="19"/>
+          <w:lang w:eastAsia="es-AR"/>
+        </w:rPr>
+      </w:pPr>
+      <w:r>
+        <w:rPr>
+          <w:rFonts w:ascii="Arial" w:eastAsia="Times New Roman" w:hAnsi="Arial" w:cs="Arial"/>
+          <w:color w:val="000000"/>
+          <w:sz w:val="19"/>
+          <w:szCs w:val="19"/>
+          <w:lang w:eastAsia="es-AR"/>
+        </w:rPr>
         <w:t>Domicilio</w:t>
       </w:r>
-    </w:p>
-    <w:p>
-      <w:pPr>
-        <w:shd w:val="clear" w:color="auto" w:fill="FFFFFF"/>
-        <w:spacing w:after="0" w:line="240" w:lineRule="auto"/>
-        <w:rPr>
-          <w:rFonts w:ascii="Arial" w:eastAsia="Times New Roman" w:hAnsi="Arial" w:cs="Arial"/>
-          <w:color w:val="222222"/>
-          <w:sz w:val="19"/>
-          <w:szCs w:val="19"/>
-          <w:lang w:eastAsia="es-AR"/>
-        </w:rPr>
-      </w:pPr>
       <w:r>
         <w:rPr>
           <w:rFonts w:ascii="Arial" w:eastAsia="Times New Roman" w:hAnsi="Arial" w:cs="Arial"/>
@@ -2281,21 +2414,31 @@
           <w:szCs w:val="19"/>
           <w:lang w:eastAsia="es-AR"/>
         </w:rPr>
+        <w:t xml:space="preserve"> </w:t>
+      </w:r>
+    </w:p>
+    <w:p>
+      <w:pPr>
+        <w:shd w:val="clear" w:color="auto" w:fill="FFFFFF"/>
+        <w:spacing w:after="0" w:line="240" w:lineRule="auto"/>
+        <w:rPr>
+          <w:rFonts w:ascii="Arial" w:eastAsia="Times New Roman" w:hAnsi="Arial" w:cs="Arial"/>
+          <w:color w:val="222222"/>
+          <w:sz w:val="19"/>
+          <w:szCs w:val="19"/>
+          <w:lang w:eastAsia="es-AR"/>
+        </w:rPr>
+      </w:pPr>
+      <w:r>
+        <w:rPr>
+          <w:rFonts w:ascii="Arial" w:eastAsia="Times New Roman" w:hAnsi="Arial" w:cs="Arial"/>
+          <w:color w:val="000000"/>
+          <w:sz w:val="19"/>
+          <w:szCs w:val="19"/>
+          <w:lang w:eastAsia="es-AR"/>
+        </w:rPr>
         <w:t>Teléfono</w:t>
       </w:r>
-    </w:p>
-    <w:p>
-      <w:pPr>
-        <w:shd w:val="clear" w:color="auto" w:fill="FFFFFF"/>
-        <w:spacing w:after="0" w:line="240" w:lineRule="auto"/>
-        <w:rPr>
-          <w:rFonts w:ascii="Arial" w:eastAsia="Times New Roman" w:hAnsi="Arial" w:cs="Arial"/>
-          <w:color w:val="222222"/>
-          <w:sz w:val="19"/>
-          <w:szCs w:val="19"/>
-          <w:lang w:eastAsia="es-AR"/>
-        </w:rPr>
-      </w:pPr>
       <w:r>
         <w:rPr>
           <w:rFonts w:ascii="Arial" w:eastAsia="Times New Roman" w:hAnsi="Arial" w:cs="Arial"/>
@@ -2304,7 +2447,40 @@
           <w:szCs w:val="19"/>
           <w:lang w:eastAsia="es-AR"/>
         </w:rPr>
+        <w:t xml:space="preserve"> </w:t>
+      </w:r>
+    </w:p>
+    <w:p>
+      <w:pPr>
+        <w:shd w:val="clear" w:color="auto" w:fill="FFFFFF"/>
+        <w:spacing w:after="0" w:line="240" w:lineRule="auto"/>
+        <w:rPr>
+          <w:rFonts w:ascii="Arial" w:eastAsia="Times New Roman" w:hAnsi="Arial" w:cs="Arial"/>
+          <w:color w:val="222222"/>
+          <w:sz w:val="19"/>
+          <w:szCs w:val="19"/>
+          <w:lang w:eastAsia="es-AR"/>
+        </w:rPr>
+      </w:pPr>
+      <w:r>
+        <w:rPr>
+          <w:rFonts w:ascii="Arial" w:eastAsia="Times New Roman" w:hAnsi="Arial" w:cs="Arial"/>
+          <w:color w:val="000000"/>
+          <w:sz w:val="19"/>
+          <w:szCs w:val="19"/>
+          <w:lang w:eastAsia="es-AR"/>
+        </w:rPr>
         <w:t>Mail</w:t>
+      </w:r>
+      <w:r>
+        <w:rPr>
+          <w:rFonts w:ascii="Arial" w:eastAsia="Times New Roman" w:hAnsi="Arial" w:cs="Arial"/>
+          <w:color w:val="000000"/>
+          <w:sz w:val="19"/>
+          <w:szCs w:val="19"/>
+          <w:lang w:eastAsia="es-AR"/>
+        </w:rPr>
+        <w:t xml:space="preserve"> </w:t>
       </w:r>
     </w:p>
     <w:p>
@@ -3087,7 +3263,7 @@
   <a:extraClrSchemeLst/>
   <a:extLst>
     <a:ext uri="{05A4C25C-085E-4340-85A3-A5531E510DB2}">
-      <thm15:themeFamily xmlns:thm15="http://schemas.microsoft.com/office/thememl/2012/main" xmlns="" name="Office Theme" id="{62F939B6-93AF-4DB8-9C6B-D6C7DFDC589F}" vid="{4A3C46E8-61CC-4603-A589-7422A47A8E4A}"/>
+      <thm15:themeFamily xmlns="" xmlns:thm15="http://schemas.microsoft.com/office/thememl/2012/main" name="Office Theme" id="{62F939B6-93AF-4DB8-9C6B-D6C7DFDC589F}" vid="{4A3C46E8-61CC-4603-A589-7422A47A8E4A}"/>
     </a:ext>
   </a:extLst>
 </a:theme>

</xml_diff>